<commit_message>
Adding Data Warehouse for data analysis^C
</commit_message>
<xml_diff>
--- a/Documentazione/Documentazione.docx
+++ b/Documentazione/Documentazione.docx
@@ -98,7 +98,7 @@
           <w:sz w:val="24"/>
           <w:szCs w:val="24"/>
         </w:rPr>
-        <w:t>27</w:t>
+        <w:t>8</w:t>
       </w:r>
       <w:r>
         <w:rPr>
@@ -510,7 +510,7 @@
           <w:smallCaps w:val="0"/>
           <w:noProof/>
           <w:sz w:val="22"/>
-          <w:lang w:val="en-US" w:eastAsia="it-IT"/>
+          <w:lang w:eastAsia="it-IT"/>
         </w:rPr>
       </w:pPr>
       <w:r>
@@ -524,7 +524,6 @@
         <w:rPr>
           <w:rFonts w:asciiTheme="majorHAnsi" w:hAnsiTheme="majorHAnsi" w:cstheme="majorHAnsi"/>
           <w:smallCaps w:val="0"/>
-          <w:lang w:val="en-US"/>
         </w:rPr>
         <w:instrText xml:space="preserve"> TOC \o "1-1" \t "Titolo 2;2;Titolo 3;3" </w:instrText>
       </w:r>
@@ -538,7 +537,6 @@
       <w:r>
         <w:rPr>
           <w:noProof/>
-          <w:lang w:val="en-US"/>
         </w:rPr>
         <w:t>1.</w:t>
       </w:r>
@@ -549,21 +547,19 @@
           <w:smallCaps w:val="0"/>
           <w:noProof/>
           <w:sz w:val="22"/>
-          <w:lang w:val="en-US" w:eastAsia="it-IT"/>
+          <w:lang w:eastAsia="it-IT"/>
         </w:rPr>
         <w:tab/>
       </w:r>
       <w:r>
         <w:rPr>
           <w:noProof/>
-          <w:lang w:val="en-US"/>
         </w:rPr>
         <w:t>Product Backlog</w:t>
       </w:r>
       <w:r>
         <w:rPr>
           <w:noProof/>
-          <w:lang w:val="en-US"/>
         </w:rPr>
         <w:tab/>
       </w:r>
@@ -576,9 +572,8 @@
       <w:r>
         <w:rPr>
           <w:noProof/>
-          <w:lang w:val="en-US"/>
-        </w:rPr>
-        <w:instrText xml:space="preserve"> PAGEREF _Toc57972167 \h </w:instrText>
+        </w:rPr>
+        <w:instrText xml:space="preserve"> PAGEREF _Toc58360408 \h </w:instrText>
       </w:r>
       <w:r>
         <w:rPr>
@@ -594,7 +589,6 @@
       <w:r>
         <w:rPr>
           <w:noProof/>
-          <w:lang w:val="en-US"/>
         </w:rPr>
         <w:t>3</w:t>
       </w:r>
@@ -657,7 +651,7 @@
         <w:rPr>
           <w:noProof/>
         </w:rPr>
-        <w:instrText xml:space="preserve"> PAGEREF _Toc57972168 \h </w:instrText>
+        <w:instrText xml:space="preserve"> PAGEREF _Toc58360409 \h </w:instrText>
       </w:r>
       <w:r>
         <w:rPr>
@@ -735,7 +729,7 @@
         <w:rPr>
           <w:noProof/>
         </w:rPr>
-        <w:instrText xml:space="preserve"> PAGEREF _Toc57972169 \h </w:instrText>
+        <w:instrText xml:space="preserve"> PAGEREF _Toc58360410 \h </w:instrText>
       </w:r>
       <w:r>
         <w:rPr>
@@ -772,12 +766,13 @@
           <w:smallCaps w:val="0"/>
           <w:noProof/>
           <w:sz w:val="22"/>
-          <w:lang w:eastAsia="it-IT"/>
-        </w:rPr>
-      </w:pPr>
-      <w:r>
-        <w:rPr>
-          <w:noProof/>
+          <w:lang w:val="en-US" w:eastAsia="it-IT"/>
+        </w:rPr>
+      </w:pPr>
+      <w:r>
+        <w:rPr>
+          <w:noProof/>
+          <w:lang w:val="en-US"/>
         </w:rPr>
         <w:t>1.3</w:t>
       </w:r>
@@ -787,19 +782,21 @@
           <w:smallCaps w:val="0"/>
           <w:noProof/>
           <w:sz w:val="22"/>
-          <w:lang w:eastAsia="it-IT"/>
+          <w:lang w:val="en-US" w:eastAsia="it-IT"/>
         </w:rPr>
         <w:tab/>
       </w:r>
       <w:r>
         <w:rPr>
           <w:noProof/>
+          <w:lang w:val="en-US"/>
         </w:rPr>
         <w:t>Stakeholder</w:t>
       </w:r>
       <w:r>
         <w:rPr>
           <w:noProof/>
+          <w:lang w:val="en-US"/>
         </w:rPr>
         <w:tab/>
       </w:r>
@@ -812,8 +809,9 @@
       <w:r>
         <w:rPr>
           <w:noProof/>
-        </w:rPr>
-        <w:instrText xml:space="preserve"> PAGEREF _Toc57972170 \h </w:instrText>
+          <w:lang w:val="en-US"/>
+        </w:rPr>
+        <w:instrText xml:space="preserve"> PAGEREF _Toc58360411 \h </w:instrText>
       </w:r>
       <w:r>
         <w:rPr>
@@ -829,6 +827,7 @@
       <w:r>
         <w:rPr>
           <w:noProof/>
+          <w:lang w:val="en-US"/>
         </w:rPr>
         <w:t>3</w:t>
       </w:r>
@@ -895,7 +894,7 @@
           <w:noProof/>
           <w:lang w:val="en-US"/>
         </w:rPr>
-        <w:instrText xml:space="preserve"> PAGEREF _Toc57972171 \h </w:instrText>
+        <w:instrText xml:space="preserve"> PAGEREF _Toc58360412 \h </w:instrText>
       </w:r>
       <w:r>
         <w:rPr>
@@ -978,7 +977,7 @@
           <w:noProof/>
           <w:lang w:val="en-US"/>
         </w:rPr>
-        <w:instrText xml:space="preserve"> PAGEREF _Toc57972172 \h </w:instrText>
+        <w:instrText xml:space="preserve"> PAGEREF _Toc58360413 \h </w:instrText>
       </w:r>
       <w:r>
         <w:rPr>
@@ -1016,13 +1015,12 @@
           <w:i w:val="0"/>
           <w:noProof/>
           <w:sz w:val="22"/>
-          <w:lang w:val="en-US" w:eastAsia="it-IT"/>
-        </w:rPr>
-      </w:pPr>
-      <w:r>
-        <w:rPr>
-          <w:noProof/>
-          <w:lang w:val="en-US"/>
+          <w:lang w:eastAsia="it-IT"/>
+        </w:rPr>
+      </w:pPr>
+      <w:r>
+        <w:rPr>
+          <w:noProof/>
         </w:rPr>
         <w:t>1.3.3</w:t>
       </w:r>
@@ -1032,21 +1030,19 @@
           <w:i w:val="0"/>
           <w:noProof/>
           <w:sz w:val="22"/>
-          <w:lang w:val="en-US" w:eastAsia="it-IT"/>
+          <w:lang w:eastAsia="it-IT"/>
         </w:rPr>
         <w:tab/>
       </w:r>
       <w:r>
         <w:rPr>
           <w:noProof/>
-          <w:lang w:val="en-US"/>
         </w:rPr>
         <w:t>Developer</w:t>
       </w:r>
       <w:r>
         <w:rPr>
           <w:noProof/>
-          <w:lang w:val="en-US"/>
         </w:rPr>
         <w:tab/>
       </w:r>
@@ -1059,9 +1055,8 @@
       <w:r>
         <w:rPr>
           <w:noProof/>
-          <w:lang w:val="en-US"/>
-        </w:rPr>
-        <w:instrText xml:space="preserve"> PAGEREF _Toc57972173 \h </w:instrText>
+        </w:rPr>
+        <w:instrText xml:space="preserve"> PAGEREF _Toc58360414 \h </w:instrText>
       </w:r>
       <w:r>
         <w:rPr>
@@ -1077,7 +1072,6 @@
       <w:r>
         <w:rPr>
           <w:noProof/>
-          <w:lang w:val="en-US"/>
         </w:rPr>
         <w:t>3</w:t>
       </w:r>
@@ -1140,7 +1134,7 @@
         <w:rPr>
           <w:noProof/>
         </w:rPr>
-        <w:instrText xml:space="preserve"> PAGEREF _Toc57972174 \h </w:instrText>
+        <w:instrText xml:space="preserve"> PAGEREF _Toc58360415 \h </w:instrText>
       </w:r>
       <w:r>
         <w:rPr>
@@ -1218,7 +1212,7 @@
         <w:rPr>
           <w:noProof/>
         </w:rPr>
-        <w:instrText xml:space="preserve"> PAGEREF _Toc57972175 \h </w:instrText>
+        <w:instrText xml:space="preserve"> PAGEREF _Toc58360416 \h </w:instrText>
       </w:r>
       <w:r>
         <w:rPr>
@@ -1298,7 +1292,7 @@
         <w:rPr>
           <w:noProof/>
         </w:rPr>
-        <w:instrText xml:space="preserve"> PAGEREF _Toc57972176 \h </w:instrText>
+        <w:instrText xml:space="preserve"> PAGEREF _Toc58360417 \h </w:instrText>
       </w:r>
       <w:r>
         <w:rPr>
@@ -1378,7 +1372,87 @@
         <w:rPr>
           <w:noProof/>
         </w:rPr>
-        <w:instrText xml:space="preserve"> PAGEREF _Toc57972177 \h </w:instrText>
+        <w:instrText xml:space="preserve"> PAGEREF _Toc58360418 \h </w:instrText>
+      </w:r>
+      <w:r>
+        <w:rPr>
+          <w:noProof/>
+        </w:rPr>
+      </w:r>
+      <w:r>
+        <w:rPr>
+          <w:noProof/>
+        </w:rPr>
+        <w:fldChar w:fldCharType="separate"/>
+      </w:r>
+      <w:r>
+        <w:rPr>
+          <w:noProof/>
+        </w:rPr>
+        <w:t>3</w:t>
+      </w:r>
+      <w:r>
+        <w:rPr>
+          <w:noProof/>
+        </w:rPr>
+        <w:fldChar w:fldCharType="end"/>
+      </w:r>
+    </w:p>
+    <w:p>
+      <w:pPr>
+        <w:pStyle w:val="Sommario3"/>
+        <w:tabs>
+          <w:tab w:val="left" w:pos="1680"/>
+        </w:tabs>
+        <w:rPr>
+          <w:rFonts w:asciiTheme="minorHAnsi" w:eastAsiaTheme="minorEastAsia" w:hAnsiTheme="minorHAnsi" w:cstheme="minorBidi"/>
+          <w:i w:val="0"/>
+          <w:noProof/>
+          <w:sz w:val="22"/>
+          <w:lang w:eastAsia="it-IT"/>
+        </w:rPr>
+      </w:pPr>
+      <w:r>
+        <w:rPr>
+          <w:noProof/>
+          <w:lang w:eastAsia="it-IT"/>
+        </w:rPr>
+        <w:t>1.4.4</w:t>
+      </w:r>
+      <w:r>
+        <w:rPr>
+          <w:rFonts w:asciiTheme="minorHAnsi" w:eastAsiaTheme="minorEastAsia" w:hAnsiTheme="minorHAnsi" w:cstheme="minorBidi"/>
+          <w:i w:val="0"/>
+          <w:noProof/>
+          <w:sz w:val="22"/>
+          <w:lang w:eastAsia="it-IT"/>
+        </w:rPr>
+        <w:tab/>
+      </w:r>
+      <w:r>
+        <w:rPr>
+          <w:noProof/>
+          <w:lang w:eastAsia="it-IT"/>
+        </w:rPr>
+        <w:t>IF-4 Visualizzazione dello percentuale della batteria</w:t>
+      </w:r>
+      <w:r>
+        <w:rPr>
+          <w:noProof/>
+        </w:rPr>
+        <w:tab/>
+      </w:r>
+      <w:r>
+        <w:rPr>
+          <w:noProof/>
+        </w:rPr>
+        <w:fldChar w:fldCharType="begin"/>
+      </w:r>
+      <w:r>
+        <w:rPr>
+          <w:noProof/>
+        </w:rPr>
+        <w:instrText xml:space="preserve"> PAGEREF _Toc58360419 \h </w:instrText>
       </w:r>
       <w:r>
         <w:rPr>
@@ -1456,7 +1530,7 @@
         <w:rPr>
           <w:noProof/>
         </w:rPr>
-        <w:instrText xml:space="preserve"> PAGEREF _Toc57972178 \h </w:instrText>
+        <w:instrText xml:space="preserve"> PAGEREF _Toc58360420 \h </w:instrText>
       </w:r>
       <w:r>
         <w:rPr>
@@ -1473,7 +1547,7 @@
         <w:rPr>
           <w:noProof/>
         </w:rPr>
-        <w:t>3</w:t>
+        <w:t>4</w:t>
       </w:r>
       <w:r>
         <w:rPr>
@@ -1534,7 +1608,7 @@
         <w:rPr>
           <w:noProof/>
         </w:rPr>
-        <w:instrText xml:space="preserve"> PAGEREF _Toc57972179 \h </w:instrText>
+        <w:instrText xml:space="preserve"> PAGEREF _Toc58360421 \h </w:instrText>
       </w:r>
       <w:r>
         <w:rPr>
@@ -1551,7 +1625,7 @@
         <w:rPr>
           <w:noProof/>
         </w:rPr>
-        <w:t>3</w:t>
+        <w:t>4</w:t>
       </w:r>
       <w:r>
         <w:rPr>
@@ -1612,7 +1686,7 @@
         <w:rPr>
           <w:noProof/>
         </w:rPr>
-        <w:instrText xml:space="preserve"> PAGEREF _Toc57972180 \h </w:instrText>
+        <w:instrText xml:space="preserve"> PAGEREF _Toc58360422 \h </w:instrText>
       </w:r>
       <w:r>
         <w:rPr>
@@ -1629,7 +1703,85 @@
         <w:rPr>
           <w:noProof/>
         </w:rPr>
-        <w:t>3</w:t>
+        <w:t>4</w:t>
+      </w:r>
+      <w:r>
+        <w:rPr>
+          <w:noProof/>
+        </w:rPr>
+        <w:fldChar w:fldCharType="end"/>
+      </w:r>
+    </w:p>
+    <w:p>
+      <w:pPr>
+        <w:pStyle w:val="Sommario3"/>
+        <w:tabs>
+          <w:tab w:val="left" w:pos="1680"/>
+        </w:tabs>
+        <w:rPr>
+          <w:rFonts w:asciiTheme="minorHAnsi" w:eastAsiaTheme="minorEastAsia" w:hAnsiTheme="minorHAnsi" w:cstheme="minorBidi"/>
+          <w:i w:val="0"/>
+          <w:noProof/>
+          <w:sz w:val="22"/>
+          <w:lang w:eastAsia="it-IT"/>
+        </w:rPr>
+      </w:pPr>
+      <w:r>
+        <w:rPr>
+          <w:noProof/>
+        </w:rPr>
+        <w:t>1.5.3</w:t>
+      </w:r>
+      <w:r>
+        <w:rPr>
+          <w:rFonts w:asciiTheme="minorHAnsi" w:eastAsiaTheme="minorEastAsia" w:hAnsiTheme="minorHAnsi" w:cstheme="minorBidi"/>
+          <w:i w:val="0"/>
+          <w:noProof/>
+          <w:sz w:val="22"/>
+          <w:lang w:eastAsia="it-IT"/>
+        </w:rPr>
+        <w:tab/>
+      </w:r>
+      <w:r>
+        <w:rPr>
+          <w:noProof/>
+        </w:rPr>
+        <w:t>II-3 Batteria</w:t>
+      </w:r>
+      <w:r>
+        <w:rPr>
+          <w:noProof/>
+        </w:rPr>
+        <w:tab/>
+      </w:r>
+      <w:r>
+        <w:rPr>
+          <w:noProof/>
+        </w:rPr>
+        <w:fldChar w:fldCharType="begin"/>
+      </w:r>
+      <w:r>
+        <w:rPr>
+          <w:noProof/>
+        </w:rPr>
+        <w:instrText xml:space="preserve"> PAGEREF _Toc58360423 \h </w:instrText>
+      </w:r>
+      <w:r>
+        <w:rPr>
+          <w:noProof/>
+        </w:rPr>
+      </w:r>
+      <w:r>
+        <w:rPr>
+          <w:noProof/>
+        </w:rPr>
+        <w:fldChar w:fldCharType="separate"/>
+      </w:r>
+      <w:r>
+        <w:rPr>
+          <w:noProof/>
+        </w:rPr>
+        <w:t>4</w:t>
       </w:r>
       <w:r>
         <w:rPr>
@@ -1690,7 +1842,85 @@
         <w:rPr>
           <w:noProof/>
         </w:rPr>
-        <w:instrText xml:space="preserve"> PAGEREF _Toc57972181 \h </w:instrText>
+        <w:instrText xml:space="preserve"> PAGEREF _Toc58360424 \h </w:instrText>
+      </w:r>
+      <w:r>
+        <w:rPr>
+          <w:noProof/>
+        </w:rPr>
+      </w:r>
+      <w:r>
+        <w:rPr>
+          <w:noProof/>
+        </w:rPr>
+        <w:fldChar w:fldCharType="separate"/>
+      </w:r>
+      <w:r>
+        <w:rPr>
+          <w:noProof/>
+        </w:rPr>
+        <w:t>4</w:t>
+      </w:r>
+      <w:r>
+        <w:rPr>
+          <w:noProof/>
+        </w:rPr>
+        <w:fldChar w:fldCharType="end"/>
+      </w:r>
+    </w:p>
+    <w:p>
+      <w:pPr>
+        <w:pStyle w:val="Sommario3"/>
+        <w:tabs>
+          <w:tab w:val="left" w:pos="1680"/>
+        </w:tabs>
+        <w:rPr>
+          <w:rFonts w:asciiTheme="minorHAnsi" w:eastAsiaTheme="minorEastAsia" w:hAnsiTheme="minorHAnsi" w:cstheme="minorBidi"/>
+          <w:i w:val="0"/>
+          <w:noProof/>
+          <w:sz w:val="22"/>
+          <w:lang w:eastAsia="it-IT"/>
+        </w:rPr>
+      </w:pPr>
+      <w:r>
+        <w:rPr>
+          <w:noProof/>
+        </w:rPr>
+        <w:t>1.6.1</w:t>
+      </w:r>
+      <w:r>
+        <w:rPr>
+          <w:rFonts w:asciiTheme="minorHAnsi" w:eastAsiaTheme="minorEastAsia" w:hAnsiTheme="minorHAnsi" w:cstheme="minorBidi"/>
+          <w:i w:val="0"/>
+          <w:noProof/>
+          <w:sz w:val="22"/>
+          <w:lang w:eastAsia="it-IT"/>
+        </w:rPr>
+        <w:tab/>
+      </w:r>
+      <w:r>
+        <w:rPr>
+          <w:noProof/>
+        </w:rPr>
+        <w:t>IU-1 Pagina principale</w:t>
+      </w:r>
+      <w:r>
+        <w:rPr>
+          <w:noProof/>
+        </w:rPr>
+        <w:tab/>
+      </w:r>
+      <w:r>
+        <w:rPr>
+          <w:noProof/>
+        </w:rPr>
+        <w:fldChar w:fldCharType="begin"/>
+      </w:r>
+      <w:r>
+        <w:rPr>
+          <w:noProof/>
+        </w:rPr>
+        <w:instrText xml:space="preserve"> PAGEREF _Toc58360425 \h </w:instrText>
       </w:r>
       <w:r>
         <w:rPr>
@@ -1768,7 +1998,7 @@
         <w:rPr>
           <w:noProof/>
         </w:rPr>
-        <w:instrText xml:space="preserve"> PAGEREF _Toc57972182 \h </w:instrText>
+        <w:instrText xml:space="preserve"> PAGEREF _Toc58360426 \h </w:instrText>
       </w:r>
       <w:r>
         <w:rPr>
@@ -1846,7 +2076,85 @@
         <w:rPr>
           <w:noProof/>
         </w:rPr>
-        <w:instrText xml:space="preserve"> PAGEREF _Toc57972183 \h </w:instrText>
+        <w:instrText xml:space="preserve"> PAGEREF _Toc58360427 \h </w:instrText>
+      </w:r>
+      <w:r>
+        <w:rPr>
+          <w:noProof/>
+        </w:rPr>
+      </w:r>
+      <w:r>
+        <w:rPr>
+          <w:noProof/>
+        </w:rPr>
+        <w:fldChar w:fldCharType="separate"/>
+      </w:r>
+      <w:r>
+        <w:rPr>
+          <w:noProof/>
+        </w:rPr>
+        <w:t>4</w:t>
+      </w:r>
+      <w:r>
+        <w:rPr>
+          <w:noProof/>
+        </w:rPr>
+        <w:fldChar w:fldCharType="end"/>
+      </w:r>
+    </w:p>
+    <w:p>
+      <w:pPr>
+        <w:pStyle w:val="Sommario3"/>
+        <w:tabs>
+          <w:tab w:val="left" w:pos="1680"/>
+        </w:tabs>
+        <w:rPr>
+          <w:rFonts w:asciiTheme="minorHAnsi" w:eastAsiaTheme="minorEastAsia" w:hAnsiTheme="minorHAnsi" w:cstheme="minorBidi"/>
+          <w:i w:val="0"/>
+          <w:noProof/>
+          <w:sz w:val="22"/>
+          <w:lang w:eastAsia="it-IT"/>
+        </w:rPr>
+      </w:pPr>
+      <w:r>
+        <w:rPr>
+          <w:noProof/>
+        </w:rPr>
+        <w:t>1.7.2</w:t>
+      </w:r>
+      <w:r>
+        <w:rPr>
+          <w:rFonts w:asciiTheme="minorHAnsi" w:eastAsiaTheme="minorEastAsia" w:hAnsiTheme="minorHAnsi" w:cstheme="minorBidi"/>
+          <w:i w:val="0"/>
+          <w:noProof/>
+          <w:sz w:val="22"/>
+          <w:lang w:eastAsia="it-IT"/>
+        </w:rPr>
+        <w:tab/>
+      </w:r>
+      <w:r>
+        <w:rPr>
+          <w:noProof/>
+        </w:rPr>
+        <w:t>AI-2 ID del dispositivo</w:t>
+      </w:r>
+      <w:r>
+        <w:rPr>
+          <w:noProof/>
+        </w:rPr>
+        <w:tab/>
+      </w:r>
+      <w:r>
+        <w:rPr>
+          <w:noProof/>
+        </w:rPr>
+        <w:fldChar w:fldCharType="begin"/>
+      </w:r>
+      <w:r>
+        <w:rPr>
+          <w:noProof/>
+        </w:rPr>
+        <w:instrText xml:space="preserve"> PAGEREF _Toc58360428 \h </w:instrText>
       </w:r>
       <w:r>
         <w:rPr>
@@ -1881,13 +2189,14 @@
           <w:smallCaps w:val="0"/>
           <w:noProof/>
           <w:sz w:val="22"/>
-          <w:lang w:eastAsia="it-IT"/>
+          <w:lang w:val="en-US" w:eastAsia="it-IT"/>
         </w:rPr>
       </w:pPr>
       <w:r>
         <w:rPr>
           <w:rFonts w:ascii="Verdana" w:hAnsi="Verdana"/>
           <w:noProof/>
+          <w:lang w:val="en-US"/>
         </w:rPr>
         <w:t>2.</w:t>
       </w:r>
@@ -1898,7 +2207,7 @@
           <w:smallCaps w:val="0"/>
           <w:noProof/>
           <w:sz w:val="22"/>
-          <w:lang w:eastAsia="it-IT"/>
+          <w:lang w:val="en-US" w:eastAsia="it-IT"/>
         </w:rPr>
         <w:tab/>
       </w:r>
@@ -1906,12 +2215,14 @@
         <w:rPr>
           <w:rFonts w:ascii="Verdana" w:hAnsi="Verdana"/>
           <w:noProof/>
+          <w:lang w:val="en-US"/>
         </w:rPr>
         <w:t>Sprint Report</w:t>
       </w:r>
       <w:r>
         <w:rPr>
           <w:noProof/>
+          <w:lang w:val="en-US"/>
         </w:rPr>
         <w:tab/>
       </w:r>
@@ -1924,8 +2235,9 @@
       <w:r>
         <w:rPr>
           <w:noProof/>
-        </w:rPr>
-        <w:instrText xml:space="preserve"> PAGEREF _Toc57972184 \h </w:instrText>
+          <w:lang w:val="en-US"/>
+        </w:rPr>
+        <w:instrText xml:space="preserve"> PAGEREF _Toc58360429 \h </w:instrText>
       </w:r>
       <w:r>
         <w:rPr>
@@ -1941,6 +2253,7 @@
       <w:r>
         <w:rPr>
           <w:noProof/>
+          <w:lang w:val="en-US"/>
         </w:rPr>
         <w:t>5</w:t>
       </w:r>
@@ -2007,7 +2320,7 @@
           <w:noProof/>
           <w:lang w:val="en-US"/>
         </w:rPr>
-        <w:instrText xml:space="preserve"> PAGEREF _Toc57972185 \h </w:instrText>
+        <w:instrText xml:space="preserve"> PAGEREF _Toc58360430 \h </w:instrText>
       </w:r>
       <w:r>
         <w:rPr>
@@ -2090,7 +2403,7 @@
           <w:noProof/>
           <w:lang w:val="en-US"/>
         </w:rPr>
-        <w:instrText xml:space="preserve"> PAGEREF _Toc57972186 \h </w:instrText>
+        <w:instrText xml:space="preserve"> PAGEREF _Toc58360431 \h </w:instrText>
       </w:r>
       <w:r>
         <w:rPr>
@@ -2169,7 +2482,7 @@
         <w:rPr>
           <w:noProof/>
         </w:rPr>
-        <w:instrText xml:space="preserve"> PAGEREF _Toc57972187 \h </w:instrText>
+        <w:instrText xml:space="preserve"> PAGEREF _Toc58360432 \h </w:instrText>
       </w:r>
       <w:r>
         <w:rPr>
@@ -2247,7 +2560,7 @@
         <w:rPr>
           <w:noProof/>
         </w:rPr>
-        <w:instrText xml:space="preserve"> PAGEREF _Toc57972188 \h </w:instrText>
+        <w:instrText xml:space="preserve"> PAGEREF _Toc58360433 \h </w:instrText>
       </w:r>
       <w:r>
         <w:rPr>
@@ -2325,7 +2638,7 @@
         <w:rPr>
           <w:noProof/>
         </w:rPr>
-        <w:instrText xml:space="preserve"> PAGEREF _Toc57972189 \h </w:instrText>
+        <w:instrText xml:space="preserve"> PAGEREF _Toc58360434 \h </w:instrText>
       </w:r>
       <w:r>
         <w:rPr>
@@ -2403,7 +2716,7 @@
         <w:rPr>
           <w:noProof/>
         </w:rPr>
-        <w:instrText xml:space="preserve"> PAGEREF _Toc57972190 \h </w:instrText>
+        <w:instrText xml:space="preserve"> PAGEREF _Toc58360435 \h </w:instrText>
       </w:r>
       <w:r>
         <w:rPr>
@@ -2481,7 +2794,7 @@
         <w:rPr>
           <w:noProof/>
         </w:rPr>
-        <w:instrText xml:space="preserve"> PAGEREF _Toc57972191 \h </w:instrText>
+        <w:instrText xml:space="preserve"> PAGEREF _Toc58360436 \h </w:instrText>
       </w:r>
       <w:r>
         <w:rPr>
@@ -2559,7 +2872,7 @@
         <w:rPr>
           <w:noProof/>
         </w:rPr>
-        <w:instrText xml:space="preserve"> PAGEREF _Toc57972192 \h </w:instrText>
+        <w:instrText xml:space="preserve"> PAGEREF _Toc58360437 \h </w:instrText>
       </w:r>
       <w:r>
         <w:rPr>
@@ -2637,7 +2950,7 @@
         <w:rPr>
           <w:noProof/>
         </w:rPr>
-        <w:instrText xml:space="preserve"> PAGEREF _Toc57972193 \h </w:instrText>
+        <w:instrText xml:space="preserve"> PAGEREF _Toc58360438 \h </w:instrText>
       </w:r>
       <w:r>
         <w:rPr>
@@ -2714,7 +3027,7 @@
         <w:rPr>
           <w:noProof/>
         </w:rPr>
-        <w:instrText xml:space="preserve"> PAGEREF _Toc57972194 \h </w:instrText>
+        <w:instrText xml:space="preserve"> PAGEREF _Toc58360439 \h </w:instrText>
       </w:r>
       <w:r>
         <w:rPr>
@@ -2792,7 +3105,7 @@
         <w:rPr>
           <w:noProof/>
         </w:rPr>
-        <w:instrText xml:space="preserve"> PAGEREF _Toc57972195 \h </w:instrText>
+        <w:instrText xml:space="preserve"> PAGEREF _Toc58360440 \h </w:instrText>
       </w:r>
       <w:r>
         <w:rPr>
@@ -2839,7 +3152,7 @@
       <w:bookmarkStart w:id="12" w:name="_Toc357915316"/>
       <w:bookmarkStart w:id="13" w:name="_Toc357917012"/>
       <w:bookmarkStart w:id="14" w:name="_Toc357917143"/>
-      <w:bookmarkStart w:id="15" w:name="_Toc57972167"/>
+      <w:bookmarkStart w:id="15" w:name="_Toc58360408"/>
       <w:bookmarkEnd w:id="0"/>
       <w:bookmarkEnd w:id="1"/>
       <w:bookmarkEnd w:id="2"/>
@@ -2866,7 +3179,7 @@
       <w:bookmarkStart w:id="16" w:name="_Toc357915317"/>
       <w:bookmarkStart w:id="17" w:name="_Toc357917013"/>
       <w:bookmarkStart w:id="18" w:name="_Toc357917144"/>
-      <w:bookmarkStart w:id="19" w:name="_Toc57972168"/>
+      <w:bookmarkStart w:id="19" w:name="_Toc58360409"/>
       <w:r>
         <w:t>Introduzione</w:t>
       </w:r>
@@ -2920,7 +3233,7 @@
       <w:pPr>
         <w:pStyle w:val="Titolo2"/>
       </w:pPr>
-      <w:bookmarkStart w:id="20" w:name="_Toc57972169"/>
+      <w:bookmarkStart w:id="20" w:name="_Toc58360410"/>
       <w:r>
         <w:t>Contesto</w:t>
       </w:r>
@@ -2962,7 +3275,7 @@
       <w:pPr>
         <w:pStyle w:val="Titolo2"/>
       </w:pPr>
-      <w:bookmarkStart w:id="21" w:name="_Toc57972170"/>
+      <w:bookmarkStart w:id="21" w:name="_Toc58360411"/>
       <w:r>
         <w:t>Stakeholder</w:t>
       </w:r>
@@ -2973,7 +3286,7 @@
         <w:pStyle w:val="Titolo3"/>
         <w:spacing w:before="0"/>
       </w:pPr>
-      <w:bookmarkStart w:id="22" w:name="_Toc57972171"/>
+      <w:bookmarkStart w:id="22" w:name="_Toc58360412"/>
       <w:proofErr w:type="spellStart"/>
       <w:r>
         <w:t>Scrum</w:t>
@@ -2999,7 +3312,7 @@
       <w:pPr>
         <w:pStyle w:val="Titolo3"/>
       </w:pPr>
-      <w:bookmarkStart w:id="23" w:name="_Toc57972172"/>
+      <w:bookmarkStart w:id="23" w:name="_Toc58360413"/>
       <w:r>
         <w:t xml:space="preserve">Product </w:t>
       </w:r>
@@ -3022,7 +3335,7 @@
       <w:pPr>
         <w:pStyle w:val="Titolo3"/>
       </w:pPr>
-      <w:bookmarkStart w:id="24" w:name="_Toc57972173"/>
+      <w:bookmarkStart w:id="24" w:name="_Toc58360414"/>
       <w:r>
         <w:t>Developer</w:t>
       </w:r>
@@ -3045,7 +3358,7 @@
       <w:bookmarkStart w:id="27" w:name="_Toc357915318"/>
       <w:bookmarkStart w:id="28" w:name="_Toc357917014"/>
       <w:bookmarkStart w:id="29" w:name="_Toc357917145"/>
-      <w:bookmarkStart w:id="30" w:name="_Toc57972174"/>
+      <w:bookmarkStart w:id="30" w:name="_Toc58360415"/>
       <w:r>
         <w:t xml:space="preserve">Item </w:t>
       </w:r>
@@ -3067,7 +3380,7 @@
         <w:pStyle w:val="Titolo3"/>
         <w:spacing w:before="0"/>
       </w:pPr>
-      <w:bookmarkStart w:id="31" w:name="_Toc57972175"/>
+      <w:bookmarkStart w:id="31" w:name="_Toc58360416"/>
       <w:r>
         <w:t>IF-1</w:t>
       </w:r>
@@ -3115,7 +3428,7 @@
           <w:lang w:eastAsia="it-IT"/>
         </w:rPr>
       </w:pPr>
-      <w:bookmarkStart w:id="32" w:name="_Toc57972176"/>
+      <w:bookmarkStart w:id="32" w:name="_Toc58360417"/>
       <w:r>
         <w:rPr>
           <w:lang w:eastAsia="it-IT"/>
@@ -3186,7 +3499,7 @@
           <w:lang w:eastAsia="it-IT"/>
         </w:rPr>
       </w:pPr>
-      <w:bookmarkStart w:id="33" w:name="_Toc57972177"/>
+      <w:bookmarkStart w:id="33" w:name="_Toc58360418"/>
       <w:r>
         <w:rPr>
           <w:lang w:eastAsia="it-IT"/>
@@ -3221,6 +3534,7 @@
           <w:lang w:eastAsia="it-IT"/>
         </w:rPr>
       </w:pPr>
+      <w:bookmarkStart w:id="34" w:name="_Toc58360419"/>
       <w:r>
         <w:rPr>
           <w:lang w:eastAsia="it-IT"/>
@@ -3245,6 +3559,7 @@
         </w:rPr>
         <w:t xml:space="preserve"> Visualizzazione dello percentuale della batteria</w:t>
       </w:r>
+      <w:bookmarkEnd w:id="34"/>
     </w:p>
     <w:p>
       <w:pPr>
@@ -3263,35 +3578,40 @@
       <w:pPr>
         <w:pStyle w:val="Titolo2"/>
       </w:pPr>
-      <w:bookmarkStart w:id="34" w:name="_Toc241403675"/>
-      <w:bookmarkStart w:id="35" w:name="_Toc357915322"/>
-      <w:bookmarkStart w:id="36" w:name="_Toc357917018"/>
-      <w:bookmarkStart w:id="37" w:name="_Toc357917149"/>
-      <w:bookmarkStart w:id="38" w:name="_Toc57972178"/>
+      <w:bookmarkStart w:id="35" w:name="_Toc241403675"/>
+      <w:bookmarkStart w:id="36" w:name="_Toc357915322"/>
+      <w:bookmarkStart w:id="37" w:name="_Toc357917018"/>
+      <w:bookmarkStart w:id="38" w:name="_Toc357917149"/>
+      <w:bookmarkStart w:id="39" w:name="_Toc58360420"/>
       <w:r>
         <w:lastRenderedPageBreak/>
         <w:t>Item</w:t>
       </w:r>
       <w:r>
-        <w:t xml:space="preserve"> informativi</w:t>
-      </w:r>
-      <w:bookmarkStart w:id="39" w:name="_Toc241302311"/>
-      <w:bookmarkEnd w:id="34"/>
+        <w:t xml:space="preserve"> inf</w:t>
+      </w:r>
+      <w:bookmarkStart w:id="40" w:name="_GoBack"/>
+      <w:bookmarkEnd w:id="40"/>
+      <w:r>
+        <w:t>ormativi</w:t>
+      </w:r>
+      <w:bookmarkStart w:id="41" w:name="_Toc241302311"/>
       <w:bookmarkEnd w:id="35"/>
       <w:bookmarkEnd w:id="36"/>
       <w:bookmarkEnd w:id="37"/>
       <w:bookmarkEnd w:id="38"/>
+      <w:bookmarkEnd w:id="39"/>
     </w:p>
     <w:p>
       <w:pPr>
         <w:pStyle w:val="Titolo3"/>
         <w:spacing w:before="0"/>
       </w:pPr>
-      <w:bookmarkStart w:id="40" w:name="_Toc57972179"/>
+      <w:bookmarkStart w:id="42" w:name="_Toc58360421"/>
       <w:r>
         <w:t>II-1 Temperatura</w:t>
       </w:r>
-      <w:bookmarkEnd w:id="40"/>
+      <w:bookmarkEnd w:id="42"/>
     </w:p>
     <w:p>
       <w:r>
@@ -3311,11 +3631,11 @@
       <w:pPr>
         <w:pStyle w:val="Titolo3"/>
       </w:pPr>
-      <w:bookmarkStart w:id="41" w:name="_Toc57972180"/>
+      <w:bookmarkStart w:id="43" w:name="_Toc58360422"/>
       <w:r>
         <w:t>II-2 Umidità</w:t>
       </w:r>
-      <w:bookmarkEnd w:id="41"/>
+      <w:bookmarkEnd w:id="43"/>
     </w:p>
     <w:p>
       <w:r>
@@ -3329,9 +3649,11 @@
       <w:pPr>
         <w:pStyle w:val="Titolo3"/>
       </w:pPr>
+      <w:bookmarkStart w:id="44" w:name="_Toc58360423"/>
       <w:r>
         <w:t>II-3 Batteria</w:t>
       </w:r>
+      <w:bookmarkEnd w:id="44"/>
     </w:p>
     <w:p>
       <w:r>
@@ -3357,31 +3679,33 @@
       <w:pPr>
         <w:pStyle w:val="Titolo2"/>
       </w:pPr>
-      <w:bookmarkStart w:id="42" w:name="_Toc241302312"/>
-      <w:bookmarkStart w:id="43" w:name="_Toc241403677"/>
-      <w:bookmarkStart w:id="44" w:name="_Toc357915326"/>
-      <w:bookmarkStart w:id="45" w:name="_Toc357917022"/>
-      <w:bookmarkStart w:id="46" w:name="_Toc357917153"/>
-      <w:bookmarkStart w:id="47" w:name="_Toc57972181"/>
-      <w:bookmarkEnd w:id="39"/>
+      <w:bookmarkStart w:id="45" w:name="_Toc241302312"/>
+      <w:bookmarkStart w:id="46" w:name="_Toc241403677"/>
+      <w:bookmarkStart w:id="47" w:name="_Toc357915326"/>
+      <w:bookmarkStart w:id="48" w:name="_Toc357917022"/>
+      <w:bookmarkStart w:id="49" w:name="_Toc357917153"/>
+      <w:bookmarkStart w:id="50" w:name="_Toc58360424"/>
+      <w:bookmarkEnd w:id="41"/>
       <w:r>
         <w:t>Item di interfaccia</w:t>
       </w:r>
-      <w:bookmarkEnd w:id="42"/>
-      <w:bookmarkEnd w:id="43"/>
-      <w:bookmarkEnd w:id="44"/>
       <w:bookmarkEnd w:id="45"/>
       <w:bookmarkEnd w:id="46"/>
       <w:bookmarkEnd w:id="47"/>
+      <w:bookmarkEnd w:id="48"/>
+      <w:bookmarkEnd w:id="49"/>
+      <w:bookmarkEnd w:id="50"/>
     </w:p>
     <w:p>
       <w:pPr>
         <w:pStyle w:val="Titolo3"/>
         <w:spacing w:before="0"/>
       </w:pPr>
+      <w:bookmarkStart w:id="51" w:name="_Toc58360425"/>
       <w:r>
         <w:t>IU-1 Pagina principale</w:t>
       </w:r>
+      <w:bookmarkEnd w:id="51"/>
     </w:p>
     <w:p>
       <w:pPr>
@@ -3457,18 +3781,18 @@
       <w:pPr>
         <w:pStyle w:val="Titolo2"/>
       </w:pPr>
-      <w:bookmarkStart w:id="48" w:name="_Toc57972182"/>
+      <w:bookmarkStart w:id="52" w:name="_Toc58360426"/>
       <w:r>
         <w:t>Altri Item</w:t>
       </w:r>
-      <w:bookmarkEnd w:id="48"/>
+      <w:bookmarkEnd w:id="52"/>
     </w:p>
     <w:p>
       <w:pPr>
         <w:pStyle w:val="Titolo3"/>
         <w:spacing w:before="0"/>
       </w:pPr>
-      <w:bookmarkStart w:id="49" w:name="_Toc57972183"/>
+      <w:bookmarkStart w:id="53" w:name="_Toc58360427"/>
       <w:r>
         <w:t>AI</w:t>
       </w:r>
@@ -3481,7 +3805,7 @@
       <w:r>
         <w:t>esterna</w:t>
       </w:r>
-      <w:bookmarkEnd w:id="49"/>
+      <w:bookmarkEnd w:id="53"/>
     </w:p>
     <w:p>
       <w:r>
@@ -3510,9 +3834,11 @@
       <w:pPr>
         <w:pStyle w:val="Titolo3"/>
       </w:pPr>
+      <w:bookmarkStart w:id="54" w:name="_Toc58360428"/>
       <w:r>
         <w:t>AI-2 ID del dispositivo</w:t>
       </w:r>
+      <w:bookmarkEnd w:id="54"/>
     </w:p>
     <w:p>
       <w:r>
@@ -3537,7 +3863,7 @@
           <w:rFonts w:ascii="Verdana" w:hAnsi="Verdana"/>
         </w:rPr>
       </w:pPr>
-      <w:bookmarkStart w:id="50" w:name="_Toc57972184"/>
+      <w:bookmarkStart w:id="55" w:name="_Toc58360429"/>
       <w:r>
         <w:rPr>
           <w:rFonts w:ascii="Verdana" w:hAnsi="Verdana"/>
@@ -3551,7 +3877,7 @@
         </w:rPr>
         <w:t>Report</w:t>
       </w:r>
-      <w:bookmarkEnd w:id="50"/>
+      <w:bookmarkEnd w:id="55"/>
     </w:p>
     <w:p>
       <w:pPr>
@@ -3561,14 +3887,14 @@
           <w:numId w:val="15"/>
         </w:numPr>
       </w:pPr>
-      <w:bookmarkStart w:id="51" w:name="_Toc57972185"/>
-      <w:bookmarkStart w:id="52" w:name="_Toc382382140"/>
-      <w:bookmarkStart w:id="53" w:name="_Toc357915671"/>
-      <w:bookmarkStart w:id="54" w:name="_Toc8064815"/>
+      <w:bookmarkStart w:id="56" w:name="_Toc382382140"/>
+      <w:bookmarkStart w:id="57" w:name="_Toc357915671"/>
+      <w:bookmarkStart w:id="58" w:name="_Toc8064815"/>
+      <w:bookmarkStart w:id="59" w:name="_Toc58360430"/>
       <w:r>
         <w:t>Sprint Backlog</w:t>
       </w:r>
-      <w:bookmarkEnd w:id="51"/>
+      <w:bookmarkEnd w:id="59"/>
     </w:p>
     <w:p>
       <w:r>
@@ -3910,7 +4236,7 @@
       <w:pPr>
         <w:pStyle w:val="Titolo2"/>
       </w:pPr>
-      <w:bookmarkStart w:id="55" w:name="_Toc57972186"/>
+      <w:bookmarkStart w:id="60" w:name="_Toc58360431"/>
       <w:r>
         <w:lastRenderedPageBreak/>
         <w:t>Product</w:t>
@@ -3930,7 +4256,7 @@
       <w:r>
         <w:t>Specification</w:t>
       </w:r>
-      <w:bookmarkEnd w:id="55"/>
+      <w:bookmarkEnd w:id="60"/>
       <w:proofErr w:type="spellEnd"/>
       <w:r>
         <w:t xml:space="preserve"> </w:t>
@@ -3941,17 +4267,17 @@
         <w:pStyle w:val="Titolo3"/>
         <w:spacing w:before="0"/>
       </w:pPr>
-      <w:bookmarkStart w:id="56" w:name="_Toc57972187"/>
+      <w:bookmarkStart w:id="61" w:name="_Toc58360432"/>
       <w:r>
         <w:t xml:space="preserve">Diagramma dei </w:t>
       </w:r>
       <w:r>
         <w:t>Casi d’uso</w:t>
       </w:r>
-      <w:bookmarkEnd w:id="52"/>
-      <w:bookmarkEnd w:id="53"/>
-      <w:bookmarkEnd w:id="54"/>
       <w:bookmarkEnd w:id="56"/>
+      <w:bookmarkEnd w:id="57"/>
+      <w:bookmarkEnd w:id="58"/>
+      <w:bookmarkEnd w:id="61"/>
     </w:p>
     <w:p>
       <w:pPr>
@@ -4005,9 +4331,9 @@
       <w:pPr>
         <w:pStyle w:val="Titolo2"/>
       </w:pPr>
-      <w:bookmarkStart w:id="57" w:name="_Toc57972188"/>
-      <w:bookmarkStart w:id="58" w:name="_Toc357915678"/>
-      <w:bookmarkStart w:id="59" w:name="_Toc8064821"/>
+      <w:bookmarkStart w:id="62" w:name="_Toc357915678"/>
+      <w:bookmarkStart w:id="63" w:name="_Toc8064821"/>
+      <w:bookmarkStart w:id="64" w:name="_Toc58360433"/>
       <w:proofErr w:type="spellStart"/>
       <w:r>
         <w:t>Detailed</w:t>
@@ -4016,23 +4342,23 @@
       <w:r>
         <w:t xml:space="preserve"> Product Design</w:t>
       </w:r>
-      <w:bookmarkEnd w:id="57"/>
+      <w:bookmarkEnd w:id="64"/>
     </w:p>
     <w:p>
       <w:pPr>
         <w:pStyle w:val="Titolo3"/>
         <w:spacing w:before="0"/>
       </w:pPr>
-      <w:bookmarkStart w:id="60" w:name="_Toc57972189"/>
-      <w:bookmarkStart w:id="61" w:name="_Toc357915682"/>
-      <w:bookmarkStart w:id="62" w:name="_Toc8064825"/>
+      <w:bookmarkStart w:id="65" w:name="_Toc357915682"/>
+      <w:bookmarkStart w:id="66" w:name="_Toc8064825"/>
+      <w:bookmarkStart w:id="67" w:name="_Toc58360434"/>
       <w:r>
         <w:t>Diagramma</w:t>
       </w:r>
       <w:r>
         <w:t xml:space="preserve"> delle Classi</w:t>
       </w:r>
-      <w:bookmarkEnd w:id="60"/>
+      <w:bookmarkEnd w:id="67"/>
     </w:p>
     <w:p>
       <w:pPr>
@@ -4090,18 +4416,18 @@
           <w:numId w:val="15"/>
         </w:numPr>
       </w:pPr>
-      <w:bookmarkStart w:id="63" w:name="_Toc8064822"/>
-      <w:bookmarkStart w:id="64" w:name="_Toc357915679"/>
-      <w:bookmarkStart w:id="65" w:name="_Toc57972190"/>
+      <w:bookmarkStart w:id="68" w:name="_Toc8064822"/>
+      <w:bookmarkStart w:id="69" w:name="_Toc357915679"/>
+      <w:bookmarkStart w:id="70" w:name="_Toc58360435"/>
       <w:r>
         <w:t>Specifiche</w:t>
       </w:r>
       <w:r>
         <w:t xml:space="preserve"> delle Classi</w:t>
       </w:r>
-      <w:bookmarkEnd w:id="63"/>
-      <w:bookmarkEnd w:id="64"/>
-      <w:bookmarkEnd w:id="65"/>
+      <w:bookmarkEnd w:id="68"/>
+      <w:bookmarkEnd w:id="69"/>
+      <w:bookmarkEnd w:id="70"/>
     </w:p>
     <w:tbl>
       <w:tblPr>
@@ -4861,8 +5187,7 @@
           <w:numId w:val="15"/>
         </w:numPr>
       </w:pPr>
-      <w:bookmarkStart w:id="66" w:name="_Toc57972191"/>
-      <w:bookmarkStart w:id="67" w:name="_GoBack"/>
+      <w:bookmarkStart w:id="71" w:name="_Toc58360436"/>
       <w:r>
         <w:t>Data</w:t>
       </w:r>
@@ -4877,26 +5202,25 @@
       <w:r>
         <w:t xml:space="preserve"> and design</w:t>
       </w:r>
-      <w:bookmarkEnd w:id="66"/>
+      <w:bookmarkEnd w:id="71"/>
     </w:p>
     <w:p>
       <w:pPr>
         <w:pStyle w:val="Titolo3"/>
         <w:spacing w:before="0"/>
       </w:pPr>
-      <w:bookmarkStart w:id="68" w:name="_Toc8064828"/>
-      <w:bookmarkStart w:id="69" w:name="_Toc357915685"/>
-      <w:bookmarkStart w:id="70" w:name="_Toc57972192"/>
-      <w:bookmarkEnd w:id="67"/>
+      <w:bookmarkStart w:id="72" w:name="_Toc8064828"/>
+      <w:bookmarkStart w:id="73" w:name="_Toc357915685"/>
+      <w:bookmarkStart w:id="74" w:name="_Toc58360437"/>
       <w:r>
         <w:t>Modello</w:t>
       </w:r>
       <w:r>
         <w:t xml:space="preserve"> logico del Database</w:t>
       </w:r>
-      <w:bookmarkEnd w:id="68"/>
-      <w:bookmarkEnd w:id="69"/>
-      <w:bookmarkEnd w:id="70"/>
+      <w:bookmarkEnd w:id="72"/>
+      <w:bookmarkEnd w:id="73"/>
+      <w:bookmarkEnd w:id="74"/>
     </w:p>
     <w:p>
       <w:pPr>
@@ -4961,14 +5285,14 @@
           <w:numId w:val="15"/>
         </w:numPr>
       </w:pPr>
-      <w:bookmarkStart w:id="71" w:name="_Toc57972193"/>
+      <w:bookmarkStart w:id="75" w:name="_Toc58360438"/>
       <w:r>
         <w:t>Struttura</w:t>
       </w:r>
       <w:r>
         <w:t xml:space="preserve"> fisica del Database</w:t>
       </w:r>
-      <w:bookmarkEnd w:id="71"/>
+      <w:bookmarkEnd w:id="75"/>
     </w:p>
     <w:p>
       <w:r>
@@ -4994,26 +5318,26 @@
       <w:pPr>
         <w:pStyle w:val="Titolo1"/>
       </w:pPr>
-      <w:bookmarkStart w:id="72" w:name="_Toc57972194"/>
-      <w:bookmarkEnd w:id="61"/>
-      <w:bookmarkEnd w:id="62"/>
+      <w:bookmarkStart w:id="76" w:name="_Toc58360439"/>
+      <w:bookmarkEnd w:id="65"/>
+      <w:bookmarkEnd w:id="66"/>
       <w:r>
         <w:lastRenderedPageBreak/>
         <w:t>Glossario</w:t>
       </w:r>
-      <w:bookmarkEnd w:id="72"/>
+      <w:bookmarkEnd w:id="76"/>
     </w:p>
     <w:p>
       <w:pPr>
         <w:pStyle w:val="Titolo2"/>
       </w:pPr>
-      <w:bookmarkStart w:id="73" w:name="_Toc57972195"/>
+      <w:bookmarkStart w:id="77" w:name="_Toc58360440"/>
       <w:r>
         <w:t>Definizioni</w:t>
       </w:r>
-      <w:bookmarkEnd w:id="58"/>
-      <w:bookmarkEnd w:id="59"/>
-      <w:bookmarkEnd w:id="73"/>
+      <w:bookmarkEnd w:id="62"/>
+      <w:bookmarkEnd w:id="63"/>
+      <w:bookmarkEnd w:id="77"/>
     </w:p>
     <w:p>
       <w:r>
@@ -5060,13 +5384,7 @@
         <w:t>Batteria</w:t>
       </w:r>
       <w:r>
-        <w:t xml:space="preserve"> </w:t>
-      </w:r>
-      <w:r>
-        <w:t>–</w:t>
-      </w:r>
-      <w:r>
-        <w:t xml:space="preserve"> dispositivo esterno che alimenta il sistema</w:t>
+        <w:t xml:space="preserve"> – dispositivo esterno che alimenta il sistema</w:t>
       </w:r>
       <w:r>
         <w:t>, dotato di un voltaggio pari a 9V.</w:t>
@@ -13881,9 +14199,12 @@
 </file>
 
 <file path=customXml/item1.xml><?xml version="1.0" encoding="utf-8"?>
-<p:properties xmlns:p="http://schemas.microsoft.com/office/2006/metadata/properties" xmlns:xsi="http://www.w3.org/2001/XMLSchema-instance" xmlns:pc="http://schemas.microsoft.com/office/infopath/2007/PartnerControls">
-  <documentManagement/>
-</p:properties>
+<?mso-contentType ?>
+<FormTemplates xmlns="http://schemas.microsoft.com/sharepoint/v3/contenttype/forms">
+  <Display>DocumentLibraryForm</Display>
+  <Edit>DocumentLibraryForm</Edit>
+  <New>DocumentLibraryForm</New>
+</FormTemplates>
 </file>
 
 <file path=customXml/item2.xml><?xml version="1.0" encoding="utf-8"?>
@@ -14051,12 +14372,9 @@
 </file>
 
 <file path=customXml/item3.xml><?xml version="1.0" encoding="utf-8"?>
-<?mso-contentType ?>
-<FormTemplates xmlns="http://schemas.microsoft.com/sharepoint/v3/contenttype/forms">
-  <Display>DocumentLibraryForm</Display>
-  <Edit>DocumentLibraryForm</Edit>
-  <New>DocumentLibraryForm</New>
-</FormTemplates>
+<p:properties xmlns:p="http://schemas.microsoft.com/office/2006/metadata/properties" xmlns:xsi="http://www.w3.org/2001/XMLSchema-instance" xmlns:pc="http://schemas.microsoft.com/office/infopath/2007/PartnerControls">
+  <documentManagement/>
+</p:properties>
 </file>
 
 <file path=customXml/item4.xml><?xml version="1.0" encoding="utf-8"?>
@@ -14064,10 +14382,9 @@
 </file>
 
 <file path=customXml/itemProps1.xml><?xml version="1.0" encoding="utf-8"?>
-<ds:datastoreItem xmlns:ds="http://schemas.openxmlformats.org/officeDocument/2006/customXml" ds:itemID="{F4273A20-0B25-4707-861E-2518E3D0762E}">
+<ds:datastoreItem xmlns:ds="http://schemas.openxmlformats.org/officeDocument/2006/customXml" ds:itemID="{0B46E22F-AC86-4B88-A6C6-50FFD240D84F}">
   <ds:schemaRefs>
-    <ds:schemaRef ds:uri="http://schemas.microsoft.com/office/2006/metadata/properties"/>
-    <ds:schemaRef ds:uri="http://schemas.microsoft.com/office/infopath/2007/PartnerControls"/>
+    <ds:schemaRef ds:uri="http://schemas.microsoft.com/sharepoint/v3/contenttype/forms"/>
   </ds:schemaRefs>
 </ds:datastoreItem>
 </file>
@@ -14091,15 +14408,16 @@
 </file>
 
 <file path=customXml/itemProps3.xml><?xml version="1.0" encoding="utf-8"?>
-<ds:datastoreItem xmlns:ds="http://schemas.openxmlformats.org/officeDocument/2006/customXml" ds:itemID="{0B46E22F-AC86-4B88-A6C6-50FFD240D84F}">
+<ds:datastoreItem xmlns:ds="http://schemas.openxmlformats.org/officeDocument/2006/customXml" ds:itemID="{F4273A20-0B25-4707-861E-2518E3D0762E}">
   <ds:schemaRefs>
-    <ds:schemaRef ds:uri="http://schemas.microsoft.com/sharepoint/v3/contenttype/forms"/>
+    <ds:schemaRef ds:uri="http://schemas.microsoft.com/office/2006/metadata/properties"/>
+    <ds:schemaRef ds:uri="http://schemas.microsoft.com/office/infopath/2007/PartnerControls"/>
   </ds:schemaRefs>
 </ds:datastoreItem>
 </file>
 
 <file path=customXml/itemProps4.xml><?xml version="1.0" encoding="utf-8"?>
-<ds:datastoreItem xmlns:ds="http://schemas.openxmlformats.org/officeDocument/2006/customXml" ds:itemID="{7695E0AF-2CD3-407A-AF84-88FD3210AC7C}">
+<ds:datastoreItem xmlns:ds="http://schemas.openxmlformats.org/officeDocument/2006/customXml" ds:itemID="{D498298E-A224-4E49-A5CF-7E69E8B6FF30}">
   <ds:schemaRefs>
     <ds:schemaRef ds:uri="http://schemas.openxmlformats.org/officeDocument/2006/bibliography"/>
   </ds:schemaRefs>

</xml_diff>

<commit_message>
Updated the documentation and updated the Android app
</commit_message>
<xml_diff>
--- a/Documentazione/Documentazione.docx
+++ b/Documentazione/Documentazione.docx
@@ -119,7 +119,7 @@
           <w:sz w:val="24"/>
           <w:szCs w:val="24"/>
         </w:rPr>
-        <w:t>6</w:t>
+        <w:t>9</w:t>
       </w:r>
       <w:r>
         <w:rPr>
@@ -545,7 +545,7 @@
           <w:smallCaps w:val="0"/>
           <w:noProof/>
           <w:sz w:val="22"/>
-          <w:lang w:val="en-US" w:eastAsia="it-IT"/>
+          <w:lang w:eastAsia="it-IT"/>
         </w:rPr>
       </w:pPr>
       <w:r>
@@ -559,7 +559,6 @@
         <w:rPr>
           <w:rFonts w:asciiTheme="majorHAnsi" w:hAnsiTheme="majorHAnsi" w:cstheme="majorHAnsi"/>
           <w:smallCaps w:val="0"/>
-          <w:lang w:val="en-US"/>
         </w:rPr>
         <w:instrText xml:space="preserve"> TOC \o "1-1" \t "Titolo 2;2;Titolo 3;3" </w:instrText>
       </w:r>
@@ -573,7 +572,6 @@
       <w:r>
         <w:rPr>
           <w:noProof/>
-          <w:lang w:val="en-US"/>
         </w:rPr>
         <w:t>1.</w:t>
       </w:r>
@@ -584,21 +582,19 @@
           <w:smallCaps w:val="0"/>
           <w:noProof/>
           <w:sz w:val="22"/>
-          <w:lang w:val="en-US" w:eastAsia="it-IT"/>
+          <w:lang w:eastAsia="it-IT"/>
         </w:rPr>
         <w:tab/>
       </w:r>
       <w:r>
         <w:rPr>
           <w:noProof/>
-          <w:lang w:val="en-US"/>
         </w:rPr>
         <w:t>Product Backlog</w:t>
       </w:r>
       <w:r>
         <w:rPr>
           <w:noProof/>
-          <w:lang w:val="en-US"/>
         </w:rPr>
         <w:tab/>
       </w:r>
@@ -611,9 +607,8 @@
       <w:r>
         <w:rPr>
           <w:noProof/>
-          <w:lang w:val="en-US"/>
-        </w:rPr>
-        <w:instrText xml:space="preserve"> PAGEREF _Toc65587224 \h </w:instrText>
+        </w:rPr>
+        <w:instrText xml:space="preserve"> PAGEREF _Toc66223274 \h </w:instrText>
       </w:r>
       <w:r>
         <w:rPr>
@@ -629,7 +624,6 @@
       <w:r>
         <w:rPr>
           <w:noProof/>
-          <w:lang w:val="en-US"/>
         </w:rPr>
         <w:t>4</w:t>
       </w:r>
@@ -692,7 +686,7 @@
         <w:rPr>
           <w:noProof/>
         </w:rPr>
-        <w:instrText xml:space="preserve"> PAGEREF _Toc65587225 \h </w:instrText>
+        <w:instrText xml:space="preserve"> PAGEREF _Toc66223275 \h </w:instrText>
       </w:r>
       <w:r>
         <w:rPr>
@@ -770,7 +764,7 @@
         <w:rPr>
           <w:noProof/>
         </w:rPr>
-        <w:instrText xml:space="preserve"> PAGEREF _Toc65587226 \h </w:instrText>
+        <w:instrText xml:space="preserve"> PAGEREF _Toc66223276 \h </w:instrText>
       </w:r>
       <w:r>
         <w:rPr>
@@ -807,12 +801,13 @@
           <w:smallCaps w:val="0"/>
           <w:noProof/>
           <w:sz w:val="22"/>
-          <w:lang w:eastAsia="it-IT"/>
-        </w:rPr>
-      </w:pPr>
-      <w:r>
-        <w:rPr>
-          <w:noProof/>
+          <w:lang w:val="en-US" w:eastAsia="it-IT"/>
+        </w:rPr>
+      </w:pPr>
+      <w:r>
+        <w:rPr>
+          <w:noProof/>
+          <w:lang w:val="en-US"/>
         </w:rPr>
         <w:t>1.3</w:t>
       </w:r>
@@ -822,19 +817,21 @@
           <w:smallCaps w:val="0"/>
           <w:noProof/>
           <w:sz w:val="22"/>
-          <w:lang w:eastAsia="it-IT"/>
+          <w:lang w:val="en-US" w:eastAsia="it-IT"/>
         </w:rPr>
         <w:tab/>
       </w:r>
       <w:r>
         <w:rPr>
           <w:noProof/>
+          <w:lang w:val="en-US"/>
         </w:rPr>
         <w:t>Stakeholder</w:t>
       </w:r>
       <w:r>
         <w:rPr>
           <w:noProof/>
+          <w:lang w:val="en-US"/>
         </w:rPr>
         <w:tab/>
       </w:r>
@@ -847,8 +844,9 @@
       <w:r>
         <w:rPr>
           <w:noProof/>
-        </w:rPr>
-        <w:instrText xml:space="preserve"> PAGEREF _Toc65587227 \h </w:instrText>
+          <w:lang w:val="en-US"/>
+        </w:rPr>
+        <w:instrText xml:space="preserve"> PAGEREF _Toc66223277 \h </w:instrText>
       </w:r>
       <w:r>
         <w:rPr>
@@ -864,6 +862,7 @@
       <w:r>
         <w:rPr>
           <w:noProof/>
+          <w:lang w:val="en-US"/>
         </w:rPr>
         <w:t>4</w:t>
       </w:r>
@@ -930,7 +929,7 @@
           <w:noProof/>
           <w:lang w:val="en-US"/>
         </w:rPr>
-        <w:instrText xml:space="preserve"> PAGEREF _Toc65587228 \h </w:instrText>
+        <w:instrText xml:space="preserve"> PAGEREF _Toc66223278 \h </w:instrText>
       </w:r>
       <w:r>
         <w:rPr>
@@ -1013,7 +1012,7 @@
           <w:noProof/>
           <w:lang w:val="en-US"/>
         </w:rPr>
-        <w:instrText xml:space="preserve"> PAGEREF _Toc65587229 \h </w:instrText>
+        <w:instrText xml:space="preserve"> PAGEREF _Toc66223279 \h </w:instrText>
       </w:r>
       <w:r>
         <w:rPr>
@@ -1051,13 +1050,12 @@
           <w:i w:val="0"/>
           <w:noProof/>
           <w:sz w:val="22"/>
-          <w:lang w:val="en-US" w:eastAsia="it-IT"/>
-        </w:rPr>
-      </w:pPr>
-      <w:r>
-        <w:rPr>
-          <w:noProof/>
-          <w:lang w:val="en-US"/>
+          <w:lang w:eastAsia="it-IT"/>
+        </w:rPr>
+      </w:pPr>
+      <w:r>
+        <w:rPr>
+          <w:noProof/>
         </w:rPr>
         <w:t>1.3.3</w:t>
       </w:r>
@@ -1067,21 +1065,19 @@
           <w:i w:val="0"/>
           <w:noProof/>
           <w:sz w:val="22"/>
-          <w:lang w:val="en-US" w:eastAsia="it-IT"/>
+          <w:lang w:eastAsia="it-IT"/>
         </w:rPr>
         <w:tab/>
       </w:r>
       <w:r>
         <w:rPr>
           <w:noProof/>
-          <w:lang w:val="en-US"/>
         </w:rPr>
         <w:t>Developer</w:t>
       </w:r>
       <w:r>
         <w:rPr>
           <w:noProof/>
-          <w:lang w:val="en-US"/>
         </w:rPr>
         <w:tab/>
       </w:r>
@@ -1094,9 +1090,8 @@
       <w:r>
         <w:rPr>
           <w:noProof/>
-          <w:lang w:val="en-US"/>
-        </w:rPr>
-        <w:instrText xml:space="preserve"> PAGEREF _Toc65587230 \h </w:instrText>
+        </w:rPr>
+        <w:instrText xml:space="preserve"> PAGEREF _Toc66223280 \h </w:instrText>
       </w:r>
       <w:r>
         <w:rPr>
@@ -1112,7 +1107,6 @@
       <w:r>
         <w:rPr>
           <w:noProof/>
-          <w:lang w:val="en-US"/>
         </w:rPr>
         <w:t>4</w:t>
       </w:r>
@@ -1175,7 +1169,7 @@
         <w:rPr>
           <w:noProof/>
         </w:rPr>
-        <w:instrText xml:space="preserve"> PAGEREF _Toc65587231 \h </w:instrText>
+        <w:instrText xml:space="preserve"> PAGEREF _Toc66223281 \h </w:instrText>
       </w:r>
       <w:r>
         <w:rPr>
@@ -1253,7 +1247,7 @@
         <w:rPr>
           <w:noProof/>
         </w:rPr>
-        <w:instrText xml:space="preserve"> PAGEREF _Toc65587232 \h </w:instrText>
+        <w:instrText xml:space="preserve"> PAGEREF _Toc66223282 \h </w:instrText>
       </w:r>
       <w:r>
         <w:rPr>
@@ -1339,7 +1333,7 @@
         <w:rPr>
           <w:noProof/>
         </w:rPr>
-        <w:instrText xml:space="preserve"> PAGEREF _Toc65587233 \h </w:instrText>
+        <w:instrText xml:space="preserve"> PAGEREF _Toc66223283 \h </w:instrText>
       </w:r>
       <w:r>
         <w:rPr>
@@ -1419,7 +1413,7 @@
         <w:rPr>
           <w:noProof/>
         </w:rPr>
-        <w:instrText xml:space="preserve"> PAGEREF _Toc65587234 \h </w:instrText>
+        <w:instrText xml:space="preserve"> PAGEREF _Toc66223284 \h </w:instrText>
       </w:r>
       <w:r>
         <w:rPr>
@@ -1499,7 +1493,7 @@
         <w:rPr>
           <w:noProof/>
         </w:rPr>
-        <w:instrText xml:space="preserve"> PAGEREF _Toc65587235 \h </w:instrText>
+        <w:instrText xml:space="preserve"> PAGEREF _Toc66223285 \h </w:instrText>
       </w:r>
       <w:r>
         <w:rPr>
@@ -1517,6 +1511,726 @@
           <w:noProof/>
         </w:rPr>
         <w:t>4</w:t>
+      </w:r>
+      <w:r>
+        <w:rPr>
+          <w:noProof/>
+        </w:rPr>
+        <w:fldChar w:fldCharType="end"/>
+      </w:r>
+    </w:p>
+    <w:p>
+      <w:pPr>
+        <w:pStyle w:val="Sommario3"/>
+        <w:tabs>
+          <w:tab w:val="left" w:pos="1680"/>
+        </w:tabs>
+        <w:rPr>
+          <w:rFonts w:asciiTheme="minorHAnsi" w:eastAsiaTheme="minorEastAsia" w:hAnsiTheme="minorHAnsi" w:cstheme="minorBidi"/>
+          <w:i w:val="0"/>
+          <w:noProof/>
+          <w:sz w:val="22"/>
+          <w:lang w:eastAsia="it-IT"/>
+        </w:rPr>
+      </w:pPr>
+      <w:r>
+        <w:rPr>
+          <w:noProof/>
+          <w:lang w:eastAsia="it-IT"/>
+        </w:rPr>
+        <w:t>1.4.5</w:t>
+      </w:r>
+      <w:r>
+        <w:rPr>
+          <w:rFonts w:asciiTheme="minorHAnsi" w:eastAsiaTheme="minorEastAsia" w:hAnsiTheme="minorHAnsi" w:cstheme="minorBidi"/>
+          <w:i w:val="0"/>
+          <w:noProof/>
+          <w:sz w:val="22"/>
+          <w:lang w:eastAsia="it-IT"/>
+        </w:rPr>
+        <w:tab/>
+      </w:r>
+      <w:r>
+        <w:rPr>
+          <w:noProof/>
+          <w:lang w:eastAsia="it-IT"/>
+        </w:rPr>
+        <w:t>IF-5 Registrami al servizio dall’applicazione Android</w:t>
+      </w:r>
+      <w:r>
+        <w:rPr>
+          <w:noProof/>
+        </w:rPr>
+        <w:tab/>
+      </w:r>
+      <w:r>
+        <w:rPr>
+          <w:noProof/>
+        </w:rPr>
+        <w:fldChar w:fldCharType="begin"/>
+      </w:r>
+      <w:r>
+        <w:rPr>
+          <w:noProof/>
+        </w:rPr>
+        <w:instrText xml:space="preserve"> PAGEREF _Toc66223286 \h </w:instrText>
+      </w:r>
+      <w:r>
+        <w:rPr>
+          <w:noProof/>
+        </w:rPr>
+      </w:r>
+      <w:r>
+        <w:rPr>
+          <w:noProof/>
+        </w:rPr>
+        <w:fldChar w:fldCharType="separate"/>
+      </w:r>
+      <w:r>
+        <w:rPr>
+          <w:noProof/>
+        </w:rPr>
+        <w:t>4</w:t>
+      </w:r>
+      <w:r>
+        <w:rPr>
+          <w:noProof/>
+        </w:rPr>
+        <w:fldChar w:fldCharType="end"/>
+      </w:r>
+    </w:p>
+    <w:p>
+      <w:pPr>
+        <w:pStyle w:val="Sommario3"/>
+        <w:tabs>
+          <w:tab w:val="left" w:pos="1680"/>
+        </w:tabs>
+        <w:rPr>
+          <w:rFonts w:asciiTheme="minorHAnsi" w:eastAsiaTheme="minorEastAsia" w:hAnsiTheme="minorHAnsi" w:cstheme="minorBidi"/>
+          <w:i w:val="0"/>
+          <w:noProof/>
+          <w:sz w:val="22"/>
+          <w:lang w:eastAsia="it-IT"/>
+        </w:rPr>
+      </w:pPr>
+      <w:r>
+        <w:rPr>
+          <w:noProof/>
+          <w:lang w:eastAsia="it-IT"/>
+        </w:rPr>
+        <w:t>1.4.6</w:t>
+      </w:r>
+      <w:r>
+        <w:rPr>
+          <w:rFonts w:asciiTheme="minorHAnsi" w:eastAsiaTheme="minorEastAsia" w:hAnsiTheme="minorHAnsi" w:cstheme="minorBidi"/>
+          <w:i w:val="0"/>
+          <w:noProof/>
+          <w:sz w:val="22"/>
+          <w:lang w:eastAsia="it-IT"/>
+        </w:rPr>
+        <w:tab/>
+      </w:r>
+      <w:r>
+        <w:rPr>
+          <w:noProof/>
+          <w:lang w:eastAsia="it-IT"/>
+        </w:rPr>
+        <w:t>IF-6 Accedere al servizio dall’applicazione Android</w:t>
+      </w:r>
+      <w:r>
+        <w:rPr>
+          <w:noProof/>
+        </w:rPr>
+        <w:tab/>
+      </w:r>
+      <w:r>
+        <w:rPr>
+          <w:noProof/>
+        </w:rPr>
+        <w:fldChar w:fldCharType="begin"/>
+      </w:r>
+      <w:r>
+        <w:rPr>
+          <w:noProof/>
+        </w:rPr>
+        <w:instrText xml:space="preserve"> PAGEREF _Toc66223287 \h </w:instrText>
+      </w:r>
+      <w:r>
+        <w:rPr>
+          <w:noProof/>
+        </w:rPr>
+      </w:r>
+      <w:r>
+        <w:rPr>
+          <w:noProof/>
+        </w:rPr>
+        <w:fldChar w:fldCharType="separate"/>
+      </w:r>
+      <w:r>
+        <w:rPr>
+          <w:noProof/>
+        </w:rPr>
+        <w:t>5</w:t>
+      </w:r>
+      <w:r>
+        <w:rPr>
+          <w:noProof/>
+        </w:rPr>
+        <w:fldChar w:fldCharType="end"/>
+      </w:r>
+    </w:p>
+    <w:p>
+      <w:pPr>
+        <w:pStyle w:val="Sommario3"/>
+        <w:tabs>
+          <w:tab w:val="left" w:pos="1680"/>
+        </w:tabs>
+        <w:rPr>
+          <w:rFonts w:asciiTheme="minorHAnsi" w:eastAsiaTheme="minorEastAsia" w:hAnsiTheme="minorHAnsi" w:cstheme="minorBidi"/>
+          <w:i w:val="0"/>
+          <w:noProof/>
+          <w:sz w:val="22"/>
+          <w:lang w:eastAsia="it-IT"/>
+        </w:rPr>
+      </w:pPr>
+      <w:r>
+        <w:rPr>
+          <w:noProof/>
+          <w:lang w:eastAsia="it-IT"/>
+        </w:rPr>
+        <w:t>1.4.7</w:t>
+      </w:r>
+      <w:r>
+        <w:rPr>
+          <w:rFonts w:asciiTheme="minorHAnsi" w:eastAsiaTheme="minorEastAsia" w:hAnsiTheme="minorHAnsi" w:cstheme="minorBidi"/>
+          <w:i w:val="0"/>
+          <w:noProof/>
+          <w:sz w:val="22"/>
+          <w:lang w:eastAsia="it-IT"/>
+        </w:rPr>
+        <w:tab/>
+      </w:r>
+      <w:r>
+        <w:rPr>
+          <w:noProof/>
+          <w:lang w:eastAsia="it-IT"/>
+        </w:rPr>
+        <w:t>IF-7 Disconnettermi dal servizio dall’applicazione Android</w:t>
+      </w:r>
+      <w:r>
+        <w:rPr>
+          <w:noProof/>
+        </w:rPr>
+        <w:tab/>
+      </w:r>
+      <w:r>
+        <w:rPr>
+          <w:noProof/>
+        </w:rPr>
+        <w:fldChar w:fldCharType="begin"/>
+      </w:r>
+      <w:r>
+        <w:rPr>
+          <w:noProof/>
+        </w:rPr>
+        <w:instrText xml:space="preserve"> PAGEREF _Toc66223288 \h </w:instrText>
+      </w:r>
+      <w:r>
+        <w:rPr>
+          <w:noProof/>
+        </w:rPr>
+      </w:r>
+      <w:r>
+        <w:rPr>
+          <w:noProof/>
+        </w:rPr>
+        <w:fldChar w:fldCharType="separate"/>
+      </w:r>
+      <w:r>
+        <w:rPr>
+          <w:noProof/>
+        </w:rPr>
+        <w:t>5</w:t>
+      </w:r>
+      <w:r>
+        <w:rPr>
+          <w:noProof/>
+        </w:rPr>
+        <w:fldChar w:fldCharType="end"/>
+      </w:r>
+    </w:p>
+    <w:p>
+      <w:pPr>
+        <w:pStyle w:val="Sommario3"/>
+        <w:tabs>
+          <w:tab w:val="left" w:pos="1680"/>
+        </w:tabs>
+        <w:rPr>
+          <w:rFonts w:asciiTheme="minorHAnsi" w:eastAsiaTheme="minorEastAsia" w:hAnsiTheme="minorHAnsi" w:cstheme="minorBidi"/>
+          <w:i w:val="0"/>
+          <w:noProof/>
+          <w:sz w:val="22"/>
+          <w:lang w:eastAsia="it-IT"/>
+        </w:rPr>
+      </w:pPr>
+      <w:r>
+        <w:rPr>
+          <w:noProof/>
+          <w:lang w:eastAsia="it-IT"/>
+        </w:rPr>
+        <w:t>1.4.8</w:t>
+      </w:r>
+      <w:r>
+        <w:rPr>
+          <w:rFonts w:asciiTheme="minorHAnsi" w:eastAsiaTheme="minorEastAsia" w:hAnsiTheme="minorHAnsi" w:cstheme="minorBidi"/>
+          <w:i w:val="0"/>
+          <w:noProof/>
+          <w:sz w:val="22"/>
+          <w:lang w:eastAsia="it-IT"/>
+        </w:rPr>
+        <w:tab/>
+      </w:r>
+      <w:r>
+        <w:rPr>
+          <w:noProof/>
+          <w:lang w:eastAsia="it-IT"/>
+        </w:rPr>
+        <w:t>IF-8 Visualizzazione delle statistiche di una stanza dall’applicazione Android</w:t>
+      </w:r>
+      <w:r>
+        <w:rPr>
+          <w:noProof/>
+        </w:rPr>
+        <w:tab/>
+      </w:r>
+      <w:r>
+        <w:rPr>
+          <w:noProof/>
+        </w:rPr>
+        <w:fldChar w:fldCharType="begin"/>
+      </w:r>
+      <w:r>
+        <w:rPr>
+          <w:noProof/>
+        </w:rPr>
+        <w:instrText xml:space="preserve"> PAGEREF _Toc66223289 \h </w:instrText>
+      </w:r>
+      <w:r>
+        <w:rPr>
+          <w:noProof/>
+        </w:rPr>
+      </w:r>
+      <w:r>
+        <w:rPr>
+          <w:noProof/>
+        </w:rPr>
+        <w:fldChar w:fldCharType="separate"/>
+      </w:r>
+      <w:r>
+        <w:rPr>
+          <w:noProof/>
+        </w:rPr>
+        <w:t>5</w:t>
+      </w:r>
+      <w:r>
+        <w:rPr>
+          <w:noProof/>
+        </w:rPr>
+        <w:fldChar w:fldCharType="end"/>
+      </w:r>
+    </w:p>
+    <w:p>
+      <w:pPr>
+        <w:pStyle w:val="Sommario3"/>
+        <w:tabs>
+          <w:tab w:val="left" w:pos="1680"/>
+        </w:tabs>
+        <w:rPr>
+          <w:rFonts w:asciiTheme="minorHAnsi" w:eastAsiaTheme="minorEastAsia" w:hAnsiTheme="minorHAnsi" w:cstheme="minorBidi"/>
+          <w:i w:val="0"/>
+          <w:noProof/>
+          <w:sz w:val="22"/>
+          <w:lang w:eastAsia="it-IT"/>
+        </w:rPr>
+      </w:pPr>
+      <w:r>
+        <w:rPr>
+          <w:noProof/>
+          <w:lang w:eastAsia="it-IT"/>
+        </w:rPr>
+        <w:t>1.4.9</w:t>
+      </w:r>
+      <w:r>
+        <w:rPr>
+          <w:rFonts w:asciiTheme="minorHAnsi" w:eastAsiaTheme="minorEastAsia" w:hAnsiTheme="minorHAnsi" w:cstheme="minorBidi"/>
+          <w:i w:val="0"/>
+          <w:noProof/>
+          <w:sz w:val="22"/>
+          <w:lang w:eastAsia="it-IT"/>
+        </w:rPr>
+        <w:tab/>
+      </w:r>
+      <w:r>
+        <w:rPr>
+          <w:noProof/>
+          <w:lang w:eastAsia="it-IT"/>
+        </w:rPr>
+        <w:t>IF-9 Aggiungere un dispositivo dall’applicazione Android</w:t>
+      </w:r>
+      <w:r>
+        <w:rPr>
+          <w:noProof/>
+        </w:rPr>
+        <w:tab/>
+      </w:r>
+      <w:r>
+        <w:rPr>
+          <w:noProof/>
+        </w:rPr>
+        <w:fldChar w:fldCharType="begin"/>
+      </w:r>
+      <w:r>
+        <w:rPr>
+          <w:noProof/>
+        </w:rPr>
+        <w:instrText xml:space="preserve"> PAGEREF _Toc66223290 \h </w:instrText>
+      </w:r>
+      <w:r>
+        <w:rPr>
+          <w:noProof/>
+        </w:rPr>
+      </w:r>
+      <w:r>
+        <w:rPr>
+          <w:noProof/>
+        </w:rPr>
+        <w:fldChar w:fldCharType="separate"/>
+      </w:r>
+      <w:r>
+        <w:rPr>
+          <w:noProof/>
+        </w:rPr>
+        <w:t>5</w:t>
+      </w:r>
+      <w:r>
+        <w:rPr>
+          <w:noProof/>
+        </w:rPr>
+        <w:fldChar w:fldCharType="end"/>
+      </w:r>
+    </w:p>
+    <w:p>
+      <w:pPr>
+        <w:pStyle w:val="Sommario3"/>
+        <w:tabs>
+          <w:tab w:val="left" w:pos="1680"/>
+        </w:tabs>
+        <w:rPr>
+          <w:rFonts w:asciiTheme="minorHAnsi" w:eastAsiaTheme="minorEastAsia" w:hAnsiTheme="minorHAnsi" w:cstheme="minorBidi"/>
+          <w:i w:val="0"/>
+          <w:noProof/>
+          <w:sz w:val="22"/>
+          <w:lang w:eastAsia="it-IT"/>
+        </w:rPr>
+      </w:pPr>
+      <w:r>
+        <w:rPr>
+          <w:noProof/>
+          <w:lang w:eastAsia="it-IT"/>
+        </w:rPr>
+        <w:t>1.4.10</w:t>
+      </w:r>
+      <w:r>
+        <w:rPr>
+          <w:rFonts w:asciiTheme="minorHAnsi" w:eastAsiaTheme="minorEastAsia" w:hAnsiTheme="minorHAnsi" w:cstheme="minorBidi"/>
+          <w:i w:val="0"/>
+          <w:noProof/>
+          <w:sz w:val="22"/>
+          <w:lang w:eastAsia="it-IT"/>
+        </w:rPr>
+        <w:tab/>
+      </w:r>
+      <w:r>
+        <w:rPr>
+          <w:noProof/>
+          <w:lang w:eastAsia="it-IT"/>
+        </w:rPr>
+        <w:t>IF-10 Aggiungere una stanza dall’applicazione Android</w:t>
+      </w:r>
+      <w:r>
+        <w:rPr>
+          <w:noProof/>
+        </w:rPr>
+        <w:tab/>
+      </w:r>
+      <w:r>
+        <w:rPr>
+          <w:noProof/>
+        </w:rPr>
+        <w:fldChar w:fldCharType="begin"/>
+      </w:r>
+      <w:r>
+        <w:rPr>
+          <w:noProof/>
+        </w:rPr>
+        <w:instrText xml:space="preserve"> PAGEREF _Toc66223291 \h </w:instrText>
+      </w:r>
+      <w:r>
+        <w:rPr>
+          <w:noProof/>
+        </w:rPr>
+      </w:r>
+      <w:r>
+        <w:rPr>
+          <w:noProof/>
+        </w:rPr>
+        <w:fldChar w:fldCharType="separate"/>
+      </w:r>
+      <w:r>
+        <w:rPr>
+          <w:noProof/>
+        </w:rPr>
+        <w:t>5</w:t>
+      </w:r>
+      <w:r>
+        <w:rPr>
+          <w:noProof/>
+        </w:rPr>
+        <w:fldChar w:fldCharType="end"/>
+      </w:r>
+    </w:p>
+    <w:p>
+      <w:pPr>
+        <w:pStyle w:val="Sommario3"/>
+        <w:tabs>
+          <w:tab w:val="left" w:pos="1680"/>
+        </w:tabs>
+        <w:rPr>
+          <w:rFonts w:asciiTheme="minorHAnsi" w:eastAsiaTheme="minorEastAsia" w:hAnsiTheme="minorHAnsi" w:cstheme="minorBidi"/>
+          <w:i w:val="0"/>
+          <w:noProof/>
+          <w:sz w:val="22"/>
+          <w:lang w:eastAsia="it-IT"/>
+        </w:rPr>
+      </w:pPr>
+      <w:r>
+        <w:rPr>
+          <w:noProof/>
+          <w:lang w:eastAsia="it-IT"/>
+        </w:rPr>
+        <w:t>1.4.11</w:t>
+      </w:r>
+      <w:r>
+        <w:rPr>
+          <w:rFonts w:asciiTheme="minorHAnsi" w:eastAsiaTheme="minorEastAsia" w:hAnsiTheme="minorHAnsi" w:cstheme="minorBidi"/>
+          <w:i w:val="0"/>
+          <w:noProof/>
+          <w:sz w:val="22"/>
+          <w:lang w:eastAsia="it-IT"/>
+        </w:rPr>
+        <w:tab/>
+      </w:r>
+      <w:r>
+        <w:rPr>
+          <w:noProof/>
+          <w:lang w:eastAsia="it-IT"/>
+        </w:rPr>
+        <w:t>IF-11 Rinominare una stanza dall’applicazione Android</w:t>
+      </w:r>
+      <w:r>
+        <w:rPr>
+          <w:noProof/>
+        </w:rPr>
+        <w:tab/>
+      </w:r>
+      <w:r>
+        <w:rPr>
+          <w:noProof/>
+        </w:rPr>
+        <w:fldChar w:fldCharType="begin"/>
+      </w:r>
+      <w:r>
+        <w:rPr>
+          <w:noProof/>
+        </w:rPr>
+        <w:instrText xml:space="preserve"> PAGEREF _Toc66223292 \h </w:instrText>
+      </w:r>
+      <w:r>
+        <w:rPr>
+          <w:noProof/>
+        </w:rPr>
+      </w:r>
+      <w:r>
+        <w:rPr>
+          <w:noProof/>
+        </w:rPr>
+        <w:fldChar w:fldCharType="separate"/>
+      </w:r>
+      <w:r>
+        <w:rPr>
+          <w:noProof/>
+        </w:rPr>
+        <w:t>5</w:t>
+      </w:r>
+      <w:r>
+        <w:rPr>
+          <w:noProof/>
+        </w:rPr>
+        <w:fldChar w:fldCharType="end"/>
+      </w:r>
+    </w:p>
+    <w:p>
+      <w:pPr>
+        <w:pStyle w:val="Sommario3"/>
+        <w:tabs>
+          <w:tab w:val="left" w:pos="1680"/>
+        </w:tabs>
+        <w:rPr>
+          <w:rFonts w:asciiTheme="minorHAnsi" w:eastAsiaTheme="minorEastAsia" w:hAnsiTheme="minorHAnsi" w:cstheme="minorBidi"/>
+          <w:i w:val="0"/>
+          <w:noProof/>
+          <w:sz w:val="22"/>
+          <w:lang w:eastAsia="it-IT"/>
+        </w:rPr>
+      </w:pPr>
+      <w:r>
+        <w:rPr>
+          <w:noProof/>
+          <w:lang w:eastAsia="it-IT"/>
+        </w:rPr>
+        <w:t>1.4.12</w:t>
+      </w:r>
+      <w:r>
+        <w:rPr>
+          <w:rFonts w:asciiTheme="minorHAnsi" w:eastAsiaTheme="minorEastAsia" w:hAnsiTheme="minorHAnsi" w:cstheme="minorBidi"/>
+          <w:i w:val="0"/>
+          <w:noProof/>
+          <w:sz w:val="22"/>
+          <w:lang w:eastAsia="it-IT"/>
+        </w:rPr>
+        <w:tab/>
+      </w:r>
+      <w:r>
+        <w:rPr>
+          <w:noProof/>
+          <w:lang w:eastAsia="it-IT"/>
+        </w:rPr>
+        <w:t>IF-12 Rimuovere una stanza dall’applicazione Android</w:t>
+      </w:r>
+      <w:r>
+        <w:rPr>
+          <w:noProof/>
+        </w:rPr>
+        <w:tab/>
+      </w:r>
+      <w:r>
+        <w:rPr>
+          <w:noProof/>
+        </w:rPr>
+        <w:fldChar w:fldCharType="begin"/>
+      </w:r>
+      <w:r>
+        <w:rPr>
+          <w:noProof/>
+        </w:rPr>
+        <w:instrText xml:space="preserve"> PAGEREF _Toc66223293 \h </w:instrText>
+      </w:r>
+      <w:r>
+        <w:rPr>
+          <w:noProof/>
+        </w:rPr>
+      </w:r>
+      <w:r>
+        <w:rPr>
+          <w:noProof/>
+        </w:rPr>
+        <w:fldChar w:fldCharType="separate"/>
+      </w:r>
+      <w:r>
+        <w:rPr>
+          <w:noProof/>
+        </w:rPr>
+        <w:t>5</w:t>
+      </w:r>
+      <w:r>
+        <w:rPr>
+          <w:noProof/>
+        </w:rPr>
+        <w:fldChar w:fldCharType="end"/>
+      </w:r>
+    </w:p>
+    <w:p>
+      <w:pPr>
+        <w:pStyle w:val="Sommario3"/>
+        <w:tabs>
+          <w:tab w:val="left" w:pos="1680"/>
+        </w:tabs>
+        <w:rPr>
+          <w:rFonts w:asciiTheme="minorHAnsi" w:eastAsiaTheme="minorEastAsia" w:hAnsiTheme="minorHAnsi" w:cstheme="minorBidi"/>
+          <w:i w:val="0"/>
+          <w:noProof/>
+          <w:sz w:val="22"/>
+          <w:lang w:eastAsia="it-IT"/>
+        </w:rPr>
+      </w:pPr>
+      <w:r>
+        <w:rPr>
+          <w:noProof/>
+          <w:lang w:eastAsia="it-IT"/>
+        </w:rPr>
+        <w:t>1.4.13</w:t>
+      </w:r>
+      <w:r>
+        <w:rPr>
+          <w:rFonts w:asciiTheme="minorHAnsi" w:eastAsiaTheme="minorEastAsia" w:hAnsiTheme="minorHAnsi" w:cstheme="minorBidi"/>
+          <w:i w:val="0"/>
+          <w:noProof/>
+          <w:sz w:val="22"/>
+          <w:lang w:eastAsia="it-IT"/>
+        </w:rPr>
+        <w:tab/>
+      </w:r>
+      <w:r>
+        <w:rPr>
+          <w:noProof/>
+          <w:lang w:eastAsia="it-IT"/>
+        </w:rPr>
+        <w:t>IF-13 Selezionare una data dall’applicazione Android</w:t>
+      </w:r>
+      <w:r>
+        <w:rPr>
+          <w:noProof/>
+        </w:rPr>
+        <w:tab/>
+      </w:r>
+      <w:r>
+        <w:rPr>
+          <w:noProof/>
+        </w:rPr>
+        <w:fldChar w:fldCharType="begin"/>
+      </w:r>
+      <w:r>
+        <w:rPr>
+          <w:noProof/>
+        </w:rPr>
+        <w:instrText xml:space="preserve"> PAGEREF _Toc66223294 \h </w:instrText>
+      </w:r>
+      <w:r>
+        <w:rPr>
+          <w:noProof/>
+        </w:rPr>
+      </w:r>
+      <w:r>
+        <w:rPr>
+          <w:noProof/>
+        </w:rPr>
+        <w:fldChar w:fldCharType="separate"/>
+      </w:r>
+      <w:r>
+        <w:rPr>
+          <w:noProof/>
+        </w:rPr>
+        <w:t>5</w:t>
       </w:r>
       <w:r>
         <w:rPr>
@@ -1577,7 +2291,7 @@
         <w:rPr>
           <w:noProof/>
         </w:rPr>
-        <w:instrText xml:space="preserve"> PAGEREF _Toc65587236 \h </w:instrText>
+        <w:instrText xml:space="preserve"> PAGEREF _Toc66223295 \h </w:instrText>
       </w:r>
       <w:r>
         <w:rPr>
@@ -1594,7 +2308,7 @@
         <w:rPr>
           <w:noProof/>
         </w:rPr>
-        <w:t>4</w:t>
+        <w:t>5</w:t>
       </w:r>
       <w:r>
         <w:rPr>
@@ -1655,7 +2369,7 @@
         <w:rPr>
           <w:noProof/>
         </w:rPr>
-        <w:instrText xml:space="preserve"> PAGEREF _Toc65587237 \h </w:instrText>
+        <w:instrText xml:space="preserve"> PAGEREF _Toc66223296 \h </w:instrText>
       </w:r>
       <w:r>
         <w:rPr>
@@ -1672,7 +2386,7 @@
         <w:rPr>
           <w:noProof/>
         </w:rPr>
-        <w:t>4</w:t>
+        <w:t>5</w:t>
       </w:r>
       <w:r>
         <w:rPr>
@@ -1733,7 +2447,7 @@
         <w:rPr>
           <w:noProof/>
         </w:rPr>
-        <w:instrText xml:space="preserve"> PAGEREF _Toc65587238 \h </w:instrText>
+        <w:instrText xml:space="preserve"> PAGEREF _Toc66223297 \h </w:instrText>
       </w:r>
       <w:r>
         <w:rPr>
@@ -1811,7 +2525,7 @@
         <w:rPr>
           <w:noProof/>
         </w:rPr>
-        <w:instrText xml:space="preserve"> PAGEREF _Toc65587239 \h </w:instrText>
+        <w:instrText xml:space="preserve"> PAGEREF _Toc66223298 \h </w:instrText>
       </w:r>
       <w:r>
         <w:rPr>
@@ -1871,7 +2585,7 @@
         <w:rPr>
           <w:noProof/>
         </w:rPr>
-        <w:t>II-4 Timezone</w:t>
+        <w:t>II-4 ID dell’utente</w:t>
       </w:r>
       <w:r>
         <w:rPr>
@@ -1889,7 +2603,85 @@
         <w:rPr>
           <w:noProof/>
         </w:rPr>
-        <w:instrText xml:space="preserve"> PAGEREF _Toc65587240 \h </w:instrText>
+        <w:instrText xml:space="preserve"> PAGEREF _Toc66223299 \h </w:instrText>
+      </w:r>
+      <w:r>
+        <w:rPr>
+          <w:noProof/>
+        </w:rPr>
+      </w:r>
+      <w:r>
+        <w:rPr>
+          <w:noProof/>
+        </w:rPr>
+        <w:fldChar w:fldCharType="separate"/>
+      </w:r>
+      <w:r>
+        <w:rPr>
+          <w:noProof/>
+        </w:rPr>
+        <w:t>5</w:t>
+      </w:r>
+      <w:r>
+        <w:rPr>
+          <w:noProof/>
+        </w:rPr>
+        <w:fldChar w:fldCharType="end"/>
+      </w:r>
+    </w:p>
+    <w:p>
+      <w:pPr>
+        <w:pStyle w:val="Sommario3"/>
+        <w:tabs>
+          <w:tab w:val="left" w:pos="1680"/>
+        </w:tabs>
+        <w:rPr>
+          <w:rFonts w:asciiTheme="minorHAnsi" w:eastAsiaTheme="minorEastAsia" w:hAnsiTheme="minorHAnsi" w:cstheme="minorBidi"/>
+          <w:i w:val="0"/>
+          <w:noProof/>
+          <w:sz w:val="22"/>
+          <w:lang w:eastAsia="it-IT"/>
+        </w:rPr>
+      </w:pPr>
+      <w:r>
+        <w:rPr>
+          <w:noProof/>
+        </w:rPr>
+        <w:t>1.5.5</w:t>
+      </w:r>
+      <w:r>
+        <w:rPr>
+          <w:rFonts w:asciiTheme="minorHAnsi" w:eastAsiaTheme="minorEastAsia" w:hAnsiTheme="minorHAnsi" w:cstheme="minorBidi"/>
+          <w:i w:val="0"/>
+          <w:noProof/>
+          <w:sz w:val="22"/>
+          <w:lang w:eastAsia="it-IT"/>
+        </w:rPr>
+        <w:tab/>
+      </w:r>
+      <w:r>
+        <w:rPr>
+          <w:noProof/>
+        </w:rPr>
+        <w:t>II-5 Timezone</w:t>
+      </w:r>
+      <w:r>
+        <w:rPr>
+          <w:noProof/>
+        </w:rPr>
+        <w:tab/>
+      </w:r>
+      <w:r>
+        <w:rPr>
+          <w:noProof/>
+        </w:rPr>
+        <w:fldChar w:fldCharType="begin"/>
+      </w:r>
+      <w:r>
+        <w:rPr>
+          <w:noProof/>
+        </w:rPr>
+        <w:instrText xml:space="preserve"> PAGEREF _Toc66223300 \h </w:instrText>
       </w:r>
       <w:r>
         <w:rPr>
@@ -1949,7 +2741,7 @@
         <w:rPr>
           <w:noProof/>
         </w:rPr>
-        <w:t>Item di interfaccia grafica</w:t>
+        <w:t>Altri Item</w:t>
       </w:r>
       <w:r>
         <w:rPr>
@@ -1967,7 +2759,7 @@
         <w:rPr>
           <w:noProof/>
         </w:rPr>
-        <w:instrText xml:space="preserve"> PAGEREF _Toc65587241 \h </w:instrText>
+        <w:instrText xml:space="preserve"> PAGEREF _Toc66223301 \h </w:instrText>
       </w:r>
       <w:r>
         <w:rPr>
@@ -1984,7 +2776,7 @@
         <w:rPr>
           <w:noProof/>
         </w:rPr>
-        <w:t>5</w:t>
+        <w:t>6</w:t>
       </w:r>
       <w:r>
         <w:rPr>
@@ -2027,7 +2819,7 @@
         <w:rPr>
           <w:noProof/>
         </w:rPr>
-        <w:t>IU-1 Schermata principale del dispositivo</w:t>
+        <w:t>AI-1 Connettività</w:t>
       </w:r>
       <w:r>
         <w:rPr>
@@ -2045,7 +2837,7 @@
         <w:rPr>
           <w:noProof/>
         </w:rPr>
-        <w:instrText xml:space="preserve"> PAGEREF _Toc65587242 \h </w:instrText>
+        <w:instrText xml:space="preserve"> PAGEREF _Toc66223302 \h </w:instrText>
       </w:r>
       <w:r>
         <w:rPr>
@@ -2062,7 +2854,7 @@
         <w:rPr>
           <w:noProof/>
         </w:rPr>
-        <w:t>5</w:t>
+        <w:t>6</w:t>
       </w:r>
       <w:r>
         <w:rPr>
@@ -2105,7 +2897,7 @@
         <w:rPr>
           <w:noProof/>
         </w:rPr>
-        <w:t>IU-2 Schermata di avvio del dispositivo</w:t>
+        <w:t>AI-2 Database</w:t>
       </w:r>
       <w:r>
         <w:rPr>
@@ -2123,7 +2915,7 @@
         <w:rPr>
           <w:noProof/>
         </w:rPr>
-        <w:instrText xml:space="preserve"> PAGEREF _Toc65587243 \h </w:instrText>
+        <w:instrText xml:space="preserve"> PAGEREF _Toc66223303 \h </w:instrText>
       </w:r>
       <w:r>
         <w:rPr>
@@ -2140,7 +2932,7 @@
         <w:rPr>
           <w:noProof/>
         </w:rPr>
-        <w:t>5</w:t>
+        <w:t>6</w:t>
       </w:r>
       <w:r>
         <w:rPr>
@@ -2183,7 +2975,7 @@
         <w:rPr>
           <w:noProof/>
         </w:rPr>
-        <w:t>IU-3 Schermata di notifica del dispositivo</w:t>
+        <w:t>AI-3 Sensore</w:t>
       </w:r>
       <w:r>
         <w:rPr>
@@ -2201,7 +2993,7 @@
         <w:rPr>
           <w:noProof/>
         </w:rPr>
-        <w:instrText xml:space="preserve"> PAGEREF _Toc65587244 \h </w:instrText>
+        <w:instrText xml:space="preserve"> PAGEREF _Toc66223304 \h </w:instrText>
       </w:r>
       <w:r>
         <w:rPr>
@@ -2218,7 +3010,7 @@
         <w:rPr>
           <w:noProof/>
         </w:rPr>
-        <w:t>5</w:t>
+        <w:t>6</w:t>
       </w:r>
       <w:r>
         <w:rPr>
@@ -2261,7 +3053,7 @@
         <w:rPr>
           <w:noProof/>
         </w:rPr>
-        <w:t>IU-4 Schermata installazione ID stanza del dispositivo</w:t>
+        <w:t>AI-4 EEPROM</w:t>
       </w:r>
       <w:r>
         <w:rPr>
@@ -2279,7 +3071,7 @@
         <w:rPr>
           <w:noProof/>
         </w:rPr>
-        <w:instrText xml:space="preserve"> PAGEREF _Toc65587245 \h </w:instrText>
+        <w:instrText xml:space="preserve"> PAGEREF _Toc66223305 \h </w:instrText>
       </w:r>
       <w:r>
         <w:rPr>
@@ -2296,7 +3088,7 @@
         <w:rPr>
           <w:noProof/>
         </w:rPr>
-        <w:t>5</w:t>
+        <w:t>6</w:t>
       </w:r>
       <w:r>
         <w:rPr>
@@ -2316,12 +3108,13 @@
           <w:i w:val="0"/>
           <w:noProof/>
           <w:sz w:val="22"/>
-          <w:lang w:eastAsia="it-IT"/>
-        </w:rPr>
-      </w:pPr>
-      <w:r>
-        <w:rPr>
-          <w:noProof/>
+          <w:lang w:val="en-US" w:eastAsia="it-IT"/>
+        </w:rPr>
+      </w:pPr>
+      <w:r>
+        <w:rPr>
+          <w:noProof/>
+          <w:lang w:val="en-US"/>
         </w:rPr>
         <w:t>1.6.5</w:t>
       </w:r>
@@ -2331,19 +3124,21 @@
           <w:i w:val="0"/>
           <w:noProof/>
           <w:sz w:val="22"/>
-          <w:lang w:eastAsia="it-IT"/>
+          <w:lang w:val="en-US" w:eastAsia="it-IT"/>
         </w:rPr>
         <w:tab/>
       </w:r>
       <w:r>
         <w:rPr>
           <w:noProof/>
-        </w:rPr>
-        <w:t>IU-5 Schermata installazione WiFi del dispositivo</w:t>
-      </w:r>
-      <w:r>
-        <w:rPr>
-          <w:noProof/>
+          <w:lang w:val="en-US"/>
+        </w:rPr>
+        <w:t>AI-5 Installazione</w:t>
+      </w:r>
+      <w:r>
+        <w:rPr>
+          <w:noProof/>
+          <w:lang w:val="en-US"/>
         </w:rPr>
         <w:tab/>
       </w:r>
@@ -2356,8 +3151,9 @@
       <w:r>
         <w:rPr>
           <w:noProof/>
-        </w:rPr>
-        <w:instrText xml:space="preserve"> PAGEREF _Toc65587246 \h </w:instrText>
+          <w:lang w:val="en-US"/>
+        </w:rPr>
+        <w:instrText xml:space="preserve"> PAGEREF _Toc66223306 \h </w:instrText>
       </w:r>
       <w:r>
         <w:rPr>
@@ -2373,8 +3169,254 @@
       <w:r>
         <w:rPr>
           <w:noProof/>
-        </w:rPr>
-        <w:t>5</w:t>
+          <w:lang w:val="en-US"/>
+        </w:rPr>
+        <w:t>6</w:t>
+      </w:r>
+      <w:r>
+        <w:rPr>
+          <w:noProof/>
+        </w:rPr>
+        <w:fldChar w:fldCharType="end"/>
+      </w:r>
+    </w:p>
+    <w:p>
+      <w:pPr>
+        <w:pStyle w:val="Sommario1"/>
+        <w:rPr>
+          <w:rFonts w:asciiTheme="minorHAnsi" w:eastAsiaTheme="minorEastAsia" w:hAnsiTheme="minorHAnsi" w:cstheme="minorBidi"/>
+          <w:b w:val="0"/>
+          <w:smallCaps w:val="0"/>
+          <w:noProof/>
+          <w:sz w:val="22"/>
+          <w:lang w:val="en-US" w:eastAsia="it-IT"/>
+        </w:rPr>
+      </w:pPr>
+      <w:r>
+        <w:rPr>
+          <w:rFonts w:ascii="Verdana" w:hAnsi="Verdana"/>
+          <w:noProof/>
+          <w:lang w:val="en-US"/>
+        </w:rPr>
+        <w:t>2.</w:t>
+      </w:r>
+      <w:r>
+        <w:rPr>
+          <w:rFonts w:asciiTheme="minorHAnsi" w:eastAsiaTheme="minorEastAsia" w:hAnsiTheme="minorHAnsi" w:cstheme="minorBidi"/>
+          <w:b w:val="0"/>
+          <w:smallCaps w:val="0"/>
+          <w:noProof/>
+          <w:sz w:val="22"/>
+          <w:lang w:val="en-US" w:eastAsia="it-IT"/>
+        </w:rPr>
+        <w:tab/>
+      </w:r>
+      <w:r>
+        <w:rPr>
+          <w:rFonts w:ascii="Verdana" w:hAnsi="Verdana"/>
+          <w:noProof/>
+          <w:lang w:val="en-US"/>
+        </w:rPr>
+        <w:t>Sprint Report</w:t>
+      </w:r>
+      <w:r>
+        <w:rPr>
+          <w:noProof/>
+          <w:lang w:val="en-US"/>
+        </w:rPr>
+        <w:tab/>
+      </w:r>
+      <w:r>
+        <w:rPr>
+          <w:noProof/>
+        </w:rPr>
+        <w:fldChar w:fldCharType="begin"/>
+      </w:r>
+      <w:r>
+        <w:rPr>
+          <w:noProof/>
+          <w:lang w:val="en-US"/>
+        </w:rPr>
+        <w:instrText xml:space="preserve"> PAGEREF _Toc66223307 \h </w:instrText>
+      </w:r>
+      <w:r>
+        <w:rPr>
+          <w:noProof/>
+        </w:rPr>
+      </w:r>
+      <w:r>
+        <w:rPr>
+          <w:noProof/>
+        </w:rPr>
+        <w:fldChar w:fldCharType="separate"/>
+      </w:r>
+      <w:r>
+        <w:rPr>
+          <w:noProof/>
+          <w:lang w:val="en-US"/>
+        </w:rPr>
+        <w:t>7</w:t>
+      </w:r>
+      <w:r>
+        <w:rPr>
+          <w:noProof/>
+        </w:rPr>
+        <w:fldChar w:fldCharType="end"/>
+      </w:r>
+    </w:p>
+    <w:p>
+      <w:pPr>
+        <w:pStyle w:val="Sommario2"/>
+        <w:tabs>
+          <w:tab w:val="left" w:pos="851"/>
+        </w:tabs>
+        <w:rPr>
+          <w:rFonts w:asciiTheme="minorHAnsi" w:eastAsiaTheme="minorEastAsia" w:hAnsiTheme="minorHAnsi" w:cstheme="minorBidi"/>
+          <w:smallCaps w:val="0"/>
+          <w:noProof/>
+          <w:sz w:val="22"/>
+          <w:lang w:val="en-US" w:eastAsia="it-IT"/>
+        </w:rPr>
+      </w:pPr>
+      <w:r>
+        <w:rPr>
+          <w:noProof/>
+          <w:lang w:val="en-US"/>
+        </w:rPr>
+        <w:t>2.1</w:t>
+      </w:r>
+      <w:r>
+        <w:rPr>
+          <w:rFonts w:asciiTheme="minorHAnsi" w:eastAsiaTheme="minorEastAsia" w:hAnsiTheme="minorHAnsi" w:cstheme="minorBidi"/>
+          <w:smallCaps w:val="0"/>
+          <w:noProof/>
+          <w:sz w:val="22"/>
+          <w:lang w:val="en-US" w:eastAsia="it-IT"/>
+        </w:rPr>
+        <w:tab/>
+      </w:r>
+      <w:r>
+        <w:rPr>
+          <w:noProof/>
+          <w:lang w:val="en-US"/>
+        </w:rPr>
+        <w:t>Sprint Backlog</w:t>
+      </w:r>
+      <w:r>
+        <w:rPr>
+          <w:noProof/>
+          <w:lang w:val="en-US"/>
+        </w:rPr>
+        <w:tab/>
+      </w:r>
+      <w:r>
+        <w:rPr>
+          <w:noProof/>
+        </w:rPr>
+        <w:fldChar w:fldCharType="begin"/>
+      </w:r>
+      <w:r>
+        <w:rPr>
+          <w:noProof/>
+          <w:lang w:val="en-US"/>
+        </w:rPr>
+        <w:instrText xml:space="preserve"> PAGEREF _Toc66223308 \h </w:instrText>
+      </w:r>
+      <w:r>
+        <w:rPr>
+          <w:noProof/>
+        </w:rPr>
+      </w:r>
+      <w:r>
+        <w:rPr>
+          <w:noProof/>
+        </w:rPr>
+        <w:fldChar w:fldCharType="separate"/>
+      </w:r>
+      <w:r>
+        <w:rPr>
+          <w:noProof/>
+          <w:lang w:val="en-US"/>
+        </w:rPr>
+        <w:t>7</w:t>
+      </w:r>
+      <w:r>
+        <w:rPr>
+          <w:noProof/>
+        </w:rPr>
+        <w:fldChar w:fldCharType="end"/>
+      </w:r>
+    </w:p>
+    <w:p>
+      <w:pPr>
+        <w:pStyle w:val="Sommario2"/>
+        <w:tabs>
+          <w:tab w:val="left" w:pos="851"/>
+        </w:tabs>
+        <w:rPr>
+          <w:rFonts w:asciiTheme="minorHAnsi" w:eastAsiaTheme="minorEastAsia" w:hAnsiTheme="minorHAnsi" w:cstheme="minorBidi"/>
+          <w:smallCaps w:val="0"/>
+          <w:noProof/>
+          <w:sz w:val="22"/>
+          <w:lang w:eastAsia="it-IT"/>
+        </w:rPr>
+      </w:pPr>
+      <w:r>
+        <w:rPr>
+          <w:noProof/>
+        </w:rPr>
+        <w:t>2.2</w:t>
+      </w:r>
+      <w:r>
+        <w:rPr>
+          <w:rFonts w:asciiTheme="minorHAnsi" w:eastAsiaTheme="minorEastAsia" w:hAnsiTheme="minorHAnsi" w:cstheme="minorBidi"/>
+          <w:smallCaps w:val="0"/>
+          <w:noProof/>
+          <w:sz w:val="22"/>
+          <w:lang w:eastAsia="it-IT"/>
+        </w:rPr>
+        <w:tab/>
+      </w:r>
+      <w:r>
+        <w:rPr>
+          <w:noProof/>
+        </w:rPr>
+        <w:t>Product Requirement Specification</w:t>
+      </w:r>
+      <w:r>
+        <w:rPr>
+          <w:noProof/>
+        </w:rPr>
+        <w:tab/>
+      </w:r>
+      <w:r>
+        <w:rPr>
+          <w:noProof/>
+        </w:rPr>
+        <w:fldChar w:fldCharType="begin"/>
+      </w:r>
+      <w:r>
+        <w:rPr>
+          <w:noProof/>
+        </w:rPr>
+        <w:instrText xml:space="preserve"> PAGEREF _Toc66223309 \h </w:instrText>
+      </w:r>
+      <w:r>
+        <w:rPr>
+          <w:noProof/>
+        </w:rPr>
+      </w:r>
+      <w:r>
+        <w:rPr>
+          <w:noProof/>
+        </w:rPr>
+        <w:fldChar w:fldCharType="separate"/>
+      </w:r>
+      <w:r>
+        <w:rPr>
+          <w:noProof/>
+        </w:rPr>
+        <w:t>8</w:t>
       </w:r>
       <w:r>
         <w:rPr>
@@ -2401,7 +3443,7 @@
         <w:rPr>
           <w:noProof/>
         </w:rPr>
-        <w:t>1.6.6</w:t>
+        <w:t>2.2.1</w:t>
       </w:r>
       <w:r>
         <w:rPr>
@@ -2417,7 +3459,7 @@
         <w:rPr>
           <w:noProof/>
         </w:rPr>
-        <w:t>IU-6 Schermata installazione Timezone del dispositivo</w:t>
+        <w:t>Diagramma dei Casi d’uso</w:t>
       </w:r>
       <w:r>
         <w:rPr>
@@ -2435,7 +3477,7 @@
         <w:rPr>
           <w:noProof/>
         </w:rPr>
-        <w:instrText xml:space="preserve"> PAGEREF _Toc65587247 \h </w:instrText>
+        <w:instrText xml:space="preserve"> PAGEREF _Toc66223310 \h </w:instrText>
       </w:r>
       <w:r>
         <w:rPr>
@@ -2452,7 +3494,258 @@
         <w:rPr>
           <w:noProof/>
         </w:rPr>
-        <w:t>6</w:t>
+        <w:t>8</w:t>
+      </w:r>
+      <w:r>
+        <w:rPr>
+          <w:noProof/>
+        </w:rPr>
+        <w:fldChar w:fldCharType="end"/>
+      </w:r>
+    </w:p>
+    <w:p>
+      <w:pPr>
+        <w:pStyle w:val="Sommario2"/>
+        <w:tabs>
+          <w:tab w:val="left" w:pos="851"/>
+        </w:tabs>
+        <w:rPr>
+          <w:rFonts w:asciiTheme="minorHAnsi" w:eastAsiaTheme="minorEastAsia" w:hAnsiTheme="minorHAnsi" w:cstheme="minorBidi"/>
+          <w:smallCaps w:val="0"/>
+          <w:noProof/>
+          <w:sz w:val="22"/>
+          <w:lang w:val="en-US" w:eastAsia="it-IT"/>
+        </w:rPr>
+      </w:pPr>
+      <w:r>
+        <w:rPr>
+          <w:noProof/>
+          <w:lang w:val="en-US"/>
+        </w:rPr>
+        <w:t>2.3</w:t>
+      </w:r>
+      <w:r>
+        <w:rPr>
+          <w:rFonts w:asciiTheme="minorHAnsi" w:eastAsiaTheme="minorEastAsia" w:hAnsiTheme="minorHAnsi" w:cstheme="minorBidi"/>
+          <w:smallCaps w:val="0"/>
+          <w:noProof/>
+          <w:sz w:val="22"/>
+          <w:lang w:val="en-US" w:eastAsia="it-IT"/>
+        </w:rPr>
+        <w:tab/>
+      </w:r>
+      <w:r>
+        <w:rPr>
+          <w:noProof/>
+          <w:lang w:val="en-US"/>
+        </w:rPr>
+        <w:t>System Architecture</w:t>
+      </w:r>
+      <w:r>
+        <w:rPr>
+          <w:noProof/>
+          <w:lang w:val="en-US"/>
+        </w:rPr>
+        <w:tab/>
+      </w:r>
+      <w:r>
+        <w:rPr>
+          <w:noProof/>
+        </w:rPr>
+        <w:fldChar w:fldCharType="begin"/>
+      </w:r>
+      <w:r>
+        <w:rPr>
+          <w:noProof/>
+          <w:lang w:val="en-US"/>
+        </w:rPr>
+        <w:instrText xml:space="preserve"> PAGEREF _Toc66223311 \h </w:instrText>
+      </w:r>
+      <w:r>
+        <w:rPr>
+          <w:noProof/>
+        </w:rPr>
+      </w:r>
+      <w:r>
+        <w:rPr>
+          <w:noProof/>
+        </w:rPr>
+        <w:fldChar w:fldCharType="separate"/>
+      </w:r>
+      <w:r>
+        <w:rPr>
+          <w:noProof/>
+          <w:lang w:val="en-US"/>
+        </w:rPr>
+        <w:t>9</w:t>
+      </w:r>
+      <w:r>
+        <w:rPr>
+          <w:noProof/>
+        </w:rPr>
+        <w:fldChar w:fldCharType="end"/>
+      </w:r>
+    </w:p>
+    <w:p>
+      <w:pPr>
+        <w:pStyle w:val="Sommario2"/>
+        <w:tabs>
+          <w:tab w:val="left" w:pos="851"/>
+        </w:tabs>
+        <w:rPr>
+          <w:rFonts w:asciiTheme="minorHAnsi" w:eastAsiaTheme="minorEastAsia" w:hAnsiTheme="minorHAnsi" w:cstheme="minorBidi"/>
+          <w:smallCaps w:val="0"/>
+          <w:noProof/>
+          <w:sz w:val="22"/>
+          <w:lang w:val="en-US" w:eastAsia="it-IT"/>
+        </w:rPr>
+      </w:pPr>
+      <w:r>
+        <w:rPr>
+          <w:noProof/>
+          <w:lang w:val="en-US"/>
+        </w:rPr>
+        <w:t>2.4</w:t>
+      </w:r>
+      <w:r>
+        <w:rPr>
+          <w:rFonts w:asciiTheme="minorHAnsi" w:eastAsiaTheme="minorEastAsia" w:hAnsiTheme="minorHAnsi" w:cstheme="minorBidi"/>
+          <w:smallCaps w:val="0"/>
+          <w:noProof/>
+          <w:sz w:val="22"/>
+          <w:lang w:val="en-US" w:eastAsia="it-IT"/>
+        </w:rPr>
+        <w:tab/>
+      </w:r>
+      <w:r>
+        <w:rPr>
+          <w:noProof/>
+          <w:lang w:val="en-US"/>
+        </w:rPr>
+        <w:t>Diagramma</w:t>
+      </w:r>
+      <w:r>
+        <w:rPr>
+          <w:noProof/>
+          <w:lang w:val="en-US"/>
+        </w:rPr>
+        <w:t xml:space="preserve"> di Deployment</w:t>
+      </w:r>
+      <w:r>
+        <w:rPr>
+          <w:noProof/>
+          <w:lang w:val="en-US"/>
+        </w:rPr>
+        <w:tab/>
+      </w:r>
+      <w:r>
+        <w:rPr>
+          <w:noProof/>
+        </w:rPr>
+        <w:fldChar w:fldCharType="begin"/>
+      </w:r>
+      <w:r>
+        <w:rPr>
+          <w:noProof/>
+          <w:lang w:val="en-US"/>
+        </w:rPr>
+        <w:instrText xml:space="preserve"> PAGEREF _Toc66223312 \h </w:instrText>
+      </w:r>
+      <w:r>
+        <w:rPr>
+          <w:noProof/>
+        </w:rPr>
+      </w:r>
+      <w:r>
+        <w:rPr>
+          <w:noProof/>
+        </w:rPr>
+        <w:fldChar w:fldCharType="separate"/>
+      </w:r>
+      <w:r>
+        <w:rPr>
+          <w:noProof/>
+          <w:lang w:val="en-US"/>
+        </w:rPr>
+        <w:t>9</w:t>
+      </w:r>
+      <w:r>
+        <w:rPr>
+          <w:noProof/>
+        </w:rPr>
+        <w:fldChar w:fldCharType="end"/>
+      </w:r>
+    </w:p>
+    <w:p>
+      <w:pPr>
+        <w:pStyle w:val="Sommario2"/>
+        <w:tabs>
+          <w:tab w:val="left" w:pos="851"/>
+        </w:tabs>
+        <w:rPr>
+          <w:rFonts w:asciiTheme="minorHAnsi" w:eastAsiaTheme="minorEastAsia" w:hAnsiTheme="minorHAnsi" w:cstheme="minorBidi"/>
+          <w:smallCaps w:val="0"/>
+          <w:noProof/>
+          <w:sz w:val="22"/>
+          <w:lang w:eastAsia="it-IT"/>
+        </w:rPr>
+      </w:pPr>
+      <w:r>
+        <w:rPr>
+          <w:noProof/>
+        </w:rPr>
+        <w:t>2.5</w:t>
+      </w:r>
+      <w:r>
+        <w:rPr>
+          <w:rFonts w:asciiTheme="minorHAnsi" w:eastAsiaTheme="minorEastAsia" w:hAnsiTheme="minorHAnsi" w:cstheme="minorBidi"/>
+          <w:smallCaps w:val="0"/>
+          <w:noProof/>
+          <w:sz w:val="22"/>
+          <w:lang w:eastAsia="it-IT"/>
+        </w:rPr>
+        <w:tab/>
+      </w:r>
+      <w:r>
+        <w:rPr>
+          <w:noProof/>
+        </w:rPr>
+        <w:t>Detailed Product Design</w:t>
+      </w:r>
+      <w:r>
+        <w:rPr>
+          <w:noProof/>
+        </w:rPr>
+        <w:tab/>
+      </w:r>
+      <w:r>
+        <w:rPr>
+          <w:noProof/>
+        </w:rPr>
+        <w:fldChar w:fldCharType="begin"/>
+      </w:r>
+      <w:r>
+        <w:rPr>
+          <w:noProof/>
+        </w:rPr>
+        <w:instrText xml:space="preserve"> PAGEREF _Toc66223313 \h </w:instrText>
+      </w:r>
+      <w:r>
+        <w:rPr>
+          <w:noProof/>
+        </w:rPr>
+      </w:r>
+      <w:r>
+        <w:rPr>
+          <w:noProof/>
+        </w:rPr>
+        <w:fldChar w:fldCharType="separate"/>
+      </w:r>
+      <w:r>
+        <w:rPr>
+          <w:noProof/>
+        </w:rPr>
+        <w:t>9</w:t>
       </w:r>
       <w:r>
         <w:rPr>
@@ -2479,7 +3772,8 @@
         <w:rPr>
           <w:noProof/>
         </w:rPr>
-        <w:t>1.6.7</w:t>
+        <w:lastRenderedPageBreak/>
+        <w:t>2.5.1</w:t>
       </w:r>
       <w:r>
         <w:rPr>
@@ -2495,7 +3789,7 @@
         <w:rPr>
           <w:noProof/>
         </w:rPr>
-        <w:t>IU-7 Schermata aggiornamento alla versione 2 del dispositivo</w:t>
+        <w:t>Dispositivo</w:t>
       </w:r>
       <w:r>
         <w:rPr>
@@ -2513,7 +3807,7 @@
         <w:rPr>
           <w:noProof/>
         </w:rPr>
-        <w:instrText xml:space="preserve"> PAGEREF _Toc65587248 \h </w:instrText>
+        <w:instrText xml:space="preserve"> PAGEREF _Toc66223314 \h </w:instrText>
       </w:r>
       <w:r>
         <w:rPr>
@@ -2530,7 +3824,85 @@
         <w:rPr>
           <w:noProof/>
         </w:rPr>
-        <w:t>6</w:t>
+        <w:t>9</w:t>
+      </w:r>
+      <w:r>
+        <w:rPr>
+          <w:noProof/>
+        </w:rPr>
+        <w:fldChar w:fldCharType="end"/>
+      </w:r>
+    </w:p>
+    <w:p>
+      <w:pPr>
+        <w:pStyle w:val="Sommario3"/>
+        <w:tabs>
+          <w:tab w:val="left" w:pos="1680"/>
+        </w:tabs>
+        <w:rPr>
+          <w:rFonts w:asciiTheme="minorHAnsi" w:eastAsiaTheme="minorEastAsia" w:hAnsiTheme="minorHAnsi" w:cstheme="minorBidi"/>
+          <w:i w:val="0"/>
+          <w:noProof/>
+          <w:sz w:val="22"/>
+          <w:lang w:eastAsia="it-IT"/>
+        </w:rPr>
+      </w:pPr>
+      <w:r>
+        <w:rPr>
+          <w:noProof/>
+        </w:rPr>
+        <w:t>2.5.2</w:t>
+      </w:r>
+      <w:r>
+        <w:rPr>
+          <w:rFonts w:asciiTheme="minorHAnsi" w:eastAsiaTheme="minorEastAsia" w:hAnsiTheme="minorHAnsi" w:cstheme="minorBidi"/>
+          <w:i w:val="0"/>
+          <w:noProof/>
+          <w:sz w:val="22"/>
+          <w:lang w:eastAsia="it-IT"/>
+        </w:rPr>
+        <w:tab/>
+      </w:r>
+      <w:r>
+        <w:rPr>
+          <w:noProof/>
+        </w:rPr>
+        <w:t>Applicazione Android</w:t>
+      </w:r>
+      <w:r>
+        <w:rPr>
+          <w:noProof/>
+        </w:rPr>
+        <w:tab/>
+      </w:r>
+      <w:r>
+        <w:rPr>
+          <w:noProof/>
+        </w:rPr>
+        <w:fldChar w:fldCharType="begin"/>
+      </w:r>
+      <w:r>
+        <w:rPr>
+          <w:noProof/>
+        </w:rPr>
+        <w:instrText xml:space="preserve"> PAGEREF _Toc66223315 \h </w:instrText>
+      </w:r>
+      <w:r>
+        <w:rPr>
+          <w:noProof/>
+        </w:rPr>
+      </w:r>
+      <w:r>
+        <w:rPr>
+          <w:noProof/>
+        </w:rPr>
+        <w:fldChar w:fldCharType="separate"/>
+      </w:r>
+      <w:r>
+        <w:rPr>
+          <w:noProof/>
+        </w:rPr>
+        <w:t>11</w:t>
       </w:r>
       <w:r>
         <w:rPr>
@@ -2557,7 +3929,7 @@
         <w:rPr>
           <w:noProof/>
         </w:rPr>
-        <w:t>1.7</w:t>
+        <w:t>2.6</w:t>
       </w:r>
       <w:r>
         <w:rPr>
@@ -2573,7 +3945,7 @@
         <w:rPr>
           <w:noProof/>
         </w:rPr>
-        <w:t>Altri Item</w:t>
+        <w:t>Data modeling and design</w:t>
       </w:r>
       <w:r>
         <w:rPr>
@@ -2591,7 +3963,7 @@
         <w:rPr>
           <w:noProof/>
         </w:rPr>
-        <w:instrText xml:space="preserve"> PAGEREF _Toc65587249 \h </w:instrText>
+        <w:instrText xml:space="preserve"> PAGEREF _Toc66223316 \h </w:instrText>
       </w:r>
       <w:r>
         <w:rPr>
@@ -2608,7 +3980,7 @@
         <w:rPr>
           <w:noProof/>
         </w:rPr>
-        <w:t>6</w:t>
+        <w:t>13</w:t>
       </w:r>
       <w:r>
         <w:rPr>
@@ -2635,7 +4007,7 @@
         <w:rPr>
           <w:noProof/>
         </w:rPr>
-        <w:t>1.7.1</w:t>
+        <w:t>2.6.1</w:t>
       </w:r>
       <w:r>
         <w:rPr>
@@ -2651,7 +4023,7 @@
         <w:rPr>
           <w:noProof/>
         </w:rPr>
-        <w:t>AI-1 Connettività</w:t>
+        <w:t>Modello logico del Database</w:t>
       </w:r>
       <w:r>
         <w:rPr>
@@ -2669,7 +4041,7 @@
         <w:rPr>
           <w:noProof/>
         </w:rPr>
-        <w:instrText xml:space="preserve"> PAGEREF _Toc65587250 \h </w:instrText>
+        <w:instrText xml:space="preserve"> PAGEREF _Toc66223317 \h </w:instrText>
       </w:r>
       <w:r>
         <w:rPr>
@@ -2686,7 +4058,7 @@
         <w:rPr>
           <w:noProof/>
         </w:rPr>
-        <w:t>6</w:t>
+        <w:t>13</w:t>
       </w:r>
       <w:r>
         <w:rPr>
@@ -2713,7 +4085,7 @@
         <w:rPr>
           <w:noProof/>
         </w:rPr>
-        <w:t>1.7.2</w:t>
+        <w:t>2.6.2</w:t>
       </w:r>
       <w:r>
         <w:rPr>
@@ -2729,7 +4101,7 @@
         <w:rPr>
           <w:noProof/>
         </w:rPr>
-        <w:t>AI-2 Database</w:t>
+        <w:t>Struttura fisica del Database</w:t>
       </w:r>
       <w:r>
         <w:rPr>
@@ -2747,7 +4119,7 @@
         <w:rPr>
           <w:noProof/>
         </w:rPr>
-        <w:instrText xml:space="preserve"> PAGEREF _Toc65587251 \h </w:instrText>
+        <w:instrText xml:space="preserve"> PAGEREF _Toc66223318 \h </w:instrText>
       </w:r>
       <w:r>
         <w:rPr>
@@ -2764,241 +4136,7 @@
         <w:rPr>
           <w:noProof/>
         </w:rPr>
-        <w:t>6</w:t>
-      </w:r>
-      <w:r>
-        <w:rPr>
-          <w:noProof/>
-        </w:rPr>
-        <w:fldChar w:fldCharType="end"/>
-      </w:r>
-    </w:p>
-    <w:p>
-      <w:pPr>
-        <w:pStyle w:val="Sommario3"/>
-        <w:tabs>
-          <w:tab w:val="left" w:pos="1680"/>
-        </w:tabs>
-        <w:rPr>
-          <w:rFonts w:asciiTheme="minorHAnsi" w:eastAsiaTheme="minorEastAsia" w:hAnsiTheme="minorHAnsi" w:cstheme="minorBidi"/>
-          <w:i w:val="0"/>
-          <w:noProof/>
-          <w:sz w:val="22"/>
-          <w:lang w:eastAsia="it-IT"/>
-        </w:rPr>
-      </w:pPr>
-      <w:r>
-        <w:rPr>
-          <w:noProof/>
-        </w:rPr>
-        <w:t>1.7.3</w:t>
-      </w:r>
-      <w:r>
-        <w:rPr>
-          <w:rFonts w:asciiTheme="minorHAnsi" w:eastAsiaTheme="minorEastAsia" w:hAnsiTheme="minorHAnsi" w:cstheme="minorBidi"/>
-          <w:i w:val="0"/>
-          <w:noProof/>
-          <w:sz w:val="22"/>
-          <w:lang w:eastAsia="it-IT"/>
-        </w:rPr>
-        <w:tab/>
-      </w:r>
-      <w:r>
-        <w:rPr>
-          <w:noProof/>
-        </w:rPr>
-        <w:t>AI-3 Sensore</w:t>
-      </w:r>
-      <w:r>
-        <w:rPr>
-          <w:noProof/>
-        </w:rPr>
-        <w:tab/>
-      </w:r>
-      <w:r>
-        <w:rPr>
-          <w:noProof/>
-        </w:rPr>
-        <w:fldChar w:fldCharType="begin"/>
-      </w:r>
-      <w:r>
-        <w:rPr>
-          <w:noProof/>
-        </w:rPr>
-        <w:instrText xml:space="preserve"> PAGEREF _Toc65587252 \h </w:instrText>
-      </w:r>
-      <w:r>
-        <w:rPr>
-          <w:noProof/>
-        </w:rPr>
-      </w:r>
-      <w:r>
-        <w:rPr>
-          <w:noProof/>
-        </w:rPr>
-        <w:fldChar w:fldCharType="separate"/>
-      </w:r>
-      <w:r>
-        <w:rPr>
-          <w:noProof/>
-        </w:rPr>
-        <w:t>6</w:t>
-      </w:r>
-      <w:r>
-        <w:rPr>
-          <w:noProof/>
-        </w:rPr>
-        <w:fldChar w:fldCharType="end"/>
-      </w:r>
-    </w:p>
-    <w:p>
-      <w:pPr>
-        <w:pStyle w:val="Sommario3"/>
-        <w:tabs>
-          <w:tab w:val="left" w:pos="1680"/>
-        </w:tabs>
-        <w:rPr>
-          <w:rFonts w:asciiTheme="minorHAnsi" w:eastAsiaTheme="minorEastAsia" w:hAnsiTheme="minorHAnsi" w:cstheme="minorBidi"/>
-          <w:i w:val="0"/>
-          <w:noProof/>
-          <w:sz w:val="22"/>
-          <w:lang w:eastAsia="it-IT"/>
-        </w:rPr>
-      </w:pPr>
-      <w:r>
-        <w:rPr>
-          <w:noProof/>
-        </w:rPr>
-        <w:t>1.7.4</w:t>
-      </w:r>
-      <w:r>
-        <w:rPr>
-          <w:rFonts w:asciiTheme="minorHAnsi" w:eastAsiaTheme="minorEastAsia" w:hAnsiTheme="minorHAnsi" w:cstheme="minorBidi"/>
-          <w:i w:val="0"/>
-          <w:noProof/>
-          <w:sz w:val="22"/>
-          <w:lang w:eastAsia="it-IT"/>
-        </w:rPr>
-        <w:tab/>
-      </w:r>
-      <w:r>
-        <w:rPr>
-          <w:noProof/>
-        </w:rPr>
-        <w:t>AI-4 EEPROM</w:t>
-      </w:r>
-      <w:r>
-        <w:rPr>
-          <w:noProof/>
-        </w:rPr>
-        <w:tab/>
-      </w:r>
-      <w:r>
-        <w:rPr>
-          <w:noProof/>
-        </w:rPr>
-        <w:fldChar w:fldCharType="begin"/>
-      </w:r>
-      <w:r>
-        <w:rPr>
-          <w:noProof/>
-        </w:rPr>
-        <w:instrText xml:space="preserve"> PAGEREF _Toc65587253 \h </w:instrText>
-      </w:r>
-      <w:r>
-        <w:rPr>
-          <w:noProof/>
-        </w:rPr>
-      </w:r>
-      <w:r>
-        <w:rPr>
-          <w:noProof/>
-        </w:rPr>
-        <w:fldChar w:fldCharType="separate"/>
-      </w:r>
-      <w:r>
-        <w:rPr>
-          <w:noProof/>
-        </w:rPr>
-        <w:t>6</w:t>
-      </w:r>
-      <w:r>
-        <w:rPr>
-          <w:noProof/>
-        </w:rPr>
-        <w:fldChar w:fldCharType="end"/>
-      </w:r>
-    </w:p>
-    <w:p>
-      <w:pPr>
-        <w:pStyle w:val="Sommario3"/>
-        <w:tabs>
-          <w:tab w:val="left" w:pos="1680"/>
-        </w:tabs>
-        <w:rPr>
-          <w:rFonts w:asciiTheme="minorHAnsi" w:eastAsiaTheme="minorEastAsia" w:hAnsiTheme="minorHAnsi" w:cstheme="minorBidi"/>
-          <w:i w:val="0"/>
-          <w:noProof/>
-          <w:sz w:val="22"/>
-          <w:lang w:eastAsia="it-IT"/>
-        </w:rPr>
-      </w:pPr>
-      <w:r>
-        <w:rPr>
-          <w:noProof/>
-        </w:rPr>
-        <w:t>1.7.5</w:t>
-      </w:r>
-      <w:r>
-        <w:rPr>
-          <w:rFonts w:asciiTheme="minorHAnsi" w:eastAsiaTheme="minorEastAsia" w:hAnsiTheme="minorHAnsi" w:cstheme="minorBidi"/>
-          <w:i w:val="0"/>
-          <w:noProof/>
-          <w:sz w:val="22"/>
-          <w:lang w:eastAsia="it-IT"/>
-        </w:rPr>
-        <w:tab/>
-      </w:r>
-      <w:r>
-        <w:rPr>
-          <w:noProof/>
-        </w:rPr>
-        <w:t>AI-5 Installazione</w:t>
-      </w:r>
-      <w:r>
-        <w:rPr>
-          <w:noProof/>
-        </w:rPr>
-        <w:tab/>
-      </w:r>
-      <w:r>
-        <w:rPr>
-          <w:noProof/>
-        </w:rPr>
-        <w:fldChar w:fldCharType="begin"/>
-      </w:r>
-      <w:r>
-        <w:rPr>
-          <w:noProof/>
-        </w:rPr>
-        <w:instrText xml:space="preserve"> PAGEREF _Toc65587254 \h </w:instrText>
-      </w:r>
-      <w:r>
-        <w:rPr>
-          <w:noProof/>
-        </w:rPr>
-      </w:r>
-      <w:r>
-        <w:rPr>
-          <w:noProof/>
-        </w:rPr>
-        <w:fldChar w:fldCharType="separate"/>
-      </w:r>
-      <w:r>
-        <w:rPr>
-          <w:noProof/>
-        </w:rPr>
-        <w:t>6</w:t>
+        <w:t>13</w:t>
       </w:r>
       <w:r>
         <w:rPr>
@@ -3016,16 +4154,14 @@
           <w:smallCaps w:val="0"/>
           <w:noProof/>
           <w:sz w:val="22"/>
-          <w:lang w:val="en-US" w:eastAsia="it-IT"/>
-        </w:rPr>
-      </w:pPr>
-      <w:r>
-        <w:rPr>
-          <w:rFonts w:ascii="Verdana" w:hAnsi="Verdana"/>
-          <w:noProof/>
-          <w:lang w:val="en-US"/>
-        </w:rPr>
-        <w:t>2.</w:t>
+          <w:lang w:eastAsia="it-IT"/>
+        </w:rPr>
+      </w:pPr>
+      <w:r>
+        <w:rPr>
+          <w:noProof/>
+        </w:rPr>
+        <w:t>3.</w:t>
       </w:r>
       <w:r>
         <w:rPr>
@@ -3034,22 +4170,19 @@
           <w:smallCaps w:val="0"/>
           <w:noProof/>
           <w:sz w:val="22"/>
-          <w:lang w:val="en-US" w:eastAsia="it-IT"/>
+          <w:lang w:eastAsia="it-IT"/>
         </w:rPr>
         <w:tab/>
       </w:r>
       <w:r>
         <w:rPr>
-          <w:rFonts w:ascii="Verdana" w:hAnsi="Verdana"/>
-          <w:noProof/>
-          <w:lang w:val="en-US"/>
-        </w:rPr>
-        <w:t>Sprint Report</w:t>
-      </w:r>
-      <w:r>
-        <w:rPr>
-          <w:noProof/>
-          <w:lang w:val="en-US"/>
+          <w:noProof/>
+        </w:rPr>
+        <w:t>Glossario</w:t>
+      </w:r>
+      <w:r>
+        <w:rPr>
+          <w:noProof/>
         </w:rPr>
         <w:tab/>
       </w:r>
@@ -3062,9 +4195,8 @@
       <w:r>
         <w:rPr>
           <w:noProof/>
-          <w:lang w:val="en-US"/>
-        </w:rPr>
-        <w:instrText xml:space="preserve"> PAGEREF _Toc65587255 \h </w:instrText>
+        </w:rPr>
+        <w:instrText xml:space="preserve"> PAGEREF _Toc66223319 \h </w:instrText>
       </w:r>
       <w:r>
         <w:rPr>
@@ -3080,9 +4212,8 @@
       <w:r>
         <w:rPr>
           <w:noProof/>
-          <w:lang w:val="en-US"/>
-        </w:rPr>
-        <w:t>8</w:t>
+        </w:rPr>
+        <w:t>14</w:t>
       </w:r>
       <w:r>
         <w:rPr>
@@ -3102,15 +4233,14 @@
           <w:smallCaps w:val="0"/>
           <w:noProof/>
           <w:sz w:val="22"/>
-          <w:lang w:val="en-US" w:eastAsia="it-IT"/>
-        </w:rPr>
-      </w:pPr>
-      <w:r>
-        <w:rPr>
-          <w:noProof/>
-          <w:lang w:val="en-US"/>
-        </w:rPr>
-        <w:t>2.1</w:t>
+          <w:lang w:eastAsia="it-IT"/>
+        </w:rPr>
+      </w:pPr>
+      <w:r>
+        <w:rPr>
+          <w:noProof/>
+        </w:rPr>
+        <w:t>3.1</w:t>
       </w:r>
       <w:r>
         <w:rPr>
@@ -3118,21 +4248,19 @@
           <w:smallCaps w:val="0"/>
           <w:noProof/>
           <w:sz w:val="22"/>
-          <w:lang w:val="en-US" w:eastAsia="it-IT"/>
+          <w:lang w:eastAsia="it-IT"/>
         </w:rPr>
         <w:tab/>
       </w:r>
       <w:r>
         <w:rPr>
           <w:noProof/>
-          <w:lang w:val="en-US"/>
-        </w:rPr>
-        <w:t>Sprint Backlog</w:t>
-      </w:r>
-      <w:r>
-        <w:rPr>
-          <w:noProof/>
-          <w:lang w:val="en-US"/>
+        </w:rPr>
+        <w:t>Definizioni</w:t>
+      </w:r>
+      <w:r>
+        <w:rPr>
+          <w:noProof/>
         </w:rPr>
         <w:tab/>
       </w:r>
@@ -3145,9 +4273,8 @@
       <w:r>
         <w:rPr>
           <w:noProof/>
-          <w:lang w:val="en-US"/>
-        </w:rPr>
-        <w:instrText xml:space="preserve"> PAGEREF _Toc65587256 \h </w:instrText>
+        </w:rPr>
+        <w:instrText xml:space="preserve"> PAGEREF _Toc66223320 \h </w:instrText>
       </w:r>
       <w:r>
         <w:rPr>
@@ -3163,716 +4290,8 @@
       <w:r>
         <w:rPr>
           <w:noProof/>
-          <w:lang w:val="en-US"/>
-        </w:rPr>
-        <w:t>8</w:t>
-      </w:r>
-      <w:r>
-        <w:rPr>
-          <w:noProof/>
-        </w:rPr>
-        <w:fldChar w:fldCharType="end"/>
-      </w:r>
-    </w:p>
-    <w:p>
-      <w:pPr>
-        <w:pStyle w:val="Sommario2"/>
-        <w:tabs>
-          <w:tab w:val="left" w:pos="851"/>
-        </w:tabs>
-        <w:rPr>
-          <w:rFonts w:asciiTheme="minorHAnsi" w:eastAsiaTheme="minorEastAsia" w:hAnsiTheme="minorHAnsi" w:cstheme="minorBidi"/>
-          <w:smallCaps w:val="0"/>
-          <w:noProof/>
-          <w:sz w:val="22"/>
-          <w:lang w:val="en-US" w:eastAsia="it-IT"/>
-        </w:rPr>
-      </w:pPr>
-      <w:r>
-        <w:rPr>
-          <w:noProof/>
-          <w:lang w:val="en-US"/>
-        </w:rPr>
-        <w:t>2.2</w:t>
-      </w:r>
-      <w:r>
-        <w:rPr>
-          <w:rFonts w:asciiTheme="minorHAnsi" w:eastAsiaTheme="minorEastAsia" w:hAnsiTheme="minorHAnsi" w:cstheme="minorBidi"/>
-          <w:smallCaps w:val="0"/>
-          <w:noProof/>
-          <w:sz w:val="22"/>
-          <w:lang w:val="en-US" w:eastAsia="it-IT"/>
-        </w:rPr>
-        <w:tab/>
-      </w:r>
-      <w:r>
-        <w:rPr>
-          <w:noProof/>
-          <w:lang w:val="en-US"/>
-        </w:rPr>
-        <w:t>Product Requirement Specification</w:t>
-      </w:r>
-      <w:r>
-        <w:rPr>
-          <w:noProof/>
-          <w:lang w:val="en-US"/>
-        </w:rPr>
-        <w:tab/>
-      </w:r>
-      <w:r>
-        <w:rPr>
-          <w:noProof/>
-        </w:rPr>
-        <w:fldChar w:fldCharType="begin"/>
-      </w:r>
-      <w:r>
-        <w:rPr>
-          <w:noProof/>
-          <w:lang w:val="en-US"/>
-        </w:rPr>
-        <w:instrText xml:space="preserve"> PAGEREF _Toc65587257 \h </w:instrText>
-      </w:r>
-      <w:r>
-        <w:rPr>
-          <w:noProof/>
-        </w:rPr>
-      </w:r>
-      <w:r>
-        <w:rPr>
-          <w:noProof/>
-        </w:rPr>
-        <w:fldChar w:fldCharType="separate"/>
-      </w:r>
-      <w:r>
-        <w:rPr>
-          <w:noProof/>
-          <w:lang w:val="en-US"/>
-        </w:rPr>
-        <w:t>8</w:t>
-      </w:r>
-      <w:r>
-        <w:rPr>
-          <w:noProof/>
-        </w:rPr>
-        <w:fldChar w:fldCharType="end"/>
-      </w:r>
-    </w:p>
-    <w:p>
-      <w:pPr>
-        <w:pStyle w:val="Sommario3"/>
-        <w:tabs>
-          <w:tab w:val="left" w:pos="1680"/>
-        </w:tabs>
-        <w:rPr>
-          <w:rFonts w:asciiTheme="minorHAnsi" w:eastAsiaTheme="minorEastAsia" w:hAnsiTheme="minorHAnsi" w:cstheme="minorBidi"/>
-          <w:i w:val="0"/>
-          <w:noProof/>
-          <w:sz w:val="22"/>
-          <w:lang w:eastAsia="it-IT"/>
-        </w:rPr>
-      </w:pPr>
-      <w:r>
-        <w:rPr>
-          <w:noProof/>
-        </w:rPr>
-        <w:t>2.2.1</w:t>
-      </w:r>
-      <w:r>
-        <w:rPr>
-          <w:rFonts w:asciiTheme="minorHAnsi" w:eastAsiaTheme="minorEastAsia" w:hAnsiTheme="minorHAnsi" w:cstheme="minorBidi"/>
-          <w:i w:val="0"/>
-          <w:noProof/>
-          <w:sz w:val="22"/>
-          <w:lang w:eastAsia="it-IT"/>
-        </w:rPr>
-        <w:tab/>
-      </w:r>
-      <w:r>
-        <w:rPr>
-          <w:noProof/>
-        </w:rPr>
-        <w:t>Diagramma dei Casi d’uso</w:t>
-      </w:r>
-      <w:r>
-        <w:rPr>
-          <w:noProof/>
-        </w:rPr>
-        <w:tab/>
-      </w:r>
-      <w:r>
-        <w:rPr>
-          <w:noProof/>
-        </w:rPr>
-        <w:fldChar w:fldCharType="begin"/>
-      </w:r>
-      <w:r>
-        <w:rPr>
-          <w:noProof/>
-        </w:rPr>
-        <w:instrText xml:space="preserve"> PAGEREF _Toc65587258 \h </w:instrText>
-      </w:r>
-      <w:r>
-        <w:rPr>
-          <w:noProof/>
-        </w:rPr>
-      </w:r>
-      <w:r>
-        <w:rPr>
-          <w:noProof/>
-        </w:rPr>
-        <w:fldChar w:fldCharType="separate"/>
-      </w:r>
-      <w:r>
-        <w:rPr>
-          <w:noProof/>
-        </w:rPr>
-        <w:t>8</w:t>
-      </w:r>
-      <w:r>
-        <w:rPr>
-          <w:noProof/>
-        </w:rPr>
-        <w:fldChar w:fldCharType="end"/>
-      </w:r>
-    </w:p>
-    <w:p>
-      <w:pPr>
-        <w:pStyle w:val="Sommario2"/>
-        <w:tabs>
-          <w:tab w:val="left" w:pos="851"/>
-        </w:tabs>
-        <w:rPr>
-          <w:rFonts w:asciiTheme="minorHAnsi" w:eastAsiaTheme="minorEastAsia" w:hAnsiTheme="minorHAnsi" w:cstheme="minorBidi"/>
-          <w:smallCaps w:val="0"/>
-          <w:noProof/>
-          <w:sz w:val="22"/>
-          <w:lang w:eastAsia="it-IT"/>
-        </w:rPr>
-      </w:pPr>
-      <w:r>
-        <w:rPr>
-          <w:noProof/>
-        </w:rPr>
-        <w:t>2.3</w:t>
-      </w:r>
-      <w:r>
-        <w:rPr>
-          <w:rFonts w:asciiTheme="minorHAnsi" w:eastAsiaTheme="minorEastAsia" w:hAnsiTheme="minorHAnsi" w:cstheme="minorBidi"/>
-          <w:smallCaps w:val="0"/>
-          <w:noProof/>
-          <w:sz w:val="22"/>
-          <w:lang w:eastAsia="it-IT"/>
-        </w:rPr>
-        <w:tab/>
-      </w:r>
-      <w:r>
-        <w:rPr>
-          <w:noProof/>
-        </w:rPr>
-        <w:t>Detailed Product Design</w:t>
-      </w:r>
-      <w:r>
-        <w:rPr>
-          <w:noProof/>
-        </w:rPr>
-        <w:tab/>
-      </w:r>
-      <w:r>
-        <w:rPr>
-          <w:noProof/>
-        </w:rPr>
-        <w:fldChar w:fldCharType="begin"/>
-      </w:r>
-      <w:r>
-        <w:rPr>
-          <w:noProof/>
-        </w:rPr>
-        <w:instrText xml:space="preserve"> PAGEREF _Toc65587259 \h </w:instrText>
-      </w:r>
-      <w:r>
-        <w:rPr>
-          <w:noProof/>
-        </w:rPr>
-      </w:r>
-      <w:r>
-        <w:rPr>
-          <w:noProof/>
-        </w:rPr>
-        <w:fldChar w:fldCharType="separate"/>
-      </w:r>
-      <w:r>
-        <w:rPr>
-          <w:noProof/>
-        </w:rPr>
-        <w:t>9</w:t>
-      </w:r>
-      <w:r>
-        <w:rPr>
-          <w:noProof/>
-        </w:rPr>
-        <w:fldChar w:fldCharType="end"/>
-      </w:r>
-    </w:p>
-    <w:p>
-      <w:pPr>
-        <w:pStyle w:val="Sommario3"/>
-        <w:tabs>
-          <w:tab w:val="left" w:pos="1680"/>
-        </w:tabs>
-        <w:rPr>
-          <w:rFonts w:asciiTheme="minorHAnsi" w:eastAsiaTheme="minorEastAsia" w:hAnsiTheme="minorHAnsi" w:cstheme="minorBidi"/>
-          <w:i w:val="0"/>
-          <w:noProof/>
-          <w:sz w:val="22"/>
-          <w:lang w:eastAsia="it-IT"/>
-        </w:rPr>
-      </w:pPr>
-      <w:r>
-        <w:rPr>
-          <w:noProof/>
-        </w:rPr>
-        <w:t>2.3.1</w:t>
-      </w:r>
-      <w:r>
-        <w:rPr>
-          <w:rFonts w:asciiTheme="minorHAnsi" w:eastAsiaTheme="minorEastAsia" w:hAnsiTheme="minorHAnsi" w:cstheme="minorBidi"/>
-          <w:i w:val="0"/>
-          <w:noProof/>
-          <w:sz w:val="22"/>
-          <w:lang w:eastAsia="it-IT"/>
-        </w:rPr>
-        <w:tab/>
-      </w:r>
-      <w:r>
-        <w:rPr>
-          <w:noProof/>
-        </w:rPr>
-        <w:t>Dispositivo</w:t>
-      </w:r>
-      <w:r>
-        <w:rPr>
-          <w:noProof/>
-        </w:rPr>
-        <w:tab/>
-      </w:r>
-      <w:r>
-        <w:rPr>
-          <w:noProof/>
-        </w:rPr>
-        <w:fldChar w:fldCharType="begin"/>
-      </w:r>
-      <w:r>
-        <w:rPr>
-          <w:noProof/>
-        </w:rPr>
-        <w:instrText xml:space="preserve"> PAGEREF _Toc65587260 \h </w:instrText>
-      </w:r>
-      <w:r>
-        <w:rPr>
-          <w:noProof/>
-        </w:rPr>
-      </w:r>
-      <w:r>
-        <w:rPr>
-          <w:noProof/>
-        </w:rPr>
-        <w:fldChar w:fldCharType="separate"/>
-      </w:r>
-      <w:r>
-        <w:rPr>
-          <w:noProof/>
-        </w:rPr>
-        <w:t>9</w:t>
-      </w:r>
-      <w:r>
-        <w:rPr>
-          <w:noProof/>
-        </w:rPr>
-        <w:fldChar w:fldCharType="end"/>
-      </w:r>
-    </w:p>
-    <w:p>
-      <w:pPr>
-        <w:pStyle w:val="Sommario2"/>
-        <w:tabs>
-          <w:tab w:val="left" w:pos="851"/>
-        </w:tabs>
-        <w:rPr>
-          <w:rFonts w:asciiTheme="minorHAnsi" w:eastAsiaTheme="minorEastAsia" w:hAnsiTheme="minorHAnsi" w:cstheme="minorBidi"/>
-          <w:smallCaps w:val="0"/>
-          <w:noProof/>
-          <w:sz w:val="22"/>
-          <w:lang w:eastAsia="it-IT"/>
-        </w:rPr>
-      </w:pPr>
-      <w:r>
-        <w:rPr>
-          <w:noProof/>
-        </w:rPr>
-        <w:t>2.4</w:t>
-      </w:r>
-      <w:r>
-        <w:rPr>
-          <w:rFonts w:asciiTheme="minorHAnsi" w:eastAsiaTheme="minorEastAsia" w:hAnsiTheme="minorHAnsi" w:cstheme="minorBidi"/>
-          <w:smallCaps w:val="0"/>
-          <w:noProof/>
-          <w:sz w:val="22"/>
-          <w:lang w:eastAsia="it-IT"/>
-        </w:rPr>
-        <w:tab/>
-      </w:r>
-      <w:r>
-        <w:rPr>
-          <w:noProof/>
-        </w:rPr>
-        <w:t>Data modeling and design</w:t>
-      </w:r>
-      <w:r>
-        <w:rPr>
-          <w:noProof/>
-        </w:rPr>
-        <w:tab/>
-      </w:r>
-      <w:r>
-        <w:rPr>
-          <w:noProof/>
-        </w:rPr>
-        <w:fldChar w:fldCharType="begin"/>
-      </w:r>
-      <w:r>
-        <w:rPr>
-          <w:noProof/>
-        </w:rPr>
-        <w:instrText xml:space="preserve"> PAGEREF _Toc65587261 \h </w:instrText>
-      </w:r>
-      <w:r>
-        <w:rPr>
-          <w:noProof/>
-        </w:rPr>
-      </w:r>
-      <w:r>
-        <w:rPr>
-          <w:noProof/>
-        </w:rPr>
-        <w:fldChar w:fldCharType="separate"/>
-      </w:r>
-      <w:r>
-        <w:rPr>
-          <w:noProof/>
-        </w:rPr>
-        <w:t>10</w:t>
-      </w:r>
-      <w:r>
-        <w:rPr>
-          <w:noProof/>
-        </w:rPr>
-        <w:fldChar w:fldCharType="end"/>
-      </w:r>
-    </w:p>
-    <w:p>
-      <w:pPr>
-        <w:pStyle w:val="Sommario3"/>
-        <w:tabs>
-          <w:tab w:val="left" w:pos="1680"/>
-        </w:tabs>
-        <w:rPr>
-          <w:rFonts w:asciiTheme="minorHAnsi" w:eastAsiaTheme="minorEastAsia" w:hAnsiTheme="minorHAnsi" w:cstheme="minorBidi"/>
-          <w:i w:val="0"/>
-          <w:noProof/>
-          <w:sz w:val="22"/>
-          <w:lang w:eastAsia="it-IT"/>
-        </w:rPr>
-      </w:pPr>
-      <w:r>
-        <w:rPr>
-          <w:noProof/>
-        </w:rPr>
-        <w:t>2.4.1</w:t>
-      </w:r>
-      <w:r>
-        <w:rPr>
-          <w:rFonts w:asciiTheme="minorHAnsi" w:eastAsiaTheme="minorEastAsia" w:hAnsiTheme="minorHAnsi" w:cstheme="minorBidi"/>
-          <w:i w:val="0"/>
-          <w:noProof/>
-          <w:sz w:val="22"/>
-          <w:lang w:eastAsia="it-IT"/>
-        </w:rPr>
-        <w:tab/>
-      </w:r>
-      <w:r>
-        <w:rPr>
-          <w:noProof/>
-        </w:rPr>
-        <w:t>Modello logico del Database</w:t>
-      </w:r>
-      <w:r>
-        <w:rPr>
-          <w:noProof/>
-        </w:rPr>
-        <w:tab/>
-      </w:r>
-      <w:r>
-        <w:rPr>
-          <w:noProof/>
-        </w:rPr>
-        <w:fldChar w:fldCharType="begin"/>
-      </w:r>
-      <w:r>
-        <w:rPr>
-          <w:noProof/>
-        </w:rPr>
-        <w:instrText xml:space="preserve"> PAGEREF _Toc65587262 \h </w:instrText>
-      </w:r>
-      <w:r>
-        <w:rPr>
-          <w:noProof/>
-        </w:rPr>
-      </w:r>
-      <w:r>
-        <w:rPr>
-          <w:noProof/>
-        </w:rPr>
-        <w:fldChar w:fldCharType="separate"/>
-      </w:r>
-      <w:r>
-        <w:rPr>
-          <w:noProof/>
-        </w:rPr>
-        <w:t>10</w:t>
-      </w:r>
-      <w:r>
-        <w:rPr>
-          <w:noProof/>
-        </w:rPr>
-        <w:fldChar w:fldCharType="end"/>
-      </w:r>
-    </w:p>
-    <w:p>
-      <w:pPr>
-        <w:pStyle w:val="Sommario3"/>
-        <w:tabs>
-          <w:tab w:val="left" w:pos="1680"/>
-        </w:tabs>
-        <w:rPr>
-          <w:rFonts w:asciiTheme="minorHAnsi" w:eastAsiaTheme="minorEastAsia" w:hAnsiTheme="minorHAnsi" w:cstheme="minorBidi"/>
-          <w:i w:val="0"/>
-          <w:noProof/>
-          <w:sz w:val="22"/>
-          <w:lang w:eastAsia="it-IT"/>
-        </w:rPr>
-      </w:pPr>
-      <w:r>
-        <w:rPr>
-          <w:noProof/>
-        </w:rPr>
-        <w:t>2.4.2</w:t>
-      </w:r>
-      <w:r>
-        <w:rPr>
-          <w:rFonts w:asciiTheme="minorHAnsi" w:eastAsiaTheme="minorEastAsia" w:hAnsiTheme="minorHAnsi" w:cstheme="minorBidi"/>
-          <w:i w:val="0"/>
-          <w:noProof/>
-          <w:sz w:val="22"/>
-          <w:lang w:eastAsia="it-IT"/>
-        </w:rPr>
-        <w:tab/>
-      </w:r>
-      <w:r>
-        <w:rPr>
-          <w:noProof/>
-        </w:rPr>
-        <w:t>Struttura fisica del Database</w:t>
-      </w:r>
-      <w:r>
-        <w:rPr>
-          <w:noProof/>
-        </w:rPr>
-        <w:tab/>
-      </w:r>
-      <w:r>
-        <w:rPr>
-          <w:noProof/>
-        </w:rPr>
-        <w:fldChar w:fldCharType="begin"/>
-      </w:r>
-      <w:r>
-        <w:rPr>
-          <w:noProof/>
-        </w:rPr>
-        <w:instrText xml:space="preserve"> PAGEREF _Toc65587263 \h </w:instrText>
-      </w:r>
-      <w:r>
-        <w:rPr>
-          <w:noProof/>
-        </w:rPr>
-      </w:r>
-      <w:r>
-        <w:rPr>
-          <w:noProof/>
-        </w:rPr>
-        <w:fldChar w:fldCharType="separate"/>
-      </w:r>
-      <w:r>
-        <w:rPr>
-          <w:noProof/>
-        </w:rPr>
-        <w:t>10</w:t>
-      </w:r>
-      <w:r>
-        <w:rPr>
-          <w:noProof/>
-        </w:rPr>
-        <w:fldChar w:fldCharType="end"/>
-      </w:r>
-    </w:p>
-    <w:p>
-      <w:pPr>
-        <w:pStyle w:val="Sommario1"/>
-        <w:rPr>
-          <w:rFonts w:asciiTheme="minorHAnsi" w:eastAsiaTheme="minorEastAsia" w:hAnsiTheme="minorHAnsi" w:cstheme="minorBidi"/>
-          <w:b w:val="0"/>
-          <w:smallCaps w:val="0"/>
-          <w:noProof/>
-          <w:sz w:val="22"/>
-          <w:lang w:eastAsia="it-IT"/>
-        </w:rPr>
-      </w:pPr>
-      <w:r>
-        <w:rPr>
-          <w:noProof/>
-        </w:rPr>
-        <w:lastRenderedPageBreak/>
-        <w:t>3.</w:t>
-      </w:r>
-      <w:r>
-        <w:rPr>
-          <w:rFonts w:asciiTheme="minorHAnsi" w:eastAsiaTheme="minorEastAsia" w:hAnsiTheme="minorHAnsi" w:cstheme="minorBidi"/>
-          <w:b w:val="0"/>
-          <w:smallCaps w:val="0"/>
-          <w:noProof/>
-          <w:sz w:val="22"/>
-          <w:lang w:eastAsia="it-IT"/>
-        </w:rPr>
-        <w:tab/>
-      </w:r>
-      <w:r>
-        <w:rPr>
-          <w:noProof/>
-        </w:rPr>
-        <w:t>Glossario</w:t>
-      </w:r>
-      <w:r>
-        <w:rPr>
-          <w:noProof/>
-        </w:rPr>
-        <w:tab/>
-      </w:r>
-      <w:r>
-        <w:rPr>
-          <w:noProof/>
-        </w:rPr>
-        <w:fldChar w:fldCharType="begin"/>
-      </w:r>
-      <w:r>
-        <w:rPr>
-          <w:noProof/>
-        </w:rPr>
-        <w:instrText xml:space="preserve"> PAGEREF _Toc65587264 \h </w:instrText>
-      </w:r>
-      <w:r>
-        <w:rPr>
-          <w:noProof/>
-        </w:rPr>
-      </w:r>
-      <w:r>
-        <w:rPr>
-          <w:noProof/>
-        </w:rPr>
-        <w:fldChar w:fldCharType="separate"/>
-      </w:r>
-      <w:r>
-        <w:rPr>
-          <w:noProof/>
-        </w:rPr>
-        <w:t>11</w:t>
-      </w:r>
-      <w:r>
-        <w:rPr>
-          <w:noProof/>
-        </w:rPr>
-        <w:fldChar w:fldCharType="end"/>
-      </w:r>
-    </w:p>
-    <w:p>
-      <w:pPr>
-        <w:pStyle w:val="Sommario2"/>
-        <w:tabs>
-          <w:tab w:val="left" w:pos="851"/>
-        </w:tabs>
-        <w:rPr>
-          <w:rFonts w:asciiTheme="minorHAnsi" w:eastAsiaTheme="minorEastAsia" w:hAnsiTheme="minorHAnsi" w:cstheme="minorBidi"/>
-          <w:smallCaps w:val="0"/>
-          <w:noProof/>
-          <w:sz w:val="22"/>
-          <w:lang w:eastAsia="it-IT"/>
-        </w:rPr>
-      </w:pPr>
-      <w:r>
-        <w:rPr>
-          <w:noProof/>
-        </w:rPr>
-        <w:t>3.1</w:t>
-      </w:r>
-      <w:r>
-        <w:rPr>
-          <w:rFonts w:asciiTheme="minorHAnsi" w:eastAsiaTheme="minorEastAsia" w:hAnsiTheme="minorHAnsi" w:cstheme="minorBidi"/>
-          <w:smallCaps w:val="0"/>
-          <w:noProof/>
-          <w:sz w:val="22"/>
-          <w:lang w:eastAsia="it-IT"/>
-        </w:rPr>
-        <w:tab/>
-      </w:r>
-      <w:r>
-        <w:rPr>
-          <w:noProof/>
-        </w:rPr>
-        <w:t>Definizioni</w:t>
-      </w:r>
-      <w:r>
-        <w:rPr>
-          <w:noProof/>
-        </w:rPr>
-        <w:tab/>
-      </w:r>
-      <w:r>
-        <w:rPr>
-          <w:noProof/>
-        </w:rPr>
-        <w:fldChar w:fldCharType="begin"/>
-      </w:r>
-      <w:r>
-        <w:rPr>
-          <w:noProof/>
-        </w:rPr>
-        <w:instrText xml:space="preserve"> PAGEREF _Toc65587265 \h </w:instrText>
-      </w:r>
-      <w:r>
-        <w:rPr>
-          <w:noProof/>
-        </w:rPr>
-      </w:r>
-      <w:r>
-        <w:rPr>
-          <w:noProof/>
-        </w:rPr>
-        <w:fldChar w:fldCharType="separate"/>
-      </w:r>
-      <w:r>
-        <w:rPr>
-          <w:noProof/>
-        </w:rPr>
-        <w:t>11</w:t>
+        </w:rPr>
+        <w:t>14</w:t>
       </w:r>
       <w:r>
         <w:rPr>
@@ -3902,7 +4321,7 @@
       <w:bookmarkStart w:id="12" w:name="_Toc357915316"/>
       <w:bookmarkStart w:id="13" w:name="_Toc357917012"/>
       <w:bookmarkStart w:id="14" w:name="_Toc357917143"/>
-      <w:bookmarkStart w:id="15" w:name="_Toc65587224"/>
+      <w:bookmarkStart w:id="15" w:name="_Toc66223274"/>
       <w:bookmarkEnd w:id="0"/>
       <w:bookmarkEnd w:id="1"/>
       <w:bookmarkEnd w:id="2"/>
@@ -3929,7 +4348,7 @@
       <w:bookmarkStart w:id="16" w:name="_Toc357915317"/>
       <w:bookmarkStart w:id="17" w:name="_Toc357917013"/>
       <w:bookmarkStart w:id="18" w:name="_Toc357917144"/>
-      <w:bookmarkStart w:id="19" w:name="_Toc65587225"/>
+      <w:bookmarkStart w:id="19" w:name="_Toc66223275"/>
       <w:r>
         <w:t>Introduzione</w:t>
       </w:r>
@@ -4001,7 +4420,7 @@
       <w:pPr>
         <w:pStyle w:val="Titolo2"/>
       </w:pPr>
-      <w:bookmarkStart w:id="20" w:name="_Toc65587226"/>
+      <w:bookmarkStart w:id="20" w:name="_Toc66223276"/>
       <w:r>
         <w:t>Contesto</w:t>
       </w:r>
@@ -4091,7 +4510,7 @@
       <w:pPr>
         <w:pStyle w:val="Titolo2"/>
       </w:pPr>
-      <w:bookmarkStart w:id="21" w:name="_Toc65587227"/>
+      <w:bookmarkStart w:id="21" w:name="_Toc66223277"/>
       <w:r>
         <w:t>Stakeholder</w:t>
       </w:r>
@@ -4102,7 +4521,7 @@
         <w:pStyle w:val="Titolo3"/>
         <w:spacing w:before="0"/>
       </w:pPr>
-      <w:bookmarkStart w:id="22" w:name="_Toc65587228"/>
+      <w:bookmarkStart w:id="22" w:name="_Toc66223278"/>
       <w:proofErr w:type="spellStart"/>
       <w:r>
         <w:t>Scrum</w:t>
@@ -4128,7 +4547,7 @@
       <w:pPr>
         <w:pStyle w:val="Titolo3"/>
       </w:pPr>
-      <w:bookmarkStart w:id="23" w:name="_Toc65587229"/>
+      <w:bookmarkStart w:id="23" w:name="_Toc66223279"/>
       <w:r>
         <w:t xml:space="preserve">Product </w:t>
       </w:r>
@@ -4151,7 +4570,7 @@
       <w:pPr>
         <w:pStyle w:val="Titolo3"/>
       </w:pPr>
-      <w:bookmarkStart w:id="24" w:name="_Toc65587230"/>
+      <w:bookmarkStart w:id="24" w:name="_Toc66223280"/>
       <w:r>
         <w:t>Developer</w:t>
       </w:r>
@@ -4174,7 +4593,7 @@
       <w:bookmarkStart w:id="27" w:name="_Toc357915318"/>
       <w:bookmarkStart w:id="28" w:name="_Toc357917014"/>
       <w:bookmarkStart w:id="29" w:name="_Toc357917145"/>
-      <w:bookmarkStart w:id="30" w:name="_Toc65587231"/>
+      <w:bookmarkStart w:id="30" w:name="_Toc66223281"/>
       <w:r>
         <w:t xml:space="preserve">Item </w:t>
       </w:r>
@@ -4196,7 +4615,7 @@
         <w:pStyle w:val="Titolo3"/>
         <w:spacing w:before="0"/>
       </w:pPr>
-      <w:bookmarkStart w:id="31" w:name="_Toc65587232"/>
+      <w:bookmarkStart w:id="31" w:name="_Toc66223282"/>
       <w:r>
         <w:t>IF-1</w:t>
       </w:r>
@@ -4250,7 +4669,7 @@
           <w:lang w:eastAsia="it-IT"/>
         </w:rPr>
       </w:pPr>
-      <w:bookmarkStart w:id="32" w:name="_Toc65587233"/>
+      <w:bookmarkStart w:id="32" w:name="_Toc66223283"/>
       <w:r>
         <w:rPr>
           <w:lang w:eastAsia="it-IT"/>
@@ -4336,7 +4755,7 @@
           <w:lang w:eastAsia="it-IT"/>
         </w:rPr>
       </w:pPr>
-      <w:bookmarkStart w:id="33" w:name="_Toc65587234"/>
+      <w:bookmarkStart w:id="33" w:name="_Toc66223284"/>
       <w:r>
         <w:rPr>
           <w:lang w:eastAsia="it-IT"/>
@@ -4428,7 +4847,7 @@
           <w:lang w:eastAsia="it-IT"/>
         </w:rPr>
       </w:pPr>
-      <w:bookmarkStart w:id="34" w:name="_Toc65587235"/>
+      <w:bookmarkStart w:id="34" w:name="_Toc66223285"/>
       <w:r>
         <w:rPr>
           <w:lang w:eastAsia="it-IT"/>
@@ -4478,6 +4897,7 @@
           <w:lang w:eastAsia="it-IT"/>
         </w:rPr>
       </w:pPr>
+      <w:bookmarkStart w:id="35" w:name="_Toc66223286"/>
       <w:r>
         <w:rPr>
           <w:lang w:eastAsia="it-IT"/>
@@ -4490,6 +4910,7 @@
         </w:rPr>
         <w:t>Registrami al servizio dall’applicazione Android</w:t>
       </w:r>
+      <w:bookmarkEnd w:id="35"/>
     </w:p>
     <w:p>
       <w:pPr>
@@ -4541,6 +4962,7 @@
           <w:lang w:eastAsia="it-IT"/>
         </w:rPr>
       </w:pPr>
+      <w:bookmarkStart w:id="36" w:name="_Toc66223287"/>
       <w:r>
         <w:rPr>
           <w:lang w:eastAsia="it-IT"/>
@@ -4548,6 +4970,7 @@
         <w:lastRenderedPageBreak/>
         <w:t>IF-6 Accedere al servizio dall’applicazione Android</w:t>
       </w:r>
+      <w:bookmarkEnd w:id="36"/>
     </w:p>
     <w:p>
       <w:pPr>
@@ -4593,12 +5016,14 @@
           <w:lang w:eastAsia="it-IT"/>
         </w:rPr>
       </w:pPr>
+      <w:bookmarkStart w:id="37" w:name="_Toc66223288"/>
       <w:r>
         <w:rPr>
           <w:lang w:eastAsia="it-IT"/>
         </w:rPr>
         <w:t>IF-7 Disconnettermi dal servizio dall’applicazione Android</w:t>
       </w:r>
+      <w:bookmarkEnd w:id="37"/>
     </w:p>
     <w:p>
       <w:pPr>
@@ -4629,6 +5054,7 @@
           <w:lang w:eastAsia="it-IT"/>
         </w:rPr>
       </w:pPr>
+      <w:bookmarkStart w:id="38" w:name="_Toc66223289"/>
       <w:r>
         <w:rPr>
           <w:lang w:eastAsia="it-IT"/>
@@ -4659,6 +5085,7 @@
         </w:rPr>
         <w:t>dall’applicazione Android</w:t>
       </w:r>
+      <w:bookmarkEnd w:id="38"/>
     </w:p>
     <w:p>
       <w:pPr>
@@ -4689,12 +5116,14 @@
           <w:lang w:eastAsia="it-IT"/>
         </w:rPr>
       </w:pPr>
+      <w:bookmarkStart w:id="39" w:name="_Toc66223290"/>
       <w:r>
         <w:rPr>
           <w:lang w:eastAsia="it-IT"/>
         </w:rPr>
         <w:t>IF-9 Aggiungere un dispositivo dall’applicazione Android</w:t>
       </w:r>
+      <w:bookmarkEnd w:id="39"/>
     </w:p>
     <w:p>
       <w:pPr>
@@ -4725,6 +5154,7 @@
           <w:lang w:eastAsia="it-IT"/>
         </w:rPr>
       </w:pPr>
+      <w:bookmarkStart w:id="40" w:name="_Toc66223291"/>
       <w:r>
         <w:rPr>
           <w:lang w:eastAsia="it-IT"/>
@@ -4749,6 +5179,7 @@
         </w:rPr>
         <w:t>dall’applicazione Android</w:t>
       </w:r>
+      <w:bookmarkEnd w:id="40"/>
     </w:p>
     <w:p>
       <w:pPr>
@@ -4785,12 +5216,14 @@
           <w:lang w:eastAsia="it-IT"/>
         </w:rPr>
       </w:pPr>
+      <w:bookmarkStart w:id="41" w:name="_Toc66223292"/>
       <w:r>
         <w:rPr>
           <w:lang w:eastAsia="it-IT"/>
         </w:rPr>
         <w:t>IF-11 Rinominare una stanza dall’applicazione Android</w:t>
       </w:r>
+      <w:bookmarkEnd w:id="41"/>
     </w:p>
     <w:p>
       <w:pPr>
@@ -4827,12 +5260,14 @@
           <w:lang w:eastAsia="it-IT"/>
         </w:rPr>
       </w:pPr>
+      <w:bookmarkStart w:id="42" w:name="_Toc66223293"/>
       <w:r>
         <w:rPr>
           <w:lang w:eastAsia="it-IT"/>
         </w:rPr>
         <w:t>IF-12 Rimuovere una stanza dall’applicazione Android</w:t>
       </w:r>
+      <w:bookmarkEnd w:id="42"/>
     </w:p>
     <w:p>
       <w:pPr>
@@ -4864,6 +5299,7 @@
           <w:lang w:eastAsia="it-IT"/>
         </w:rPr>
       </w:pPr>
+      <w:bookmarkStart w:id="43" w:name="_Toc66223294"/>
       <w:r>
         <w:rPr>
           <w:lang w:eastAsia="it-IT"/>
@@ -4876,6 +5312,7 @@
         </w:rPr>
         <w:t>una data dall’applicazione Android</w:t>
       </w:r>
+      <w:bookmarkEnd w:id="43"/>
     </w:p>
     <w:p>
       <w:pPr>
@@ -4903,34 +5340,34 @@
       <w:pPr>
         <w:pStyle w:val="Titolo2"/>
       </w:pPr>
-      <w:bookmarkStart w:id="35" w:name="_Toc241403675"/>
-      <w:bookmarkStart w:id="36" w:name="_Toc357915322"/>
-      <w:bookmarkStart w:id="37" w:name="_Toc357917018"/>
-      <w:bookmarkStart w:id="38" w:name="_Toc357917149"/>
-      <w:bookmarkStart w:id="39" w:name="_Toc65587236"/>
+      <w:bookmarkStart w:id="44" w:name="_Toc241403675"/>
+      <w:bookmarkStart w:id="45" w:name="_Toc357915322"/>
+      <w:bookmarkStart w:id="46" w:name="_Toc357917018"/>
+      <w:bookmarkStart w:id="47" w:name="_Toc357917149"/>
+      <w:bookmarkStart w:id="48" w:name="_Toc66223295"/>
       <w:r>
         <w:t>Item</w:t>
       </w:r>
       <w:r>
         <w:t xml:space="preserve"> informativi</w:t>
       </w:r>
-      <w:bookmarkStart w:id="40" w:name="_Toc241302311"/>
-      <w:bookmarkEnd w:id="35"/>
-      <w:bookmarkEnd w:id="36"/>
-      <w:bookmarkEnd w:id="37"/>
-      <w:bookmarkEnd w:id="38"/>
-      <w:bookmarkEnd w:id="39"/>
+      <w:bookmarkStart w:id="49" w:name="_Toc241302311"/>
+      <w:bookmarkEnd w:id="44"/>
+      <w:bookmarkEnd w:id="45"/>
+      <w:bookmarkEnd w:id="46"/>
+      <w:bookmarkEnd w:id="47"/>
+      <w:bookmarkEnd w:id="48"/>
     </w:p>
     <w:p>
       <w:pPr>
         <w:pStyle w:val="Titolo3"/>
         <w:spacing w:before="0"/>
       </w:pPr>
-      <w:bookmarkStart w:id="41" w:name="_Toc65587237"/>
+      <w:bookmarkStart w:id="50" w:name="_Toc66223296"/>
       <w:r>
         <w:t>II-1 Temperatura</w:t>
       </w:r>
-      <w:bookmarkEnd w:id="41"/>
+      <w:bookmarkEnd w:id="50"/>
     </w:p>
     <w:p>
       <w:r>
@@ -4950,11 +5387,11 @@
       <w:pPr>
         <w:pStyle w:val="Titolo3"/>
       </w:pPr>
-      <w:bookmarkStart w:id="42" w:name="_Toc65587238"/>
+      <w:bookmarkStart w:id="51" w:name="_Toc66223297"/>
       <w:r>
         <w:t>II-2 Umidità</w:t>
       </w:r>
-      <w:bookmarkEnd w:id="42"/>
+      <w:bookmarkEnd w:id="51"/>
     </w:p>
     <w:p>
       <w:r>
@@ -4968,14 +5405,14 @@
       <w:pPr>
         <w:pStyle w:val="Titolo3"/>
       </w:pPr>
-      <w:bookmarkStart w:id="43" w:name="_Toc65587239"/>
+      <w:bookmarkStart w:id="52" w:name="_Toc66223298"/>
       <w:r>
         <w:t xml:space="preserve">II-3 ID </w:t>
       </w:r>
       <w:r>
         <w:t>della stanza</w:t>
       </w:r>
-      <w:bookmarkEnd w:id="43"/>
+      <w:bookmarkEnd w:id="52"/>
     </w:p>
     <w:p>
       <w:r>
@@ -5004,9 +5441,11 @@
       <w:pPr>
         <w:pStyle w:val="Titolo3"/>
       </w:pPr>
+      <w:bookmarkStart w:id="53" w:name="_Toc66223299"/>
       <w:r>
         <w:t>II-4 ID dell’utente</w:t>
       </w:r>
+      <w:bookmarkEnd w:id="53"/>
     </w:p>
     <w:p>
       <w:r>
@@ -5029,8 +5468,8 @@
       <w:pPr>
         <w:pStyle w:val="Titolo3"/>
       </w:pPr>
-      <w:bookmarkStart w:id="44" w:name="_Toc65587240"/>
-      <w:bookmarkEnd w:id="40"/>
+      <w:bookmarkStart w:id="54" w:name="_Toc66223300"/>
+      <w:bookmarkEnd w:id="49"/>
       <w:r>
         <w:t>II-</w:t>
       </w:r>
@@ -5044,7 +5483,7 @@
       <w:r>
         <w:t>Timezone</w:t>
       </w:r>
-      <w:bookmarkEnd w:id="44"/>
+      <w:bookmarkEnd w:id="54"/>
       <w:proofErr w:type="spellEnd"/>
     </w:p>
     <w:p>
@@ -5067,26 +5506,26 @@
       <w:pPr>
         <w:pStyle w:val="Titolo2"/>
       </w:pPr>
-      <w:bookmarkStart w:id="45" w:name="_Toc65587249"/>
+      <w:bookmarkStart w:id="55" w:name="_Toc66223301"/>
       <w:r>
         <w:lastRenderedPageBreak/>
         <w:t>Altri Item</w:t>
       </w:r>
-      <w:bookmarkEnd w:id="45"/>
+      <w:bookmarkEnd w:id="55"/>
     </w:p>
     <w:p>
       <w:pPr>
         <w:pStyle w:val="Titolo3"/>
         <w:spacing w:before="0"/>
       </w:pPr>
-      <w:bookmarkStart w:id="46" w:name="_Toc65587250"/>
+      <w:bookmarkStart w:id="56" w:name="_Toc66223302"/>
       <w:r>
         <w:t>AI-1</w:t>
       </w:r>
       <w:r>
         <w:t xml:space="preserve"> Connettività</w:t>
       </w:r>
-      <w:bookmarkEnd w:id="46"/>
+      <w:bookmarkEnd w:id="56"/>
     </w:p>
     <w:p>
       <w:pPr>
@@ -5114,7 +5553,7 @@
         <w:pStyle w:val="Titolo3"/>
         <w:spacing w:before="0"/>
       </w:pPr>
-      <w:bookmarkStart w:id="47" w:name="_Toc65587251"/>
+      <w:bookmarkStart w:id="57" w:name="_Toc66223303"/>
       <w:r>
         <w:t>AI</w:t>
       </w:r>
@@ -5130,7 +5569,7 @@
       <w:r>
         <w:t>Database</w:t>
       </w:r>
-      <w:bookmarkEnd w:id="47"/>
+      <w:bookmarkEnd w:id="57"/>
     </w:p>
     <w:p>
       <w:r>
@@ -5208,7 +5647,7 @@
       <w:pPr>
         <w:pStyle w:val="Titolo3"/>
       </w:pPr>
-      <w:bookmarkStart w:id="48" w:name="_Toc65587252"/>
+      <w:bookmarkStart w:id="58" w:name="_Toc66223304"/>
       <w:r>
         <w:t>AI-</w:t>
       </w:r>
@@ -5218,7 +5657,7 @@
       <w:r>
         <w:t xml:space="preserve"> Sensore</w:t>
       </w:r>
-      <w:bookmarkEnd w:id="48"/>
+      <w:bookmarkEnd w:id="58"/>
     </w:p>
     <w:p>
       <w:r>
@@ -5265,7 +5704,7 @@
       <w:pPr>
         <w:pStyle w:val="Titolo3"/>
       </w:pPr>
-      <w:bookmarkStart w:id="49" w:name="_Toc65587253"/>
+      <w:bookmarkStart w:id="59" w:name="_Toc66223305"/>
       <w:r>
         <w:t>AI-</w:t>
       </w:r>
@@ -5275,7 +5714,7 @@
       <w:r>
         <w:t xml:space="preserve"> EEPROM</w:t>
       </w:r>
-      <w:bookmarkEnd w:id="49"/>
+      <w:bookmarkEnd w:id="59"/>
     </w:p>
     <w:p>
       <w:r>
@@ -5367,7 +5806,7 @@
       <w:pPr>
         <w:pStyle w:val="Titolo3"/>
       </w:pPr>
-      <w:bookmarkStart w:id="50" w:name="_Toc65587254"/>
+      <w:bookmarkStart w:id="60" w:name="_Toc66223306"/>
       <w:r>
         <w:t>AI-</w:t>
       </w:r>
@@ -5377,7 +5816,7 @@
       <w:r>
         <w:t xml:space="preserve"> Installazione</w:t>
       </w:r>
-      <w:bookmarkEnd w:id="50"/>
+      <w:bookmarkEnd w:id="60"/>
     </w:p>
     <w:p>
       <w:r>
@@ -5479,7 +5918,7 @@
           <w:rFonts w:ascii="Verdana" w:hAnsi="Verdana"/>
         </w:rPr>
       </w:pPr>
-      <w:bookmarkStart w:id="51" w:name="_Toc65587255"/>
+      <w:bookmarkStart w:id="61" w:name="_Toc66223307"/>
       <w:r>
         <w:rPr>
           <w:rFonts w:ascii="Verdana" w:hAnsi="Verdana"/>
@@ -5493,7 +5932,7 @@
         </w:rPr>
         <w:t>Report</w:t>
       </w:r>
-      <w:bookmarkEnd w:id="51"/>
+      <w:bookmarkEnd w:id="61"/>
     </w:p>
     <w:p>
       <w:pPr>
@@ -5503,14 +5942,14 @@
           <w:numId w:val="15"/>
         </w:numPr>
       </w:pPr>
-      <w:bookmarkStart w:id="52" w:name="_Toc65587256"/>
-      <w:bookmarkStart w:id="53" w:name="_Toc382382140"/>
-      <w:bookmarkStart w:id="54" w:name="_Toc357915671"/>
-      <w:bookmarkStart w:id="55" w:name="_Toc8064815"/>
+      <w:bookmarkStart w:id="62" w:name="_Toc382382140"/>
+      <w:bookmarkStart w:id="63" w:name="_Toc357915671"/>
+      <w:bookmarkStart w:id="64" w:name="_Toc8064815"/>
+      <w:bookmarkStart w:id="65" w:name="_Toc66223308"/>
       <w:r>
         <w:t>Sprint Backlog</w:t>
       </w:r>
-      <w:bookmarkEnd w:id="52"/>
+      <w:bookmarkEnd w:id="65"/>
     </w:p>
     <w:p>
       <w:r>
@@ -6422,7 +6861,7 @@
       <w:pPr>
         <w:pStyle w:val="Titolo2"/>
       </w:pPr>
-      <w:bookmarkStart w:id="56" w:name="_Toc65587257"/>
+      <w:bookmarkStart w:id="66" w:name="_Toc66223309"/>
       <w:r>
         <w:lastRenderedPageBreak/>
         <w:t>Product</w:t>
@@ -6442,7 +6881,7 @@
       <w:r>
         <w:t>Specification</w:t>
       </w:r>
-      <w:bookmarkEnd w:id="56"/>
+      <w:bookmarkEnd w:id="66"/>
       <w:proofErr w:type="spellEnd"/>
       <w:r>
         <w:t xml:space="preserve"> </w:t>
@@ -6453,17 +6892,17 @@
         <w:pStyle w:val="Titolo3"/>
         <w:spacing w:before="0"/>
       </w:pPr>
-      <w:bookmarkStart w:id="57" w:name="_Toc65587258"/>
+      <w:bookmarkStart w:id="67" w:name="_Toc66223310"/>
       <w:r>
         <w:t xml:space="preserve">Diagramma dei </w:t>
       </w:r>
       <w:r>
         <w:t>Casi d’uso</w:t>
       </w:r>
-      <w:bookmarkEnd w:id="53"/>
-      <w:bookmarkEnd w:id="54"/>
-      <w:bookmarkEnd w:id="55"/>
-      <w:bookmarkEnd w:id="57"/>
+      <w:bookmarkEnd w:id="62"/>
+      <w:bookmarkEnd w:id="63"/>
+      <w:bookmarkEnd w:id="64"/>
+      <w:bookmarkEnd w:id="67"/>
     </w:p>
     <w:p>
       <w:pPr>
@@ -6596,17 +7035,114 @@
           <w:lang w:val="en-US"/>
         </w:rPr>
       </w:pPr>
-      <w:bookmarkStart w:id="58" w:name="_Toc65587259"/>
-      <w:bookmarkStart w:id="59" w:name="_Toc357915678"/>
-      <w:bookmarkStart w:id="60" w:name="_Toc8064821"/>
+      <w:bookmarkStart w:id="68" w:name="_Toc357915678"/>
+      <w:bookmarkStart w:id="69" w:name="_Toc8064821"/>
+      <w:bookmarkStart w:id="70" w:name="_Toc66223311"/>
       <w:r>
         <w:rPr>
           <w:lang w:val="en-US"/>
         </w:rPr>
         <w:lastRenderedPageBreak/>
+        <w:t>System Architecture</w:t>
+      </w:r>
+      <w:bookmarkEnd w:id="70"/>
+    </w:p>
+    <w:p>
+      <w:pPr>
+        <w:pStyle w:val="Titolo2"/>
+        <w:spacing w:before="0"/>
+        <w:rPr>
+          <w:lang w:val="en-US"/>
+        </w:rPr>
+      </w:pPr>
+      <w:bookmarkStart w:id="71" w:name="_Toc66223312"/>
+      <w:r>
+        <w:t>Diagramma</w:t>
+      </w:r>
+      <w:r>
+        <w:rPr>
+          <w:lang w:val="en-US"/>
+        </w:rPr>
+        <w:t xml:space="preserve"> di Deployment</w:t>
+      </w:r>
+      <w:bookmarkEnd w:id="71"/>
+    </w:p>
+    <w:p>
+      <w:pPr>
+        <w:rPr>
+          <w:lang w:val="en-US"/>
+        </w:rPr>
+      </w:pPr>
+      <w:r>
+        <w:rPr>
+          <w:noProof/>
+          <w:lang w:val="en-US"/>
+        </w:rPr>
+        <w:drawing>
+          <wp:inline distT="0" distB="0" distL="0" distR="0" wp14:anchorId="071A97BF" wp14:editId="38133CC8">
+            <wp:extent cx="5722620" cy="3970020"/>
+            <wp:effectExtent l="0" t="0" r="0" b="0"/>
+            <wp:docPr id="8" name="Immagine 8"/>
+            <wp:cNvGraphicFramePr>
+              <a:graphicFrameLocks xmlns:a="http://schemas.openxmlformats.org/drawingml/2006/main" noChangeAspect="1"/>
+            </wp:cNvGraphicFramePr>
+            <a:graphic xmlns:a="http://schemas.openxmlformats.org/drawingml/2006/main">
+              <a:graphicData uri="http://schemas.openxmlformats.org/drawingml/2006/picture">
+                <pic:pic xmlns:pic="http://schemas.openxmlformats.org/drawingml/2006/picture">
+                  <pic:nvPicPr>
+                    <pic:cNvPr id="0" name="Picture 1"/>
+                    <pic:cNvPicPr>
+                      <a:picLocks noChangeAspect="1" noChangeArrowheads="1"/>
+                    </pic:cNvPicPr>
+                  </pic:nvPicPr>
+                  <pic:blipFill>
+                    <a:blip r:embed="rId16">
+                      <a:extLst>
+                        <a:ext uri="{28A0092B-C50C-407E-A947-70E740481C1C}">
+                          <a14:useLocalDpi xmlns:a14="http://schemas.microsoft.com/office/drawing/2010/main" val="0"/>
+                        </a:ext>
+                      </a:extLst>
+                    </a:blip>
+                    <a:srcRect/>
+                    <a:stretch>
+                      <a:fillRect/>
+                    </a:stretch>
+                  </pic:blipFill>
+                  <pic:spPr bwMode="auto">
+                    <a:xfrm>
+                      <a:off x="0" y="0"/>
+                      <a:ext cx="5722620" cy="3970020"/>
+                    </a:xfrm>
+                    <a:prstGeom prst="rect">
+                      <a:avLst/>
+                    </a:prstGeom>
+                    <a:noFill/>
+                    <a:ln>
+                      <a:noFill/>
+                    </a:ln>
+                  </pic:spPr>
+                </pic:pic>
+              </a:graphicData>
+            </a:graphic>
+          </wp:inline>
+        </w:drawing>
+      </w:r>
+    </w:p>
+    <w:p>
+      <w:pPr>
+        <w:pStyle w:val="Titolo2"/>
+        <w:rPr>
+          <w:lang w:val="en-US"/>
+        </w:rPr>
+      </w:pPr>
+      <w:bookmarkStart w:id="72" w:name="_Toc66223313"/>
+      <w:r>
+        <w:rPr>
+          <w:lang w:val="en-US"/>
+        </w:rPr>
         <w:t>Detailed Product Design</w:t>
       </w:r>
-      <w:bookmarkEnd w:id="58"/>
+      <w:bookmarkEnd w:id="72"/>
     </w:p>
     <w:p>
       <w:pPr>
@@ -6616,24 +7152,19 @@
           <w:lang w:val="en-US"/>
         </w:rPr>
       </w:pPr>
-      <w:bookmarkStart w:id="61" w:name="_Toc65587260"/>
-      <w:proofErr w:type="spellStart"/>
-      <w:r>
-        <w:rPr>
-          <w:lang w:val="en-US"/>
-        </w:rPr>
+      <w:bookmarkStart w:id="73" w:name="_Toc66223314"/>
+      <w:r>
         <w:t>Dispositivo</w:t>
       </w:r>
-      <w:bookmarkEnd w:id="61"/>
-      <w:proofErr w:type="spellEnd"/>
+      <w:bookmarkEnd w:id="73"/>
     </w:p>
     <w:p>
       <w:pPr>
         <w:pStyle w:val="Titolo4"/>
         <w:spacing w:before="0"/>
       </w:pPr>
-      <w:bookmarkStart w:id="62" w:name="_Toc357915682"/>
-      <w:bookmarkStart w:id="63" w:name="_Toc8064825"/>
+      <w:bookmarkStart w:id="74" w:name="_Toc357915682"/>
+      <w:bookmarkStart w:id="75" w:name="_Toc8064825"/>
       <w:r>
         <w:t>Diagramma</w:t>
       </w:r>
@@ -6664,7 +7195,7 @@
                     </pic:cNvPicPr>
                   </pic:nvPicPr>
                   <pic:blipFill>
-                    <a:blip r:embed="rId16"/>
+                    <a:blip r:embed="rId17"/>
                     <a:stretch>
                       <a:fillRect/>
                     </a:stretch>
@@ -6693,16 +7224,16 @@
       <w:pPr>
         <w:pStyle w:val="Titolo4"/>
       </w:pPr>
-      <w:bookmarkStart w:id="64" w:name="_Toc8064822"/>
-      <w:bookmarkStart w:id="65" w:name="_Toc357915679"/>
+      <w:bookmarkStart w:id="76" w:name="_Toc8064822"/>
+      <w:bookmarkStart w:id="77" w:name="_Toc357915679"/>
       <w:r>
         <w:t>Specifiche</w:t>
       </w:r>
       <w:r>
         <w:t xml:space="preserve"> delle Classi</w:t>
       </w:r>
-      <w:bookmarkEnd w:id="64"/>
-      <w:bookmarkEnd w:id="65"/>
+      <w:bookmarkEnd w:id="76"/>
+      <w:bookmarkEnd w:id="77"/>
     </w:p>
     <w:tbl>
       <w:tblPr>
@@ -6874,6 +7405,7 @@
           <w:p>
             <w:proofErr w:type="spellStart"/>
             <w:r>
+              <w:lastRenderedPageBreak/>
               <w:t>Subject</w:t>
             </w:r>
             <w:proofErr w:type="spellEnd"/>
@@ -7498,11 +8030,12 @@
       <w:pPr>
         <w:pStyle w:val="Titolo3"/>
       </w:pPr>
-      <w:bookmarkStart w:id="66" w:name="_Toc65587261"/>
+      <w:bookmarkStart w:id="78" w:name="_Toc66223315"/>
       <w:r>
         <w:lastRenderedPageBreak/>
         <w:t>Applicazione Android</w:t>
       </w:r>
+      <w:bookmarkEnd w:id="78"/>
     </w:p>
     <w:p>
       <w:pPr>
@@ -7539,7 +8072,7 @@
                     </pic:cNvPicPr>
                   </pic:nvPicPr>
                   <pic:blipFill>
-                    <a:blip r:embed="rId17"/>
+                    <a:blip r:embed="rId18"/>
                     <a:stretch>
                       <a:fillRect/>
                     </a:stretch>
@@ -8673,6 +9206,7 @@
           <w:numId w:val="15"/>
         </w:numPr>
       </w:pPr>
+      <w:bookmarkStart w:id="79" w:name="_Toc66223316"/>
       <w:r>
         <w:t>Data</w:t>
       </w:r>
@@ -8687,25 +9221,25 @@
       <w:r>
         <w:t xml:space="preserve"> and design</w:t>
       </w:r>
-      <w:bookmarkEnd w:id="66"/>
+      <w:bookmarkEnd w:id="79"/>
     </w:p>
     <w:p>
       <w:pPr>
         <w:pStyle w:val="Titolo3"/>
         <w:spacing w:before="0"/>
       </w:pPr>
-      <w:bookmarkStart w:id="67" w:name="_Toc8064828"/>
-      <w:bookmarkStart w:id="68" w:name="_Toc357915685"/>
-      <w:bookmarkStart w:id="69" w:name="_Toc65587262"/>
+      <w:bookmarkStart w:id="80" w:name="_Toc8064828"/>
+      <w:bookmarkStart w:id="81" w:name="_Toc357915685"/>
+      <w:bookmarkStart w:id="82" w:name="_Toc66223317"/>
       <w:r>
         <w:t>Modello</w:t>
       </w:r>
       <w:r>
         <w:t xml:space="preserve"> logico del Database</w:t>
       </w:r>
-      <w:bookmarkEnd w:id="67"/>
-      <w:bookmarkEnd w:id="68"/>
-      <w:bookmarkEnd w:id="69"/>
+      <w:bookmarkEnd w:id="80"/>
+      <w:bookmarkEnd w:id="81"/>
+      <w:bookmarkEnd w:id="82"/>
     </w:p>
     <w:p>
       <w:pPr>
@@ -8739,7 +9273,7 @@
                     </pic:cNvPicPr>
                   </pic:nvPicPr>
                   <pic:blipFill>
-                    <a:blip r:embed="rId18"/>
+                    <a:blip r:embed="rId19"/>
                     <a:stretch>
                       <a:fillRect/>
                     </a:stretch>
@@ -8799,7 +9333,7 @@
                     </pic:cNvPicPr>
                   </pic:nvPicPr>
                   <pic:blipFill>
-                    <a:blip r:embed="rId19">
+                    <a:blip r:embed="rId20">
                       <a:extLst>
                         <a:ext uri="{28A0092B-C50C-407E-A947-70E740481C1C}">
                           <a14:useLocalDpi xmlns:a14="http://schemas.microsoft.com/office/drawing/2010/main" val="0"/>
@@ -8839,14 +9373,14 @@
           <w:numId w:val="15"/>
         </w:numPr>
       </w:pPr>
-      <w:bookmarkStart w:id="70" w:name="_Toc65587263"/>
+      <w:bookmarkStart w:id="83" w:name="_Toc66223318"/>
       <w:r>
         <w:t>Struttura</w:t>
       </w:r>
       <w:r>
         <w:t xml:space="preserve"> fisica del Database</w:t>
       </w:r>
-      <w:bookmarkEnd w:id="70"/>
+      <w:bookmarkEnd w:id="83"/>
     </w:p>
     <w:p>
       <w:r>
@@ -8872,26 +9406,26 @@
       <w:pPr>
         <w:pStyle w:val="Titolo1"/>
       </w:pPr>
-      <w:bookmarkStart w:id="71" w:name="_Toc65587264"/>
-      <w:bookmarkEnd w:id="62"/>
-      <w:bookmarkEnd w:id="63"/>
+      <w:bookmarkStart w:id="84" w:name="_Toc66223319"/>
+      <w:bookmarkEnd w:id="74"/>
+      <w:bookmarkEnd w:id="75"/>
       <w:r>
         <w:lastRenderedPageBreak/>
         <w:t>Glossario</w:t>
       </w:r>
-      <w:bookmarkEnd w:id="71"/>
+      <w:bookmarkEnd w:id="84"/>
     </w:p>
     <w:p>
       <w:pPr>
         <w:pStyle w:val="Titolo2"/>
       </w:pPr>
-      <w:bookmarkStart w:id="72" w:name="_Toc65587265"/>
+      <w:bookmarkStart w:id="85" w:name="_Toc66223320"/>
       <w:r>
         <w:t>Definizioni</w:t>
       </w:r>
-      <w:bookmarkEnd w:id="59"/>
-      <w:bookmarkEnd w:id="60"/>
-      <w:bookmarkEnd w:id="72"/>
+      <w:bookmarkEnd w:id="68"/>
+      <w:bookmarkEnd w:id="69"/>
+      <w:bookmarkEnd w:id="85"/>
     </w:p>
     <w:p>
       <w:r>
@@ -8990,9 +9524,9 @@
       </w:r>
     </w:p>
     <w:sectPr>
-      <w:headerReference w:type="even" r:id="rId20"/>
-      <w:headerReference w:type="default" r:id="rId21"/>
-      <w:footerReference w:type="even" r:id="rId22"/>
+      <w:headerReference w:type="even" r:id="rId21"/>
+      <w:headerReference w:type="default" r:id="rId22"/>
+      <w:footerReference w:type="even" r:id="rId23"/>
       <w:pgSz w:w="11906" w:h="16838"/>
       <w:pgMar w:top="1797" w:right="1440" w:bottom="1797" w:left="1440" w:header="624" w:footer="1134" w:gutter="0"/>
       <w:cols w:space="708"/>
@@ -17886,12 +18420,6 @@
 </file>
 
 <file path=customXml/item1.xml><?xml version="1.0" encoding="utf-8"?>
-<p:properties xmlns:p="http://schemas.microsoft.com/office/2006/metadata/properties" xmlns:xsi="http://www.w3.org/2001/XMLSchema-instance" xmlns:pc="http://schemas.microsoft.com/office/infopath/2007/PartnerControls">
-  <documentManagement/>
-</p:properties>
-</file>
-
-<file path=customXml/item2.xml><?xml version="1.0" encoding="utf-8"?>
 <ct:contentTypeSchema xmlns:ct="http://schemas.microsoft.com/office/2006/metadata/contentType" xmlns:ma="http://schemas.microsoft.com/office/2006/metadata/properties/metaAttributes" ct:_="" ma:_="" ma:contentTypeName="Documento" ma:contentTypeID="0x010100A657801EADC6CB488D38381BCD8FCEE6" ma:contentTypeVersion="7" ma:contentTypeDescription="Creare un nuovo documento." ma:contentTypeScope="" ma:versionID="6d5d2f4b66e5903cf0b6eec6250454e3">
   <xsd:schema xmlns:xsd="http://www.w3.org/2001/XMLSchema" xmlns:xs="http://www.w3.org/2001/XMLSchema" xmlns:p="http://schemas.microsoft.com/office/2006/metadata/properties" xmlns:ns2="1729e28b-a5b4-4a20-b22d-d90231804ce1" targetNamespace="http://schemas.microsoft.com/office/2006/metadata/properties" ma:root="true" ma:fieldsID="17cbbac09c75c3679723f2b8b950c174" ns2:_="">
     <xsd:import namespace="1729e28b-a5b4-4a20-b22d-d90231804ce1"/>
@@ -18055,7 +18583,17 @@
 </ct:contentTypeSchema>
 </file>
 
+<file path=customXml/item2.xml><?xml version="1.0" encoding="utf-8"?>
+<p:properties xmlns:p="http://schemas.microsoft.com/office/2006/metadata/properties" xmlns:xsi="http://www.w3.org/2001/XMLSchema-instance" xmlns:pc="http://schemas.microsoft.com/office/infopath/2007/PartnerControls">
+  <documentManagement/>
+</p:properties>
+</file>
+
 <file path=customXml/item3.xml><?xml version="1.0" encoding="utf-8"?>
+<b:Sources xmlns:b="http://schemas.openxmlformats.org/officeDocument/2006/bibliography" xmlns="http://schemas.openxmlformats.org/officeDocument/2006/bibliography" SelectedStyle="\APASixthEditionOfficeOnline.xsl" StyleName="APA" Version="6"/>
+</file>
+
+<file path=customXml/item4.xml><?xml version="1.0" encoding="utf-8"?>
 <?mso-contentType ?>
 <FormTemplates xmlns="http://schemas.microsoft.com/sharepoint/v3/contenttype/forms">
   <Display>DocumentLibraryForm</Display>
@@ -18064,20 +18602,7 @@
 </FormTemplates>
 </file>
 
-<file path=customXml/item4.xml><?xml version="1.0" encoding="utf-8"?>
-<b:Sources xmlns:b="http://schemas.openxmlformats.org/officeDocument/2006/bibliography" xmlns="http://schemas.openxmlformats.org/officeDocument/2006/bibliography" SelectedStyle="\APASixthEditionOfficeOnline.xsl" StyleName="APA" Version="6"/>
-</file>
-
 <file path=customXml/itemProps1.xml><?xml version="1.0" encoding="utf-8"?>
-<ds:datastoreItem xmlns:ds="http://schemas.openxmlformats.org/officeDocument/2006/customXml" ds:itemID="{F4273A20-0B25-4707-861E-2518E3D0762E}">
-  <ds:schemaRefs>
-    <ds:schemaRef ds:uri="http://schemas.microsoft.com/office/2006/metadata/properties"/>
-    <ds:schemaRef ds:uri="http://schemas.microsoft.com/office/infopath/2007/PartnerControls"/>
-  </ds:schemaRefs>
-</ds:datastoreItem>
-</file>
-
-<file path=customXml/itemProps2.xml><?xml version="1.0" encoding="utf-8"?>
 <ds:datastoreItem xmlns:ds="http://schemas.openxmlformats.org/officeDocument/2006/customXml" ds:itemID="{74C2F28B-5B15-4823-81B5-5F60F4EBB5FD}">
   <ds:schemaRefs>
     <ds:schemaRef ds:uri="http://schemas.microsoft.com/office/2006/metadata/contentType"/>
@@ -18095,18 +18620,27 @@
 </ds:datastoreItem>
 </file>
 
+<file path=customXml/itemProps2.xml><?xml version="1.0" encoding="utf-8"?>
+<ds:datastoreItem xmlns:ds="http://schemas.openxmlformats.org/officeDocument/2006/customXml" ds:itemID="{F4273A20-0B25-4707-861E-2518E3D0762E}">
+  <ds:schemaRefs>
+    <ds:schemaRef ds:uri="http://schemas.microsoft.com/office/2006/metadata/properties"/>
+    <ds:schemaRef ds:uri="http://schemas.microsoft.com/office/infopath/2007/PartnerControls"/>
+  </ds:schemaRefs>
+</ds:datastoreItem>
+</file>
+
 <file path=customXml/itemProps3.xml><?xml version="1.0" encoding="utf-8"?>
+<ds:datastoreItem xmlns:ds="http://schemas.openxmlformats.org/officeDocument/2006/customXml" ds:itemID="{CD81B59C-DCFE-44B0-9A99-C22F5D03A5DD}">
+  <ds:schemaRefs>
+    <ds:schemaRef ds:uri="http://schemas.openxmlformats.org/officeDocument/2006/bibliography"/>
+  </ds:schemaRefs>
+</ds:datastoreItem>
+</file>
+
+<file path=customXml/itemProps4.xml><?xml version="1.0" encoding="utf-8"?>
 <ds:datastoreItem xmlns:ds="http://schemas.openxmlformats.org/officeDocument/2006/customXml" ds:itemID="{0B46E22F-AC86-4B88-A6C6-50FFD240D84F}">
   <ds:schemaRefs>
     <ds:schemaRef ds:uri="http://schemas.microsoft.com/sharepoint/v3/contenttype/forms"/>
   </ds:schemaRefs>
 </ds:datastoreItem>
-</file>
-
-<file path=customXml/itemProps4.xml><?xml version="1.0" encoding="utf-8"?>
-<ds:datastoreItem xmlns:ds="http://schemas.openxmlformats.org/officeDocument/2006/customXml" ds:itemID="{CD81B59C-DCFE-44B0-9A99-C22F5D03A5DD}">
-  <ds:schemaRefs>
-    <ds:schemaRef ds:uri="http://schemas.openxmlformats.org/officeDocument/2006/bibliography"/>
-  </ds:schemaRefs>
-</ds:datastoreItem>
 </file>
</xml_diff>